<commit_message>
bổ xung 1 ít phần tổng quan
</commit_message>
<xml_diff>
--- a/_book/dtcs_sstt.docx
+++ b/_book/dtcs_sstt.docx
@@ -84,7 +84,7 @@
         <w:pStyle w:val="FirstParagraph"/>
       </w:pPr>
       <w:r>
-        <w:t xml:space="preserve">Sa sút trí tuệ (SSTT) là một trong những vấn đề y tế – xã hội nghiêm trọng nhất hiện nay, đặc biệt trong bối cảnh dân số toàn cầu đang</w:t>
+        <w:t xml:space="preserve">Sa sút trí tuệ (SSTT) là một trong những vấn đề y tế được xã hội quan tâm, đặc biệt trong bối cảnh dân số toàn cầu đang</w:t>
       </w:r>
       <w:r>
         <w:t xml:space="preserve"> </w:t>
@@ -850,6 +850,98 @@
         <w:t xml:space="preserve">tại Bệnh viện 30-4.</w:t>
       </w:r>
     </w:p>
+    <w:p>
+      <w:pPr>
+        <w:pStyle w:val="BodyText"/>
+      </w:pPr>
+      <w:r>
+        <w:rPr>
+          <w:b/>
+          <w:bCs/>
+        </w:rPr>
+        <w:t xml:space="preserve">Mục tiêu nghiên cứu</w:t>
+      </w:r>
+    </w:p>
+    <w:p>
+      <w:pPr>
+        <w:numPr>
+          <w:ilvl w:val="0"/>
+          <w:numId w:val="1001"/>
+        </w:numPr>
+      </w:pPr>
+      <w:r>
+        <w:t xml:space="preserve">Nghiên cứu</w:t>
+      </w:r>
+      <w:r>
+        <w:t xml:space="preserve"> </w:t>
+      </w:r>
+      <w:r>
+        <w:rPr>
+          <w:b/>
+          <w:bCs/>
+        </w:rPr>
+        <w:t xml:space="preserve">mối tương quan của thang điểm MMSE</w:t>
+      </w:r>
+      <w:r>
+        <w:t xml:space="preserve"> </w:t>
+      </w:r>
+      <w:r>
+        <w:t xml:space="preserve">với các test thần kinh nhận thức khác trong</w:t>
+      </w:r>
+      <w:r>
+        <w:t xml:space="preserve"> </w:t>
+      </w:r>
+      <w:r>
+        <w:rPr>
+          <w:b/>
+          <w:bCs/>
+        </w:rPr>
+        <w:t xml:space="preserve">bộ Test thần kinh nhận thức tại Bệnh viện 30-4</w:t>
+      </w:r>
+      <w:r>
+        <w:t xml:space="preserve">.</w:t>
+      </w:r>
+    </w:p>
+    <w:p>
+      <w:pPr>
+        <w:numPr>
+          <w:ilvl w:val="0"/>
+          <w:numId w:val="1001"/>
+        </w:numPr>
+      </w:pPr>
+      <w:r>
+        <w:t xml:space="preserve">Đánh giá</w:t>
+      </w:r>
+      <w:r>
+        <w:t xml:space="preserve"> </w:t>
+      </w:r>
+      <w:r>
+        <w:rPr>
+          <w:b/>
+          <w:bCs/>
+        </w:rPr>
+        <w:t xml:space="preserve">hiệu quả ứng dụng của bộ Test thần kinh nhận thức</w:t>
+      </w:r>
+      <w:r>
+        <w:t xml:space="preserve"> </w:t>
+      </w:r>
+      <w:r>
+        <w:t xml:space="preserve">trong</w:t>
+      </w:r>
+      <w:r>
+        <w:t xml:space="preserve"> </w:t>
+      </w:r>
+      <w:r>
+        <w:rPr>
+          <w:b/>
+          <w:bCs/>
+        </w:rPr>
+        <w:t xml:space="preserve">chẩn đoán và điều trị Sa sút trí tuệ tại Bệnh viện 30-4</w:t>
+      </w:r>
+      <w:r>
+        <w:t xml:space="preserve">.</w:t>
+      </w:r>
+    </w:p>
     <w:bookmarkEnd w:id="21"/>
     <w:bookmarkStart w:id="39" w:name="tổng-quang-tài-liệu"/>
     <w:p>
@@ -874,13 +966,63 @@
         <w:pStyle w:val="FirstParagraph"/>
       </w:pPr>
       <w:r>
-        <w:t xml:space="preserve">Suy giảm nhận thức nhẹ (Mild Cognitive Impairment – MCI) và sa sút trí tuệ (dementia) là hai tình trạng phổ biến ở người cao tuổi, biểu hiện qua sự suy giảm chức năng nhận thức ở các mức độ khác nhau. MCI được xem là giai đoạn chuyển tiếp giữa quá trình lão hóa bình thường và sa sút trí tuệ, đặc trưng bởi sự suy giảm một hoặc nhiều lĩnh vực nhận thức nhưng chưa ảnh hưởng rõ rệt đến hoạt động sống hàng ngày. Ngược lại, sa sút trí tuệ là hội chứng tiến triển mạn tính, trong đó sự suy giảm nhận thức đủ mức độ để ảnh hưởng nghiêm trọng đến khả năng tự chăm sóc, nghề nghiệp và chức năng xã hội của người bệnh</w:t>
+        <w:t xml:space="preserve">Suy giảm nhận thức nhẹ (Mild Cognitive Impairment – MCI) và sa sút trí tuệ (dementia) là hai tình trạng phổ biến ở người cao tuổi, biểu hiện qua sự suy giảm chức năng nhận thức ở các mức độ khác nhau. MCI được xem là giai đoạn chuyển tiếp giữa quá trình lão hóa bình thường và sa sút trí tuệ, đặc trưng bởi sự suy giảm một hoặc nhiều lĩnh vực nhận thức nhưng chưa ảnh hưởng rõ rệt đến hoạt động sống hàng ngày</w:t>
       </w:r>
       <w:r>
         <w:t xml:space="preserve"> </w:t>
       </w:r>
       <w:r>
         <w:t xml:space="preserve">[4]</w:t>
+      </w:r>
+      <w:r>
+        <w:t xml:space="preserve">.</w:t>
+      </w:r>
+    </w:p>
+    <w:p>
+      <w:pPr>
+        <w:pStyle w:val="BodyText"/>
+      </w:pPr>
+      <w:r>
+        <w:t xml:space="preserve">Ngược lại, sa sút trí tuệ (dementia) là một hội chứng tiến triển mạn tính, đặc trưng bởi sự suy giảm không hồi phục của nhiều chức năng nhận thức quan trọng, bao gồm trí nhớ, ngôn ngữ, khả năng chú ý, điều hành, định hướng không gian và xử lý thông tin. Khi các rối loạn này trở nên đủ nặng, chúng ảnh hưởng trực tiếp đến năng lực thực hiện các hoạt động sống thường ngày, công việc, khả năng giao tiếp và tính độc lập của người bệnh. Sa sút trí tuệ không phải là một phần tất yếu của quá trình lão hóa bình thường, mà là hệ quả của các tổn thương cấu trúc và chức năng ở hệ thần kinh trung ương, thường có tính chất tiến triển liên tục và không thể phục hồi hoàn toàn.</w:t>
+      </w:r>
+    </w:p>
+    <w:p>
+      <w:pPr>
+        <w:pStyle w:val="BodyText"/>
+      </w:pPr>
+      <w:r>
+        <w:t xml:space="preserve">Ở các giai đoạn đầu, người bệnh có thể chỉ biểu hiện những rối loạn nhẹ về trí nhớ gần, khó khăn trong xử lý tình huống hoặc điều hành công việc. Tuy nhiên, theo thời gian, các triệu chứng trở nên nặng dần, ảnh hưởng đến kỹ năng giao tiếp, khả năng phán đoán và kiểm soát hành vi. Ở giai đoạn nặng, người bệnh mất khả năng tự chăm sóc và hoàn toàn phụ thuộc vào người chăm sóc trong các hoạt động cơ bản như ăn uống, tắm rửa, vệ sinh cá nhân và di chuyển. Tình trạng này không chỉ làm suy giảm chất lượng sống của người bệnh mà còn đặt gánh nặng lớn lên gia đình và xã hội.</w:t>
+      </w:r>
+    </w:p>
+    <w:p>
+      <w:pPr>
+        <w:pStyle w:val="BodyText"/>
+      </w:pPr>
+      <w:r>
+        <w:t xml:space="preserve">Nguyên nhân của sa sút trí tuệ rất đa dạng, nhưng phổ biến nhất là bệnh Alzheimer, chiếm khoảng 60–70% các trường hợp, tiếp theo là sa sút trí tuệ do mạch máu (vascular dementia), sa sút trí tuệ thể Lewy và thể trán–thái dương (frontotemporal dementia)</w:t>
+      </w:r>
+      <w:r>
+        <w:t xml:space="preserve"> </w:t>
+      </w:r>
+      <w:r>
+        <w:t xml:space="preserve">[5]</w:t>
+      </w:r>
+      <w:r>
+        <w:t xml:space="preserve">. Các thể bệnh này có cơ chế bệnh sinh, biểu hiện lâm sàng và tốc độ tiến triển khác nhau, đòi hỏi cách tiếp cận chẩn đoán và quản lý riêng biệt. Khác với các rối loạn nhận thức cấp tính như mê sảng (delirium), sa sút trí tuệ tiến triển từ từ qua nhiều năm, và hiện nay chưa có phương pháp điều trị triệt để.</w:t>
+      </w:r>
+    </w:p>
+    <w:p>
+      <w:pPr>
+        <w:pStyle w:val="BodyText"/>
+      </w:pPr>
+      <w:r>
+        <w:t xml:space="preserve">Bên cạnh triệu chứng nhận thức, nhiều bệnh nhân còn có biểu hiện rối loạn tâm thần–hành vi như hoang tưởng, ảo giác, kích động, trầm cảm, hoặc hành vi không phù hợp. Những rối loạn này không những ảnh hưởng nặng nề đến người bệnh mà còn gây áp lực lớn lên người chăm sóc – thường là người thân – cả về mặt tâm lý, xã hội và tài chính. Do đó, việc tầm soát sớm, chẩn đoán và điều trị kịp thời kết hợp với hỗ trợ cộng đồng đóng vai trò then chốt trong chăm sóc người bệnh sa sút trí tuệ. Việc tầm soát bằng các trắc nghiệm thần kinh nhận thức là vô cùng quan trọng, giúp phát hiện sớm những thay đổi tinh vi trong chức năng nhận thức, từ đó đưa ra định hướng can thiệp kịp thời và hiệu quả</w:t>
+      </w:r>
+      <w:r>
+        <w:t xml:space="preserve"> </w:t>
+      </w:r>
+      <w:r>
+        <w:t xml:space="preserve">[5]</w:t>
       </w:r>
       <w:r>
         <w:t xml:space="preserve">.</w:t>
@@ -906,7 +1048,7 @@
         <w:t xml:space="preserve"> </w:t>
       </w:r>
       <w:r>
-        <w:t xml:space="preserve">[5]</w:t>
+        <w:t xml:space="preserve">[6]</w:t>
       </w:r>
       <w:r>
         <w:t xml:space="preserve">. Sa sút trí tuệ hiện là nguyên nhân đứng thứ 7 gây tử vong toàn cầu và là nguyên nhân hàng đầu gây phụ thuộc ở người cao tuổi.</w:t>
@@ -923,7 +1065,7 @@
         <w:t xml:space="preserve"> </w:t>
       </w:r>
       <w:r>
-        <w:t xml:space="preserve">[6]</w:t>
+        <w:t xml:space="preserve">[7]</w:t>
       </w:r>
       <w:r>
         <w:t xml:space="preserve">. Việt Nam hiện có hơn 12 triệu người từ 60 tuổi trở lên, con số này dự kiến sẽ vượt 20 triệu vào năm 2039, làm gia tăng gánh nặng về các bệnh lý nhận thức. Tình trạng này đặc biệt đáng quan ngại ở các vùng nông thôn và miền núi, nơi thiếu hụt nguồn lực y tế và đội ngũ chuyên ngành lão khoa.</w:t>
@@ -950,7 +1092,7 @@
         <w:t xml:space="preserve"> </w:t>
       </w:r>
       <w:r>
-        <w:t xml:space="preserve">[7]</w:t>
+        <w:t xml:space="preserve">[8]</w:t>
       </w:r>
       <w:r>
         <w:t xml:space="preserve">. Các thay đổi này bắt đầu âm thầm từ nhiều năm trước khi biểu hiện lâm sàng xuất hiện, thường khởi phát từ vùng hải mã (hippocampus) – trung tâm ghi nhớ của não – và lan dần ra vỏ não.</w:t>
@@ -967,7 +1109,7 @@
         <w:t xml:space="preserve"> </w:t>
       </w:r>
       <w:r>
-        <w:t xml:space="preserve">[8]</w:t>
+        <w:t xml:space="preserve">[9]</w:t>
       </w:r>
       <w:r>
         <w:t xml:space="preserve">.</w:t>
@@ -1003,7 +1145,7 @@
       <w:pPr>
         <w:numPr>
           <w:ilvl w:val="0"/>
-          <w:numId w:val="1001"/>
+          <w:numId w:val="1002"/>
         </w:numPr>
       </w:pPr>
       <w:r>
@@ -1021,7 +1163,7 @@
       <w:pPr>
         <w:numPr>
           <w:ilvl w:val="0"/>
-          <w:numId w:val="1001"/>
+          <w:numId w:val="1002"/>
         </w:numPr>
       </w:pPr>
       <w:r>
@@ -1039,7 +1181,7 @@
       <w:pPr>
         <w:numPr>
           <w:ilvl w:val="0"/>
-          <w:numId w:val="1001"/>
+          <w:numId w:val="1002"/>
         </w:numPr>
       </w:pPr>
       <w:r>
@@ -1057,7 +1199,7 @@
       <w:pPr>
         <w:numPr>
           <w:ilvl w:val="0"/>
-          <w:numId w:val="1001"/>
+          <w:numId w:val="1002"/>
         </w:numPr>
       </w:pPr>
       <w:r>
@@ -1119,7 +1261,7 @@
       <w:pPr>
         <w:numPr>
           <w:ilvl w:val="0"/>
-          <w:numId w:val="1002"/>
+          <w:numId w:val="1003"/>
         </w:numPr>
       </w:pPr>
       <w:r>
@@ -1149,7 +1291,7 @@
       <w:pPr>
         <w:numPr>
           <w:ilvl w:val="0"/>
-          <w:numId w:val="1002"/>
+          <w:numId w:val="1003"/>
         </w:numPr>
       </w:pPr>
       <w:r>
@@ -1167,7 +1309,7 @@
       <w:pPr>
         <w:numPr>
           <w:ilvl w:val="0"/>
-          <w:numId w:val="1002"/>
+          <w:numId w:val="1003"/>
         </w:numPr>
       </w:pPr>
       <w:r>
@@ -1185,7 +1327,7 @@
       <w:pPr>
         <w:numPr>
           <w:ilvl w:val="0"/>
-          <w:numId w:val="1002"/>
+          <w:numId w:val="1003"/>
         </w:numPr>
       </w:pPr>
       <w:r>
@@ -1228,7 +1370,17 @@
         <w:t xml:space="preserve"> </w:t>
       </w:r>
       <w:r>
-        <w:t xml:space="preserve">[4]</w:t>
+        <w:t xml:space="preserve">[</w:t>
+      </w:r>
+      <w:r>
+        <w:rPr>
+          <w:b/>
+          <w:bCs/>
+        </w:rPr>
+        <w:t xml:space="preserve">Petersen2014?</w:t>
+      </w:r>
+      <w:r>
+        <w:t xml:space="preserve">]</w:t>
       </w:r>
       <w:r>
         <w:t xml:space="preserve">.</w:t>
@@ -1246,7 +1398,7 @@
       <w:pPr>
         <w:numPr>
           <w:ilvl w:val="0"/>
-          <w:numId w:val="1003"/>
+          <w:numId w:val="1004"/>
         </w:numPr>
       </w:pPr>
       <w:r>
@@ -1264,7 +1416,7 @@
       <w:pPr>
         <w:numPr>
           <w:ilvl w:val="0"/>
-          <w:numId w:val="1003"/>
+          <w:numId w:val="1004"/>
         </w:numPr>
       </w:pPr>
       <w:r>
@@ -1282,7 +1434,7 @@
       <w:pPr>
         <w:numPr>
           <w:ilvl w:val="0"/>
-          <w:numId w:val="1003"/>
+          <w:numId w:val="1004"/>
         </w:numPr>
       </w:pPr>
       <w:r>
@@ -1335,7 +1487,7 @@
       <w:pPr>
         <w:numPr>
           <w:ilvl w:val="0"/>
-          <w:numId w:val="1004"/>
+          <w:numId w:val="1005"/>
         </w:numPr>
       </w:pPr>
       <w:r>
@@ -1356,7 +1508,7 @@
       <w:pPr>
         <w:numPr>
           <w:ilvl w:val="0"/>
-          <w:numId w:val="1004"/>
+          <w:numId w:val="1005"/>
         </w:numPr>
       </w:pPr>
       <w:r>
@@ -1374,7 +1526,7 @@
       <w:pPr>
         <w:numPr>
           <w:ilvl w:val="0"/>
-          <w:numId w:val="1004"/>
+          <w:numId w:val="1005"/>
         </w:numPr>
       </w:pPr>
       <w:r>
@@ -1402,7 +1554,7 @@
       <w:pPr>
         <w:numPr>
           <w:ilvl w:val="0"/>
-          <w:numId w:val="1005"/>
+          <w:numId w:val="1006"/>
         </w:numPr>
       </w:pPr>
       <w:r>
@@ -1423,7 +1575,7 @@
       <w:pPr>
         <w:numPr>
           <w:ilvl w:val="0"/>
-          <w:numId w:val="1005"/>
+          <w:numId w:val="1006"/>
         </w:numPr>
       </w:pPr>
       <w:r>
@@ -1441,7 +1593,7 @@
       <w:pPr>
         <w:numPr>
           <w:ilvl w:val="0"/>
-          <w:numId w:val="1005"/>
+          <w:numId w:val="1006"/>
         </w:numPr>
       </w:pPr>
       <w:r>
@@ -1469,7 +1621,7 @@
       <w:pPr>
         <w:numPr>
           <w:ilvl w:val="0"/>
-          <w:numId w:val="1006"/>
+          <w:numId w:val="1007"/>
         </w:numPr>
       </w:pPr>
       <w:r>
@@ -1487,7 +1639,7 @@
       <w:pPr>
         <w:numPr>
           <w:ilvl w:val="0"/>
-          <w:numId w:val="1006"/>
+          <w:numId w:val="1007"/>
         </w:numPr>
       </w:pPr>
       <w:r>
@@ -1505,7 +1657,7 @@
       <w:pPr>
         <w:numPr>
           <w:ilvl w:val="0"/>
-          <w:numId w:val="1006"/>
+          <w:numId w:val="1007"/>
         </w:numPr>
       </w:pPr>
       <w:r>
@@ -1549,7 +1701,7 @@
         <w:t xml:space="preserve"> </w:t>
       </w:r>
       <w:r>
-        <w:t xml:space="preserve">[9]</w:t>
+        <w:t xml:space="preserve">[10]</w:t>
       </w:r>
       <w:r>
         <w:t xml:space="preserve">, rối loạn nhận thức được chia thành:</w:t>
@@ -1559,7 +1711,7 @@
       <w:pPr>
         <w:numPr>
           <w:ilvl w:val="0"/>
-          <w:numId w:val="1007"/>
+          <w:numId w:val="1008"/>
         </w:numPr>
       </w:pPr>
       <w:r>
@@ -1577,7 +1729,7 @@
       <w:pPr>
         <w:numPr>
           <w:ilvl w:val="0"/>
-          <w:numId w:val="1007"/>
+          <w:numId w:val="1008"/>
         </w:numPr>
       </w:pPr>
       <w:r>
@@ -3980,7 +4132,7 @@
       <w:pPr>
         <w:numPr>
           <w:ilvl w:val="0"/>
-          <w:numId w:val="1008"/>
+          <w:numId w:val="1009"/>
         </w:numPr>
       </w:pPr>
       <w:r>
@@ -4017,7 +4169,7 @@
       <w:pPr>
         <w:numPr>
           <w:ilvl w:val="0"/>
-          <w:numId w:val="1008"/>
+          <w:numId w:val="1009"/>
         </w:numPr>
       </w:pPr>
       <w:r>
@@ -4038,7 +4190,7 @@
       <w:pPr>
         <w:numPr>
           <w:ilvl w:val="0"/>
-          <w:numId w:val="1008"/>
+          <w:numId w:val="1009"/>
         </w:numPr>
       </w:pPr>
       <w:r>
@@ -4075,7 +4227,7 @@
       <w:pPr>
         <w:numPr>
           <w:ilvl w:val="0"/>
-          <w:numId w:val="1008"/>
+          <w:numId w:val="1009"/>
         </w:numPr>
       </w:pPr>
       <w:r>
@@ -4141,7 +4293,7 @@
       <w:pPr>
         <w:numPr>
           <w:ilvl w:val="0"/>
-          <w:numId w:val="1008"/>
+          <w:numId w:val="1009"/>
         </w:numPr>
       </w:pPr>
       <w:r>
@@ -4175,7 +4327,7 @@
       <w:pPr>
         <w:numPr>
           <w:ilvl w:val="0"/>
-          <w:numId w:val="1008"/>
+          <w:numId w:val="1009"/>
         </w:numPr>
       </w:pPr>
       <w:r>
@@ -4311,7 +4463,7 @@
         <w:t xml:space="preserve"> </w:t>
       </w:r>
       <w:r>
-        <w:t xml:space="preserve">[10]</w:t>
+        <w:t xml:space="preserve">[11]</w:t>
       </w:r>
       <w:r>
         <w:t xml:space="preserve">.</w:t>
@@ -4326,7 +4478,7 @@
         <w:t xml:space="preserve"> </w:t>
       </w:r>
       <w:r>
-        <w:t xml:space="preserve">[11]</w:t>
+        <w:t xml:space="preserve">[12]</w:t>
       </w:r>
       <w:r>
         <w:t xml:space="preserve">. Nhiều nghiên cứu quốc tế cũng khẳng định mối liên hệ này: - Nghiên cứu của Ivnik và cộng sự (1990) ghi nhận MMSE tương quan cao với</w:t>
@@ -4351,7 +4503,7 @@
         <w:t xml:space="preserve"> </w:t>
       </w:r>
       <w:r>
-        <w:t xml:space="preserve">[12]</w:t>
+        <w:t xml:space="preserve">[13]</w:t>
       </w:r>
       <w:r>
         <w:t xml:space="preserve">. - Welsh et al. (1994) cho thấy bài</w:t>
@@ -4376,7 +4528,7 @@
         <w:t xml:space="preserve"> </w:t>
       </w:r>
       <w:r>
-        <w:t xml:space="preserve">[13]</w:t>
+        <w:t xml:space="preserve">[14]</w:t>
       </w:r>
       <w:r>
         <w:t xml:space="preserve">. - Sarazin và cộng sự (2007) nhận thấy rằng giảm điểm word list recall là chỉ dấu sớm của Alzheimer và có mối tương quan mạnh với MMSE trong suốt quá trình tiến triển bệnh</w:t>
@@ -4385,7 +4537,7 @@
         <w:t xml:space="preserve"> </w:t>
       </w:r>
       <w:r>
-        <w:t xml:space="preserve">[14]</w:t>
+        <w:t xml:space="preserve">[15]</w:t>
       </w:r>
       <w:r>
         <w:t xml:space="preserve">.</w:t>
@@ -4610,7 +4762,7 @@
         <w:pStyle w:val="Compact"/>
         <w:numPr>
           <w:ilvl w:val="0"/>
-          <w:numId w:val="1009"/>
+          <w:numId w:val="1010"/>
         </w:numPr>
       </w:pPr>
       <m:oMath>
@@ -4627,7 +4779,7 @@
         <w:pStyle w:val="Compact"/>
         <w:numPr>
           <w:ilvl w:val="0"/>
-          <w:numId w:val="1009"/>
+          <w:numId w:val="1010"/>
         </w:numPr>
       </w:pPr>
       <m:oMath>
@@ -4661,7 +4813,7 @@
         <w:pStyle w:val="Compact"/>
         <w:numPr>
           <w:ilvl w:val="0"/>
-          <w:numId w:val="1009"/>
+          <w:numId w:val="1010"/>
         </w:numPr>
       </w:pPr>
       <m:oMath>
@@ -4724,7 +4876,7 @@
         <w:pStyle w:val="Compact"/>
         <w:numPr>
           <w:ilvl w:val="0"/>
-          <w:numId w:val="1009"/>
+          <w:numId w:val="1010"/>
         </w:numPr>
       </w:pPr>
       <m:oMath>
@@ -4771,7 +4923,7 @@
         <w:pStyle w:val="Compact"/>
         <w:numPr>
           <w:ilvl w:val="0"/>
-          <w:numId w:val="1009"/>
+          <w:numId w:val="1010"/>
         </w:numPr>
       </w:pPr>
       <m:oMath>
@@ -8527,7 +8679,7 @@
         <w:pStyle w:val="Compact"/>
         <w:numPr>
           <w:ilvl w:val="0"/>
-          <w:numId w:val="1010"/>
+          <w:numId w:val="1011"/>
         </w:numPr>
       </w:pPr>
       <w:r>
@@ -8539,7 +8691,7 @@
         <w:pStyle w:val="Compact"/>
         <w:numPr>
           <w:ilvl w:val="0"/>
-          <w:numId w:val="1010"/>
+          <w:numId w:val="1011"/>
         </w:numPr>
       </w:pPr>
       <w:r>
@@ -8551,7 +8703,7 @@
         <w:pStyle w:val="Compact"/>
         <w:numPr>
           <w:ilvl w:val="0"/>
-          <w:numId w:val="1010"/>
+          <w:numId w:val="1011"/>
         </w:numPr>
       </w:pPr>
       <w:r>
@@ -8563,7 +8715,7 @@
         <w:pStyle w:val="Compact"/>
         <w:numPr>
           <w:ilvl w:val="0"/>
-          <w:numId w:val="1010"/>
+          <w:numId w:val="1011"/>
         </w:numPr>
       </w:pPr>
       <w:r>
@@ -8575,7 +8727,7 @@
         <w:pStyle w:val="Compact"/>
         <w:numPr>
           <w:ilvl w:val="0"/>
-          <w:numId w:val="1010"/>
+          <w:numId w:val="1011"/>
         </w:numPr>
       </w:pPr>
       <w:r>
@@ -8587,7 +8739,7 @@
         <w:pStyle w:val="Compact"/>
         <w:numPr>
           <w:ilvl w:val="0"/>
-          <w:numId w:val="1010"/>
+          <w:numId w:val="1011"/>
         </w:numPr>
       </w:pPr>
       <w:r>
@@ -8599,7 +8751,7 @@
         <w:pStyle w:val="Compact"/>
         <w:numPr>
           <w:ilvl w:val="0"/>
-          <w:numId w:val="1010"/>
+          <w:numId w:val="1011"/>
         </w:numPr>
       </w:pPr>
       <w:r>
@@ -8611,7 +8763,7 @@
         <w:pStyle w:val="Compact"/>
         <w:numPr>
           <w:ilvl w:val="0"/>
-          <w:numId w:val="1010"/>
+          <w:numId w:val="1011"/>
         </w:numPr>
       </w:pPr>
       <w:r>
@@ -8623,7 +8775,7 @@
         <w:pStyle w:val="Compact"/>
         <w:numPr>
           <w:ilvl w:val="0"/>
-          <w:numId w:val="1010"/>
+          <w:numId w:val="1011"/>
         </w:numPr>
       </w:pPr>
       <w:r>
@@ -8635,7 +8787,7 @@
         <w:pStyle w:val="Compact"/>
         <w:numPr>
           <w:ilvl w:val="0"/>
-          <w:numId w:val="1010"/>
+          <w:numId w:val="1011"/>
         </w:numPr>
       </w:pPr>
       <w:r>
@@ -8647,7 +8799,7 @@
         <w:pStyle w:val="Compact"/>
         <w:numPr>
           <w:ilvl w:val="0"/>
-          <w:numId w:val="1010"/>
+          <w:numId w:val="1011"/>
         </w:numPr>
       </w:pPr>
       <w:r>
@@ -8730,7 +8882,7 @@
         <w:pStyle w:val="Compact"/>
         <w:numPr>
           <w:ilvl w:val="0"/>
-          <w:numId w:val="1011"/>
+          <w:numId w:val="1012"/>
         </w:numPr>
       </w:pPr>
       <w:r>
@@ -9632,7 +9784,7 @@
         <w:pStyle w:val="Compact"/>
         <w:numPr>
           <w:ilvl w:val="0"/>
-          <w:numId w:val="1012"/>
+          <w:numId w:val="1013"/>
         </w:numPr>
       </w:pPr>
       <w:r>
@@ -9712,7 +9864,7 @@
         <w:pStyle w:val="Compact"/>
         <w:numPr>
           <w:ilvl w:val="0"/>
-          <w:numId w:val="1013"/>
+          <w:numId w:val="1014"/>
         </w:numPr>
       </w:pPr>
       <w:r>
@@ -11081,7 +11233,7 @@
         <w:pStyle w:val="Compact"/>
         <w:numPr>
           <w:ilvl w:val="0"/>
-          <w:numId w:val="1014"/>
+          <w:numId w:val="1015"/>
         </w:numPr>
       </w:pPr>
       <w:r>
@@ -11162,7 +11314,7 @@
         <w:pStyle w:val="Compact"/>
         <w:numPr>
           <w:ilvl w:val="0"/>
-          <w:numId w:val="1015"/>
+          <w:numId w:val="1016"/>
         </w:numPr>
       </w:pPr>
       <w:r>
@@ -11877,7 +12029,7 @@
         <w:pStyle w:val="Compact"/>
         <w:numPr>
           <w:ilvl w:val="0"/>
-          <w:numId w:val="1016"/>
+          <w:numId w:val="1017"/>
         </w:numPr>
       </w:pPr>
       <w:r>
@@ -11957,7 +12109,7 @@
         <w:pStyle w:val="Compact"/>
         <w:numPr>
           <w:ilvl w:val="0"/>
-          <w:numId w:val="1017"/>
+          <w:numId w:val="1018"/>
         </w:numPr>
       </w:pPr>
       <w:r>
@@ -13077,7 +13229,7 @@
         <w:pStyle w:val="Compact"/>
         <w:numPr>
           <w:ilvl w:val="0"/>
-          <w:numId w:val="1018"/>
+          <w:numId w:val="1019"/>
         </w:numPr>
       </w:pPr>
       <w:r>
@@ -25993,7 +26145,7 @@
         <w:t xml:space="preserve"> </w:t>
       </w:r>
       <w:r>
-        <w:t xml:space="preserve">[15]</w:t>
+        <w:t xml:space="preserve">[16]</w:t>
       </w:r>
       <w:r>
         <w:t xml:space="preserve">.</w:t>
@@ -26010,7 +26162,7 @@
         <w:t xml:space="preserve"> </w:t>
       </w:r>
       <w:r>
-        <w:t xml:space="preserve">[16]</w:t>
+        <w:t xml:space="preserve">[17]</w:t>
       </w:r>
       <w:r>
         <w:t xml:space="preserve">.</w:t>
@@ -26043,7 +26195,7 @@
         <w:t xml:space="preserve"> </w:t>
       </w:r>
       <w:r>
-        <w:t xml:space="preserve">[17]</w:t>
+        <w:t xml:space="preserve">[18]</w:t>
       </w:r>
       <w:r>
         <w:t xml:space="preserve">.</w:t>
@@ -26060,7 +26212,7 @@
         <w:t xml:space="preserve"> </w:t>
       </w:r>
       <w:r>
-        <w:t xml:space="preserve">[15]</w:t>
+        <w:t xml:space="preserve">[16]</w:t>
       </w:r>
       <w:r>
         <w:t xml:space="preserve">.</w:t>
@@ -26111,7 +26263,7 @@
         <w:t xml:space="preserve"> </w:t>
       </w:r>
       <w:r>
-        <w:t xml:space="preserve">[18]</w:t>
+        <w:t xml:space="preserve">[19]</w:t>
       </w:r>
       <w:r>
         <w:t xml:space="preserve">.</w:t>
@@ -26128,7 +26280,7 @@
         <w:t xml:space="preserve"> </w:t>
       </w:r>
       <w:r>
-        <w:t xml:space="preserve">[15]</w:t>
+        <w:t xml:space="preserve">[16]</w:t>
       </w:r>
       <w:r>
         <w:t xml:space="preserve">. Một nghiên cứu tại Việt Nam của Lê Văn Tuấn và cộng sự (2019) cũng xác nhận người ≥75 tuổi có nguy cơ cao hơn đáng kể so với nhóm 60–74 tuổi</w:t>
@@ -26137,7 +26289,7 @@
         <w:t xml:space="preserve"> </w:t>
       </w:r>
       <w:r>
-        <w:t xml:space="preserve">[19]</w:t>
+        <w:t xml:space="preserve">[20]</w:t>
       </w:r>
       <w:r>
         <w:t xml:space="preserve">.</w:t>
@@ -26162,7 +26314,7 @@
         <w:t xml:space="preserve"> </w:t>
       </w:r>
       <w:r>
-        <w:t xml:space="preserve">[15]</w:t>
+        <w:t xml:space="preserve">[16]</w:t>
       </w:r>
       <w:r>
         <w:t xml:space="preserve">. Báo cáo toàn cầu về sa sút trí tuệ năm 2015 cũng nhấn mạnh rằng phụ nữ chiếm phần lớn dân số mắc bệnh, đặc biệt ở nhóm tuổi ≥75</w:t>
@@ -26171,7 +26323,7 @@
         <w:t xml:space="preserve"> </w:t>
       </w:r>
       <w:r>
-        <w:t xml:space="preserve">[16]</w:t>
+        <w:t xml:space="preserve">[17]</w:t>
       </w:r>
       <w:r>
         <w:t xml:space="preserve">.</w:t>
@@ -26188,7 +26340,7 @@
         <w:t xml:space="preserve"> </w:t>
       </w:r>
       <w:r>
-        <w:t xml:space="preserve">[17]</w:t>
+        <w:t xml:space="preserve">[18]</w:t>
       </w:r>
       <w:r>
         <w:t xml:space="preserve">.</w:t>
@@ -26205,7 +26357,7 @@
         <w:t xml:space="preserve"> </w:t>
       </w:r>
       <w:r>
-        <w:t xml:space="preserve">[20]</w:t>
+        <w:t xml:space="preserve">[21]</w:t>
       </w:r>
       <w:r>
         <w:t xml:space="preserve">. Một nghiên cứu khác tại TP. Hồ Chí Minh do Trần Văn Hảo và cộng sự (2020) cũng cho thấy tỷ lệ nữ mắc rối loạn nhận thức giai đoạn sớm là 62,3%, cao hơn nam giới (37,7%)</w:t>
@@ -26214,7 +26366,7 @@
         <w:t xml:space="preserve"> </w:t>
       </w:r>
       <w:r>
-        <w:t xml:space="preserve">[21]</w:t>
+        <w:t xml:space="preserve">[22]</w:t>
       </w:r>
       <w:r>
         <w:t xml:space="preserve">.</w:t>
@@ -26286,7 +26438,7 @@
         <w:t xml:space="preserve"> </w:t>
       </w:r>
       <w:r>
-        <w:t xml:space="preserve">[18]</w:t>
+        <w:t xml:space="preserve">[19]</w:t>
       </w:r>
       <w:r>
         <w:t xml:space="preserve">. Tổ chức Y tế Thế giới (WHO) cũng xếp trình độ học vấn thấp vào nhóm các yếu tố nguy cơ có thể phòng ngừa được</w:t>
@@ -26295,7 +26447,7 @@
         <w:t xml:space="preserve"> </w:t>
       </w:r>
       <w:r>
-        <w:t xml:space="preserve">[15]</w:t>
+        <w:t xml:space="preserve">[16]</w:t>
       </w:r>
       <w:r>
         <w:t xml:space="preserve">.</w:t>
@@ -26334,7 +26486,7 @@
         <w:t xml:space="preserve"> </w:t>
       </w:r>
       <w:r>
-        <w:t xml:space="preserve">[22]</w:t>
+        <w:t xml:space="preserve">[23]</w:t>
       </w:r>
       <w:r>
         <w:t xml:space="preserve">.</w:t>
@@ -26351,7 +26503,7 @@
         <w:t xml:space="preserve"> </w:t>
       </w:r>
       <w:r>
-        <w:t xml:space="preserve">[19]</w:t>
+        <w:t xml:space="preserve">[20]</w:t>
       </w:r>
       <w:r>
         <w:t xml:space="preserve">. Tương tự, Trần Văn Hào (2020) tại Vĩnh Long ghi nhận tỷ lệ sa sút trí tuệ ở nhóm học vấn thấp cao hơn nhóm học vấn cao có ý nghĩa thống kê</w:t>
@@ -26360,7 +26512,7 @@
         <w:t xml:space="preserve"> </w:t>
       </w:r>
       <w:r>
-        <w:t xml:space="preserve">[23]</w:t>
+        <w:t xml:space="preserve">[24]</w:t>
       </w:r>
       <w:r>
         <w:t xml:space="preserve">.</w:t>
@@ -26418,7 +26570,7 @@
         <w:t xml:space="preserve"> </w:t>
       </w:r>
       <w:r>
-        <w:t xml:space="preserve">[24]</w:t>
+        <w:t xml:space="preserve">[25]</w:t>
       </w:r>
       <w:r>
         <w:t xml:space="preserve">.</w:t>
@@ -26435,7 +26587,7 @@
         <w:t xml:space="preserve"> </w:t>
       </w:r>
       <w:r>
-        <w:t xml:space="preserve">[17]</w:t>
+        <w:t xml:space="preserve">[18]</w:t>
       </w:r>
       <w:r>
         <w:t xml:space="preserve">. Tuy nhiên, trong nghiên cứu này,</w:t>
@@ -26484,7 +26636,7 @@
         <w:t xml:space="preserve"> </w:t>
       </w:r>
       <w:r>
-        <w:t xml:space="preserve">[18]</w:t>
+        <w:t xml:space="preserve">[19]</w:t>
       </w:r>
       <w:r>
         <w:t xml:space="preserve">.</w:t>
@@ -26645,7 +26797,7 @@
       </w:r>
     </w:p>
     <w:bookmarkEnd w:id="129"/>
-    <w:bookmarkStart w:id="165" w:name="section-1"/>
+    <w:bookmarkStart w:id="168" w:name="section-1"/>
     <w:p>
       <w:pPr>
         <w:pStyle w:val="Heading1"/>
@@ -26659,7 +26811,7 @@
         <w:t xml:space="preserve">TÀI LIỆU THAM KHẢO</w:t>
       </w:r>
     </w:p>
-    <w:bookmarkStart w:id="164" w:name="refs"/>
+    <w:bookmarkStart w:id="167" w:name="refs"/>
     <w:bookmarkStart w:id="131" w:name="ref-WHO2021Dementia"/>
     <w:p>
       <w:pPr>
@@ -26770,7 +26922,7 @@
       </w:hyperlink>
     </w:p>
     <w:bookmarkEnd w:id="135"/>
-    <w:bookmarkStart w:id="136" w:name="ref-Petersen2014"/>
+    <w:bookmarkStart w:id="137" w:name="ref-Petersen1999"/>
     <w:p>
       <w:pPr>
         <w:pStyle w:val="Bibliography"/>
@@ -26795,14 +26947,22 @@
           <w:i/>
           <w:iCs/>
         </w:rPr>
-        <w:t xml:space="preserve">Arch Neurol</w:t>
-      </w:r>
-      <w:r>
-        <w:t xml:space="preserve">. 2014;56(3):303-308.</w:t>
-      </w:r>
+        <w:t xml:space="preserve">Archives of Neurology</w:t>
+      </w:r>
+      <w:r>
+        <w:t xml:space="preserve">. 1999;56(3):303-308. doi:</w:t>
+      </w:r>
+      <w:hyperlink r:id="rId136">
+        <w:r>
+          <w:rPr>
+            <w:rStyle w:val="Hyperlink"/>
+          </w:rPr>
+          <w:t xml:space="preserve">10.1001/archneur.56.3.303</w:t>
+        </w:r>
+      </w:hyperlink>
     </w:p>
-    <w:bookmarkEnd w:id="136"/>
-    <w:bookmarkStart w:id="138" w:name="ref-WHO2023"/>
+    <w:bookmarkEnd w:id="137"/>
+    <w:bookmarkStart w:id="139" w:name="ref-Livingston2024"/>
     <w:p>
       <w:pPr>
         <w:pStyle w:val="Bibliography"/>
@@ -26817,12 +26977,52 @@
         <w:t xml:space="preserve">	</w:t>
       </w:r>
       <w:r>
+        <w:t xml:space="preserve">Livingston G, Huntley J, Liu KY, al. et. Dementia prevention, intervention, and care: 2024 report of the lancet standing commission.</w:t>
+      </w:r>
+      <w:r>
+        <w:t xml:space="preserve"> </w:t>
+      </w:r>
+      <w:r>
+        <w:rPr>
+          <w:i/>
+          <w:iCs/>
+        </w:rPr>
+        <w:t xml:space="preserve">The Lancet</w:t>
+      </w:r>
+      <w:r>
+        <w:t xml:space="preserve">. 2024;404(10452):572-628. doi:</w:t>
+      </w:r>
+      <w:hyperlink r:id="rId138">
+        <w:r>
+          <w:rPr>
+            <w:rStyle w:val="Hyperlink"/>
+          </w:rPr>
+          <w:t xml:space="preserve">10.1016/S0140-6736(24)01296-0</w:t>
+        </w:r>
+      </w:hyperlink>
+    </w:p>
+    <w:bookmarkEnd w:id="139"/>
+    <w:bookmarkStart w:id="141" w:name="ref-WHO2023"/>
+    <w:p>
+      <w:pPr>
+        <w:pStyle w:val="Bibliography"/>
+      </w:pPr>
+      <w:r>
+        <w:t xml:space="preserve">6.</w:t>
+      </w:r>
+      <w:r>
+        <w:t xml:space="preserve"> </w:t>
+      </w:r>
+      <w:r>
+        <w:t xml:space="preserve">	</w:t>
+      </w:r>
+      <w:r>
         <w:t xml:space="preserve">Organization WH. Dementia fact sheet. 2023.</w:t>
       </w:r>
       <w:r>
         <w:t xml:space="preserve"> </w:t>
       </w:r>
-      <w:hyperlink r:id="rId137">
+      <w:hyperlink r:id="rId140">
         <w:r>
           <w:rPr>
             <w:rStyle w:val="Hyperlink"/>
@@ -26831,14 +27031,14 @@
         </w:r>
       </w:hyperlink>
     </w:p>
-    <w:bookmarkEnd w:id="138"/>
-    <w:bookmarkStart w:id="139" w:name="ref-Nguyen2020"/>
+    <w:bookmarkEnd w:id="141"/>
+    <w:bookmarkStart w:id="142" w:name="ref-Nguyen2020"/>
     <w:p>
       <w:pPr>
         <w:pStyle w:val="Bibliography"/>
       </w:pPr>
       <w:r>
-        <w:t xml:space="preserve">6.</w:t>
+        <w:t xml:space="preserve">7.</w:t>
       </w:r>
       <w:r>
         <w:t xml:space="preserve"> </w:t>
@@ -26863,14 +27063,14 @@
         <w:t xml:space="preserve">. 2020;6:45-52.</w:t>
       </w:r>
     </w:p>
-    <w:bookmarkEnd w:id="139"/>
-    <w:bookmarkStart w:id="140" w:name="ref-Selkoe2012"/>
+    <w:bookmarkEnd w:id="142"/>
+    <w:bookmarkStart w:id="143" w:name="ref-Selkoe2012"/>
     <w:p>
       <w:pPr>
         <w:pStyle w:val="Bibliography"/>
       </w:pPr>
       <w:r>
-        <w:t xml:space="preserve">7.</w:t>
+        <w:t xml:space="preserve">8.</w:t>
       </w:r>
       <w:r>
         <w:t xml:space="preserve"> </w:t>
@@ -26895,14 +27095,14 @@
         <w:t xml:space="preserve">. 2012;337(6101):1488-1492.</w:t>
       </w:r>
     </w:p>
-    <w:bookmarkEnd w:id="140"/>
-    <w:bookmarkStart w:id="141" w:name="ref-Cummings2019"/>
+    <w:bookmarkEnd w:id="143"/>
+    <w:bookmarkStart w:id="144" w:name="ref-Cummings2019"/>
     <w:p>
       <w:pPr>
         <w:pStyle w:val="Bibliography"/>
       </w:pPr>
       <w:r>
-        <w:t xml:space="preserve">8.</w:t>
+        <w:t xml:space="preserve">9.</w:t>
       </w:r>
       <w:r>
         <w:t xml:space="preserve"> </w:t>
@@ -26927,14 +27127,14 @@
         <w:t xml:space="preserve">. 2019;15(8):1216-1232.</w:t>
       </w:r>
     </w:p>
-    <w:bookmarkEnd w:id="141"/>
-    <w:bookmarkStart w:id="142" w:name="ref-DSM5"/>
+    <w:bookmarkEnd w:id="144"/>
+    <w:bookmarkStart w:id="145" w:name="ref-DSM5"/>
     <w:p>
       <w:pPr>
         <w:pStyle w:val="Bibliography"/>
       </w:pPr>
       <w:r>
-        <w:t xml:space="preserve">9.</w:t>
+        <w:t xml:space="preserve">10.</w:t>
       </w:r>
       <w:r>
         <w:t xml:space="preserve"> </w:t>
@@ -26959,14 +27159,14 @@
         <w:t xml:space="preserve">. American Psychiatric Publishing; 2013.</w:t>
       </w:r>
     </w:p>
-    <w:bookmarkEnd w:id="142"/>
-    <w:bookmarkStart w:id="143" w:name="ref-nguyen2020mmse"/>
+    <w:bookmarkEnd w:id="145"/>
+    <w:bookmarkStart w:id="146" w:name="ref-nguyen2020mmse"/>
     <w:p>
       <w:pPr>
         <w:pStyle w:val="Bibliography"/>
       </w:pPr>
       <w:r>
-        <w:t xml:space="preserve">10.</w:t>
+        <w:t xml:space="preserve">11.</w:t>
       </w:r>
       <w:r>
         <w:t xml:space="preserve"> </w:t>
@@ -26991,14 +27191,14 @@
         <w:t xml:space="preserve">. 2020;6(2):45-52.</w:t>
       </w:r>
     </w:p>
-    <w:bookmarkEnd w:id="143"/>
-    <w:bookmarkStart w:id="144" w:name="ref-tran2021tri_nho"/>
+    <w:bookmarkEnd w:id="146"/>
+    <w:bookmarkStart w:id="147" w:name="ref-tran2021tri_nho"/>
     <w:p>
       <w:pPr>
         <w:pStyle w:val="Bibliography"/>
       </w:pPr>
       <w:r>
-        <w:t xml:space="preserve">11.</w:t>
+        <w:t xml:space="preserve">12.</w:t>
       </w:r>
       <w:r>
         <w:t xml:space="preserve"> </w:t>
@@ -27023,14 +27223,14 @@
         <w:t xml:space="preserve">. 2021;509(2):58-63.</w:t>
       </w:r>
     </w:p>
-    <w:bookmarkEnd w:id="144"/>
-    <w:bookmarkStart w:id="146" w:name="ref-ivnik1990avlt"/>
+    <w:bookmarkEnd w:id="147"/>
+    <w:bookmarkStart w:id="149" w:name="ref-ivnik1990avlt"/>
     <w:p>
       <w:pPr>
         <w:pStyle w:val="Bibliography"/>
       </w:pPr>
       <w:r>
-        <w:t xml:space="preserve">12.</w:t>
+        <w:t xml:space="preserve">13.</w:t>
       </w:r>
       <w:r>
         <w:t xml:space="preserve"> </w:t>
@@ -27054,7 +27254,7 @@
       <w:r>
         <w:t xml:space="preserve">. 1990;4(1):29-41. doi:</w:t>
       </w:r>
-      <w:hyperlink r:id="rId145">
+      <w:hyperlink r:id="rId148">
         <w:r>
           <w:rPr>
             <w:rStyle w:val="Hyperlink"/>
@@ -27063,14 +27263,14 @@
         </w:r>
       </w:hyperlink>
     </w:p>
-    <w:bookmarkEnd w:id="146"/>
-    <w:bookmarkStart w:id="148" w:name="ref-welsh1994cerad"/>
+    <w:bookmarkEnd w:id="149"/>
+    <w:bookmarkStart w:id="151" w:name="ref-welsh1994cerad"/>
     <w:p>
       <w:pPr>
         <w:pStyle w:val="Bibliography"/>
       </w:pPr>
       <w:r>
-        <w:t xml:space="preserve">13.</w:t>
+        <w:t xml:space="preserve">14.</w:t>
       </w:r>
       <w:r>
         <w:t xml:space="preserve"> </w:t>
@@ -27094,7 +27294,7 @@
       <w:r>
         <w:t xml:space="preserve">. 1994;51(3):288-292. doi:</w:t>
       </w:r>
-      <w:hyperlink r:id="rId147">
+      <w:hyperlink r:id="rId150">
         <w:r>
           <w:rPr>
             <w:rStyle w:val="Hyperlink"/>
@@ -27103,14 +27303,14 @@
         </w:r>
       </w:hyperlink>
     </w:p>
-    <w:bookmarkEnd w:id="148"/>
-    <w:bookmarkStart w:id="150" w:name="ref-sarazin2007amnestic"/>
+    <w:bookmarkEnd w:id="151"/>
+    <w:bookmarkStart w:id="153" w:name="ref-sarazin2007amnestic"/>
     <w:p>
       <w:pPr>
         <w:pStyle w:val="Bibliography"/>
       </w:pPr>
       <w:r>
-        <w:t xml:space="preserve">14.</w:t>
+        <w:t xml:space="preserve">15.</w:t>
       </w:r>
       <w:r>
         <w:t xml:space="preserve"> </w:t>
@@ -27134,7 +27334,7 @@
       <w:r>
         <w:t xml:space="preserve">. 2007;69(19):1859-1867. doi:</w:t>
       </w:r>
-      <w:hyperlink r:id="rId149">
+      <w:hyperlink r:id="rId152">
         <w:r>
           <w:rPr>
             <w:rStyle w:val="Hyperlink"/>
@@ -27143,14 +27343,14 @@
         </w:r>
       </w:hyperlink>
     </w:p>
-    <w:bookmarkEnd w:id="150"/>
-    <w:bookmarkStart w:id="151" w:name="ref-who2021dementia"/>
+    <w:bookmarkEnd w:id="153"/>
+    <w:bookmarkStart w:id="154" w:name="ref-who2021dementia"/>
     <w:p>
       <w:pPr>
         <w:pStyle w:val="Bibliography"/>
       </w:pPr>
       <w:r>
-        <w:t xml:space="preserve">15.</w:t>
+        <w:t xml:space="preserve">16.</w:t>
       </w:r>
       <w:r>
         <w:t xml:space="preserve"> </w:t>
@@ -27164,7 +27364,7 @@
       <w:r>
         <w:t xml:space="preserve"> </w:t>
       </w:r>
-      <w:hyperlink r:id="rId137">
+      <w:hyperlink r:id="rId140">
         <w:r>
           <w:rPr>
             <w:rStyle w:val="Hyperlink"/>
@@ -27173,14 +27373,14 @@
         </w:r>
       </w:hyperlink>
     </w:p>
-    <w:bookmarkEnd w:id="151"/>
-    <w:bookmarkStart w:id="152" w:name="ref-prince2015world"/>
+    <w:bookmarkEnd w:id="154"/>
+    <w:bookmarkStart w:id="155" w:name="ref-prince2015world"/>
     <w:p>
       <w:pPr>
         <w:pStyle w:val="Bibliography"/>
       </w:pPr>
       <w:r>
-        <w:t xml:space="preserve">16.</w:t>
+        <w:t xml:space="preserve">17.</w:t>
       </w:r>
       <w:r>
         <w:t xml:space="preserve"> </w:t>
@@ -27205,14 +27405,14 @@
         <w:t xml:space="preserve">.; 2015.</w:t>
       </w:r>
     </w:p>
-    <w:bookmarkEnd w:id="152"/>
-    <w:bookmarkStart w:id="154" w:name="ref-petersen2018mci"/>
+    <w:bookmarkEnd w:id="155"/>
+    <w:bookmarkStart w:id="157" w:name="ref-petersen2018mci"/>
     <w:p>
       <w:pPr>
         <w:pStyle w:val="Bibliography"/>
       </w:pPr>
       <w:r>
-        <w:t xml:space="preserve">17.</w:t>
+        <w:t xml:space="preserve">18.</w:t>
       </w:r>
       <w:r>
         <w:t xml:space="preserve"> </w:t>
@@ -27236,7 +27436,7 @@
       <w:r>
         <w:t xml:space="preserve">. 2018;90(3):126-135. doi:</w:t>
       </w:r>
-      <w:hyperlink r:id="rId153">
+      <w:hyperlink r:id="rId156">
         <w:r>
           <w:rPr>
             <w:rStyle w:val="Hyperlink"/>
@@ -27245,14 +27445,14 @@
         </w:r>
       </w:hyperlink>
     </w:p>
-    <w:bookmarkEnd w:id="154"/>
-    <w:bookmarkStart w:id="156" w:name="ref-livingston2020lancet"/>
+    <w:bookmarkEnd w:id="157"/>
+    <w:bookmarkStart w:id="159" w:name="ref-livingston2020lancet"/>
     <w:p>
       <w:pPr>
         <w:pStyle w:val="Bibliography"/>
       </w:pPr>
       <w:r>
-        <w:t xml:space="preserve">18.</w:t>
+        <w:t xml:space="preserve">19.</w:t>
       </w:r>
       <w:r>
         <w:t xml:space="preserve"> </w:t>
@@ -27276,7 +27476,7 @@
       <w:r>
         <w:t xml:space="preserve">. 2020;396(10248):413-446. doi:</w:t>
       </w:r>
-      <w:hyperlink r:id="rId155">
+      <w:hyperlink r:id="rId158">
         <w:r>
           <w:rPr>
             <w:rStyle w:val="Hyperlink"/>
@@ -27285,14 +27485,14 @@
         </w:r>
       </w:hyperlink>
     </w:p>
-    <w:bookmarkEnd w:id="156"/>
-    <w:bookmarkStart w:id="157" w:name="ref-le2019travinhsstt"/>
+    <w:bookmarkEnd w:id="159"/>
+    <w:bookmarkStart w:id="160" w:name="ref-le2019travinhsstt"/>
     <w:p>
       <w:pPr>
         <w:pStyle w:val="Bibliography"/>
       </w:pPr>
       <w:r>
-        <w:t xml:space="preserve">19.</w:t>
+        <w:t xml:space="preserve">20.</w:t>
       </w:r>
       <w:r>
         <w:t xml:space="preserve"> </w:t>
@@ -27317,14 +27517,14 @@
         <w:t xml:space="preserve">. 2019;29(4):111-118.</w:t>
       </w:r>
     </w:p>
-    <w:bookmarkEnd w:id="157"/>
-    <w:bookmarkStart w:id="158" w:name="ref-nhung2014"/>
+    <w:bookmarkEnd w:id="160"/>
+    <w:bookmarkStart w:id="161" w:name="ref-nhung2014"/>
     <w:p>
       <w:pPr>
         <w:pStyle w:val="Bibliography"/>
       </w:pPr>
       <w:r>
-        <w:t xml:space="preserve">20.</w:t>
+        <w:t xml:space="preserve">21.</w:t>
       </w:r>
       <w:r>
         <w:t xml:space="preserve"> </w:t>
@@ -27349,14 +27549,14 @@
         <w:t xml:space="preserve">. 2014;940:58-62.</w:t>
       </w:r>
     </w:p>
-    <w:bookmarkEnd w:id="158"/>
-    <w:bookmarkStart w:id="159" w:name="ref-hao2020"/>
+    <w:bookmarkEnd w:id="161"/>
+    <w:bookmarkStart w:id="162" w:name="ref-hao2020"/>
     <w:p>
       <w:pPr>
         <w:pStyle w:val="Bibliography"/>
       </w:pPr>
       <w:r>
-        <w:t xml:space="preserve">21.</w:t>
+        <w:t xml:space="preserve">22.</w:t>
       </w:r>
       <w:r>
         <w:t xml:space="preserve"> </w:t>
@@ -27381,14 +27581,14 @@
         <w:t xml:space="preserve">. 2020;60(4):45-50.</w:t>
       </w:r>
     </w:p>
-    <w:bookmarkEnd w:id="159"/>
-    <w:bookmarkStart w:id="161" w:name="ref-stern2012cognitive"/>
+    <w:bookmarkEnd w:id="162"/>
+    <w:bookmarkStart w:id="164" w:name="ref-stern2012cognitive"/>
     <w:p>
       <w:pPr>
         <w:pStyle w:val="Bibliography"/>
       </w:pPr>
       <w:r>
-        <w:t xml:space="preserve">22.</w:t>
+        <w:t xml:space="preserve">23.</w:t>
       </w:r>
       <w:r>
         <w:t xml:space="preserve"> </w:t>
@@ -27412,7 +27612,7 @@
       <w:r>
         <w:t xml:space="preserve">. 2012;11(11):1006-1012. doi:</w:t>
       </w:r>
-      <w:hyperlink r:id="rId160">
+      <w:hyperlink r:id="rId163">
         <w:r>
           <w:rPr>
             <w:rStyle w:val="Hyperlink"/>
@@ -27421,14 +27621,14 @@
         </w:r>
       </w:hyperlink>
     </w:p>
-    <w:bookmarkEnd w:id="161"/>
-    <w:bookmarkStart w:id="162" w:name="ref-tran2020vinhlonghocvan"/>
+    <w:bookmarkEnd w:id="164"/>
+    <w:bookmarkStart w:id="165" w:name="ref-tran2020vinhlonghocvan"/>
     <w:p>
       <w:pPr>
         <w:pStyle w:val="Bibliography"/>
       </w:pPr>
       <w:r>
-        <w:t xml:space="preserve">23.</w:t>
+        <w:t xml:space="preserve">24.</w:t>
       </w:r>
       <w:r>
         <w:t xml:space="preserve"> </w:t>
@@ -27453,14 +27653,14 @@
         <w:t xml:space="preserve">. 2020;1080:110-118.</w:t>
       </w:r>
     </w:p>
-    <w:bookmarkEnd w:id="162"/>
-    <w:bookmarkStart w:id="163" w:name="ref-tran2016mmse"/>
+    <w:bookmarkEnd w:id="165"/>
+    <w:bookmarkStart w:id="166" w:name="ref-tran2016mmse"/>
     <w:p>
       <w:pPr>
         <w:pStyle w:val="Bibliography"/>
       </w:pPr>
       <w:r>
-        <w:t xml:space="preserve">24.</w:t>
+        <w:t xml:space="preserve">25.</w:t>
       </w:r>
       <w:r>
         <w:t xml:space="preserve"> </w:t>
@@ -27485,9 +27685,9 @@
         <w:t xml:space="preserve">. 2016;436:23-29.</w:t>
       </w:r>
     </w:p>
-    <w:bookmarkEnd w:id="163"/>
-    <w:bookmarkEnd w:id="164"/>
-    <w:bookmarkEnd w:id="165"/>
+    <w:bookmarkEnd w:id="166"/>
+    <w:bookmarkEnd w:id="167"/>
+    <w:bookmarkEnd w:id="168"/>
     <w:sectPr>
       <w:pgSz w:code="9" w:h="16838" w:w="11906"/>
       <w:pgMar w:bottom="1701" w:footer="720" w:gutter="0" w:header="720" w:left="1985" w:right="1134" w:top="1985"/>
@@ -29100,6 +29300,9 @@
     <w:abstractNumId w:val="991"/>
   </w:num>
   <w:num w:numId="1018">
+    <w:abstractNumId w:val="991"/>
+  </w:num>
+  <w:num w:numId="1019">
     <w:abstractNumId w:val="991"/>
   </w:num>
 </w:numbering>

</xml_diff>

<commit_message>
Hoàn thiện phần bàn luận mục tiêu 1
Rất vui vì hoàn thiện viết bàn luận phần mục tiêu 1, mối tương quan mmse và các test thần kinh nhận thức
</commit_message>
<xml_diff>
--- a/_book/dtcs_sstt.docx
+++ b/_book/dtcs_sstt.docx
@@ -26092,7 +26092,7 @@
     <w:bookmarkEnd w:id="119"/>
     <w:bookmarkEnd w:id="120"/>
     <w:bookmarkEnd w:id="121"/>
-    <w:bookmarkStart w:id="127" w:name="đặc-điểm-mẫu-của-nghiên-cứu"/>
+    <w:bookmarkStart w:id="128" w:name="đặc-điểm-mẫu-của-nghiên-cứu"/>
     <w:p>
       <w:pPr>
         <w:pStyle w:val="Heading1"/>
@@ -26747,8 +26747,285 @@
       </w:r>
     </w:p>
     <w:bookmarkEnd w:id="126"/>
+    <w:bookmarkStart w:id="127" w:name="các-test-thần-kinh-nhận-thức-khác."/>
+    <w:p>
+      <w:pPr>
+        <w:pStyle w:val="Heading3"/>
+      </w:pPr>
+      <w:r>
+        <w:t xml:space="preserve">Các test thần kinh nhận thức khác.</w:t>
+      </w:r>
+    </w:p>
+    <w:p>
+      <w:pPr>
+        <w:pStyle w:val="FirstParagraph"/>
+      </w:pPr>
+      <w:r>
+        <w:rPr>
+          <w:b/>
+          <w:bCs/>
+        </w:rPr>
+        <w:t xml:space="preserve">Tổng quan về vai trò của MMSE và các trắc nghiệm thần kinh nhận thức</w:t>
+      </w:r>
+    </w:p>
+    <w:p>
+      <w:pPr>
+        <w:pStyle w:val="BodyText"/>
+      </w:pPr>
+      <w:r>
+        <w:t xml:space="preserve">Thang điểm MMSE (Mini-Mental State Examination) là một trong những công cụ phổ biến và lâu đời nhất trong đánh giá rối loạn nhận thức. Với cấu trúc ngắn gọn, dễ thực hiện, MMSE giúp sàng lọc và theo dõi tiến triển sa sút trí tuệ (SSTT) trong nhiều bối cảnh lâm sàng. Tuy nhiên, MMSE không phải là công cụ toàn diện. Đặc biệt trong giai đoạn sớm như suy giảm nhận thức nhẹ (MCI), MMSE có thể bỏ sót các biểu hiện suy giảm ở các vùng chức năng đặc hiệu như trí nhớ trì hoãn, điều hành hay ngôn ngữ.</w:t>
+      </w:r>
+    </w:p>
+    <w:p>
+      <w:pPr>
+        <w:pStyle w:val="BodyText"/>
+      </w:pPr>
+      <w:r>
+        <w:t xml:space="preserve">Trong khi đó, các trắc nghiệm thần kinh nhận thức chuyên biệt như TMT-A, TMT-B, Word List Recall, Digit Span, bài Vẽ đồng hồ hay Lưu loát ngôn ngữ đóng vai trò bổ sung quan trọng. Những công cụ này không chỉ tăng cường độ nhạy trong chẩn đoán mà còn cho phép phân tích chi tiết các khía cạnh của chức năng nhận thức, từ đó định hướng phân loại lâm sàng và can thiệp phù hợp.</w:t>
+      </w:r>
+    </w:p>
+    <w:p>
+      <w:pPr>
+        <w:pStyle w:val="BodyText"/>
+      </w:pPr>
+      <w:r>
+        <w:t xml:space="preserve">Tại Việt Nam, bộ trắc nghiệm VnCA (Vietnamese Cognitive Assessment) do Hội VnADA và Bệnh viện 30-4 phát triển, đã hiệu chỉnh các test quốc tế để phù hợp ngôn ngữ – văn hóa. Điều này giúp đánh giá chính xác hơn trong bối cảnh người Việt, tránh sai số do rào cản ngôn ngữ và trình độ học vấn – yếu tố từng được ghi nhận làm sai lệch MMSE ở người học vấn thấp</w:t>
+      </w:r>
+      <w:r>
+        <w:t xml:space="preserve"> </w:t>
+      </w:r>
+      <w:r>
+        <w:t xml:space="preserve">[26]</w:t>
+      </w:r>
+      <w:r>
+        <w:t xml:space="preserve">.</w:t>
+      </w:r>
+    </w:p>
+    <w:p>
+      <w:pPr>
+        <w:pStyle w:val="BodyText"/>
+      </w:pPr>
+      <w:r>
+        <w:rPr>
+          <w:b/>
+          <w:bCs/>
+        </w:rPr>
+        <w:t xml:space="preserve">So sánh và diễn giải kết quả nghiên cứu hiện tại</w:t>
+      </w:r>
+    </w:p>
+    <w:p>
+      <w:pPr>
+        <w:pStyle w:val="BodyText"/>
+      </w:pPr>
+      <w:r>
+        <w:t xml:space="preserve">Kết quả nghiên cứu tại Đơn vị Trí nhớ – Bệnh viện 30-4 cho thấy ở nhóm SSTT, MMSE phản ánh khá tốt mức độ tổn thương nhận thức toàn thể, có liên hệ chặt chẽ với nhiều trắc nghiệm chuyên biệt trong bộ VnCA. Đây là một phát hiện đáng chú ý, củng cố giá trị thực tiễn của MMSE khi được sử dụng song song với các công cụ chuyên sâu. Trong các trắc nghiệm, mối tương quan nổi bật nhất là giữa MMSE với các test đo trí nhớ, ngôn ngữ và chức năng điều hành – những lĩnh vực bị ảnh hưởng sớm trong nhiều thể sa sút trí tuệ. Các nghiên cứu quốc tế như của Sarazin và Ivnik đều cho thấy MMSE có tương quan cao với các thước đo trí nhớ, ngôn ngữ và chức năng điều hành ở bệnh nhân SSTT</w:t>
+      </w:r>
+      <w:r>
+        <w:t xml:space="preserve"> </w:t>
+      </w:r>
+      <w:r>
+        <w:t xml:space="preserve">[15]</w:t>
+      </w:r>
+      <w:r>
+        <w:t xml:space="preserve">;</w:t>
+      </w:r>
+      <w:r>
+        <w:t xml:space="preserve"> </w:t>
+      </w:r>
+      <w:r>
+        <w:t xml:space="preserve">[13]</w:t>
+      </w:r>
+      <w:r>
+        <w:t xml:space="preserve">.</w:t>
+      </w:r>
+    </w:p>
+    <w:p>
+      <w:pPr>
+        <w:pStyle w:val="BodyText"/>
+      </w:pPr>
+      <w:r>
+        <w:t xml:space="preserve">Tuy nhiên, ở nhóm MCI, MMSE thể hiện rất kém trong việc phát hiện các rối loạn tinh vi ở giai đoạn sớm. Những suy giảm nhận thức nhẹ thường xảy ra chọn lọc ở một vài lĩnh vực như trí nhớ gần, chú ý hoặc điều hành, trong khi MMSE lại đánh giá tương đối khái quát. Các nghiên cứu của McCauley và Nguyễn Thị Hạnh cũng cho thấy MMSE thiếu độ nhạy khi áp dụng ở giai đoạn MCI, đặc biệt ở người có trình độ học vấn cao hoặc khả năng bù trừ tốt</w:t>
+      </w:r>
+      <w:r>
+        <w:t xml:space="preserve"> </w:t>
+      </w:r>
+      <w:r>
+        <w:t xml:space="preserve">[26]</w:t>
+      </w:r>
+      <w:r>
+        <w:t xml:space="preserve">;</w:t>
+      </w:r>
+      <w:r>
+        <w:t xml:space="preserve"> </w:t>
+      </w:r>
+      <w:r>
+        <w:t xml:space="preserve">[11]</w:t>
+      </w:r>
+      <w:r>
+        <w:t xml:space="preserve">.</w:t>
+      </w:r>
+    </w:p>
+    <w:p>
+      <w:pPr>
+        <w:pStyle w:val="BodyText"/>
+      </w:pPr>
+      <w:r>
+        <w:t xml:space="preserve">Điều quan trọng là bộ trắc nghiệm VnCA đã chứng minh được khả năng phát hiện những thay đổi nhận thức tinh vi thông qua việc kết hợp nhiều bài test khác nhau và đánh giá đa chiều. Trong nhóm SSTT, mối tương quan rõ rệt giữa MMSE và các trắc nghiệm như lưu loát ngôn ngữ, trí nhớ trì hoãn, bài vẽ đồng hồ cho thấy các test này không chỉ hỗ trợ MMSE mà còn có giá trị bổ sung quan trọng trong lượng giá toàn diện. Ngược lại, ở nhóm MCI, sự vắng mặt của mối liên hệ chặt chẽ giữa MMSE và các test này càng cho thấy vai trò thiết yếu của việc triển khai song song các test chuyên biệt để không bỏ sót những biểu hiện sớm của thoái hóa nhận thức.</w:t>
+      </w:r>
+    </w:p>
+    <w:p>
+      <w:pPr>
+        <w:pStyle w:val="BodyText"/>
+      </w:pPr>
+      <w:r>
+        <w:rPr>
+          <w:b/>
+          <w:bCs/>
+        </w:rPr>
+        <w:t xml:space="preserve">So sánh với các nghiên cứu trong và ngoài nước</w:t>
+      </w:r>
+    </w:p>
+    <w:p>
+      <w:pPr>
+        <w:pStyle w:val="BodyText"/>
+      </w:pPr>
+      <w:r>
+        <w:t xml:space="preserve">Trong nghiên cứu hiện tại tại Bệnh viện 30-4, các trắc nghiệm như nhớ lại trì hoãn, nhận biết trì hoãn, lưu loát ngôn ngữ và vẽ đồng hồ cho thấy mối tương quan mạnh với MMSE ở nhóm bệnh nhân sa sút trí tuệ (SSTT), trong khi ở nhóm MCI thì tương quan rất yếu hoặc không có. Kết quả này tương đồng với nhiều nghiên cứu quốc tế trước đó.</w:t>
+      </w:r>
+    </w:p>
+    <w:p>
+      <w:pPr>
+        <w:pStyle w:val="BodyText"/>
+      </w:pPr>
+      <w:r>
+        <w:t xml:space="preserve">Cụ thể, nghiên cứu của Sarazin và cộng sự (2007) ghi nhận rằng các bài kiểm tra trí nhớ trì hoãn (delayed recall) có thể phát hiện sớm các biểu hiện của bệnh Alzheimer, đồng thời có tương quan cao với MMSE ở các giai đoạn sau của bệnh. Tương tự, Ivnik et al. (1990) chứng minh rằng bài kiểm tra trí nhớ AVLT có liên hệ đáng kể với MMSE ở bệnh nhân SSTT, nhưng không có ý nghĩa ở nhóm MCI. Welsh và cộng sự (1994) cũng cho thấy rằng MMSE phản ánh tương đối chính xác mức độ suy giảm nhận thức ở giai đoạn Alzheimer nhẹ, đặc biệt khi đi kèm với bài kiểm tra nhớ từ CERAD.</w:t>
+      </w:r>
+    </w:p>
+    <w:p>
+      <w:pPr>
+        <w:pStyle w:val="BodyText"/>
+      </w:pPr>
+      <w:r>
+        <w:t xml:space="preserve">Tại Việt Nam, nghiên cứu của Nguyễn Thị Hạnh (2020) đã cho thấy MMSE có tương quan trung bình với nhớ từ trì hoãn (r = 0,59) và yếu hơn với nhớ lại ngay (r = 0,42), phù hợp với nhận định rằng MMSE không đủ độ nhạy để thay thế hoàn toàn các test chuyên biệt. Trần Hồng Quân và cộng sự cũng nhấn mạnh vai trò của bài Vẽ đồng hồ trong đánh giá SSTT, đặc biệt là ở giai đoạn trung bình – nặng, khi khả năng phối hợp thị giác – không gian và điều hành bị suy giảm.</w:t>
+      </w:r>
+    </w:p>
+    <w:p>
+      <w:pPr>
+        <w:pStyle w:val="BodyText"/>
+      </w:pPr>
+      <w:r>
+        <w:t xml:space="preserve">Như vậy, so với các nghiên cứu quốc tế, kết quả nghiên cứu tại Việt Nam phù hợp về mặt xu hướng, củng cố thêm giá trị của các trắc nghiệm chuyên biệt khi dùng song song với MMSE. Tuy nhiên, điểm nổi bật của nghiên cứu hiện tại là việc sử dụng bộ trắc nghiệm VnCA – một bộ công cụ đã được Việt hóa và điều chỉnh theo ngữ cảnh văn hóa – ngôn ngữ, giúp đánh giá chính xác hơn trong dân số người cao tuổi Việt Nam. Đây là một bước tiến quan trọng vì hầu hết các nghiên cứu quốc tế vẫn sử dụng các công cụ gốc tiếng Anh, đôi khi gây ra sai số khi áp dụng cho người bản địa không thông thạo ngôn ngữ.</w:t>
+      </w:r>
+    </w:p>
+    <w:p>
+      <w:pPr>
+        <w:pStyle w:val="BodyText"/>
+      </w:pPr>
+      <w:r>
+        <w:t xml:space="preserve">Sự tương đồng về mặt kết quả, nhưng đồng thời có sự điều chỉnh phù hợp với điều kiện trong nước (như mức học vấn thấp, khác biệt văn hóa), cho thấy rằng việc phát triển và sử dụng bộ test VnCA là hướng đi phù hợp, góp phần chuẩn hóa quy trình đánh giá nhận thức tại Việt Nam. Đồng thời, điều này cũng tạo điều kiện thuận lợi để hội nhập nghiên cứu quốc tế khi các công cụ được xây dựng dựa trên nền tảng tương đương về nội dung đánh giá.</w:t>
+      </w:r>
+    </w:p>
+    <w:p>
+      <w:pPr>
+        <w:pStyle w:val="Compact"/>
+        <w:numPr>
+          <w:ilvl w:val="0"/>
+          <w:numId w:val="1020"/>
+        </w:numPr>
+      </w:pPr>
+      <w:r>
+        <w:t xml:space="preserve">Diễn giải theo từng lĩnh vực nhận thức</w:t>
+      </w:r>
+    </w:p>
+    <w:p>
+      <w:pPr>
+        <w:pStyle w:val="FirstParagraph"/>
+      </w:pPr>
+      <w:r>
+        <w:t xml:space="preserve">Về trí nhớ, các trắc nghiệm nhớ từ và nhớ lại trì hoãn đóng vai trò trung tâm trong phát hiện Alzheimer giai đoạn sớm. Trong SSTT, trí nhớ gần bị suy giảm rõ nên có sự tương quan với MMSE. Nhưng ở MCI, trí nhớ có thể mới suy giảm nhẹ nên MMSE không phát hiện được. Điều này phù hợp với báo cáo của Sarazin (2007) khi cho rằng MMSE không đủ nhạy để thay thế cho các test như AVLT hay Word List trong MCI</w:t>
+      </w:r>
+      <w:r>
+        <w:t xml:space="preserve"> </w:t>
+      </w:r>
+      <w:r>
+        <w:t xml:space="preserve">[15]</w:t>
+      </w:r>
+      <w:r>
+        <w:t xml:space="preserve">.</w:t>
+      </w:r>
+    </w:p>
+    <w:p>
+      <w:pPr>
+        <w:pStyle w:val="BodyText"/>
+      </w:pPr>
+      <w:r>
+        <w:t xml:space="preserve">Về chú ý và điều hành, trắc nghiệm Digit Span (xuôi – ngược), TMT-A và TMT-B cho thấy mức độ tổn thương chức năng kiểm soát và tốc độ xử lý thông tin. Chúng thường bị ảnh hưởng ở giai đoạn SSTT trung bình trở đi. Vì vậy, chỉ ở nhóm SSTT thì MMSE mới thể hiện mối liên hệ rõ ràng, còn ở MCI thì tương quan không rõ. Kết quả này tương đồng với quan sát lâm sàng và các dữ liệu trước đây về tiến trình tổn thương não vùng trán.</w:t>
+      </w:r>
+    </w:p>
+    <w:p>
+      <w:pPr>
+        <w:pStyle w:val="BodyText"/>
+      </w:pPr>
+      <w:r>
+        <w:t xml:space="preserve">Về chức năng ngôn ngữ và thị giác – không gian, bài lưu loát từ và vẽ đồng hồ đều cho thấy vai trò quan trọng trong phân biệt các giai đoạn suy giảm. Ở SSTT, sự phối hợp giữa ngôn ngữ, điều hành và thị giác – không gian bị tổn thương rõ, do đó có mối liên quan mạnh với MMSE. Điều này cũng được ghi nhận trong nghiên cứu của Trần Hồng Quân với bài vẽ đồng hồ và rối loạn ngôn ngữ trong SSTT nặng</w:t>
+      </w:r>
+      <w:r>
+        <w:t xml:space="preserve"> </w:t>
+      </w:r>
+      <w:r>
+        <w:t xml:space="preserve">[12]</w:t>
+      </w:r>
+      <w:r>
+        <w:t xml:space="preserve">.</w:t>
+      </w:r>
+    </w:p>
+    <w:p>
+      <w:pPr>
+        <w:pStyle w:val="BodyText"/>
+      </w:pPr>
+      <w:r>
+        <w:rPr>
+          <w:b/>
+          <w:bCs/>
+        </w:rPr>
+        <w:t xml:space="preserve">Ứng dụng thực hành lâm sàng và đề xuất triển khai</w:t>
+      </w:r>
+    </w:p>
+    <w:p>
+      <w:pPr>
+        <w:pStyle w:val="BodyText"/>
+      </w:pPr>
+      <w:r>
+        <w:t xml:space="preserve">Từ các phân tích trên, có thể thấy rõ vai trò thiết yếu của các trắc nghiệm thần kinh nhận thức chuyên biệt trong hỗ trợ MMSE. Việc phát hiện rằng MMSE có tương quan chặt với nhiều trắc nghiệm trong SSTT nhưng yếu trong MCI mang nhiều hàm ý thực hành. Trước hết, MMSE vẫn là công cụ hữu ích trong đánh giá bệnh nhân SSTT giai đoạn trung bình và nặng. Tuy nhiên, với MCI, cần kết hợp MMSE với các trắc nghiệm chuyên biệt – như Word List Recall, TMT, Digit Span và bài Vẽ đồng hồ – để tăng độ nhạy và tránh bỏ sót chẩn đoán.</w:t>
+      </w:r>
+    </w:p>
+    <w:p>
+      <w:pPr>
+        <w:pStyle w:val="BodyText"/>
+      </w:pPr>
+      <w:r>
+        <w:t xml:space="preserve">Bộ công cụ VnCA hiện đang được triển khai tại Bệnh viện 30-4 đã phần nào đáp ứng được yêu cầu này khi tích hợp đầy đủ các trắc nghiệm đa lĩnh vực, có điều chỉnh văn hóa – ngôn ngữ. Đây là hướng đi phù hợp trong bối cảnh Việt Nam chưa có bộ test tiêu chuẩn hóa quốc gia. Việc xác định được những test có tương quan tốt với MMSE như lưu loát ngôn ngữ, nhớ từ, vẽ đồng hồ… giúp đơn vị lâm sàng có thể tinh gọn quy trình sàng lọc, tối ưu hóa thời gian và nguồn lực mà vẫn đảm bảo độ chính xác.</w:t>
+      </w:r>
+    </w:p>
+    <w:p>
+      <w:pPr>
+        <w:pStyle w:val="BodyText"/>
+      </w:pPr>
+      <w:r>
+        <w:t xml:space="preserve">Chúng tôi đề xuất sử dụng bộ test VnCA như một quy trình chuẩn hóa tại các đơn vị khám chuyên khoa lão khoa, thần kinh, phòng khám đa khoa, phòng khám trí nhớ, cũng như tại các phòng khám Y học cổ truyền (YHCT) nơi có tỷ lệ cao bệnh nhân lớn tuổi. Việc áp dụng quy trình sàng lọc định kỳ bằng bộ test VnCA có thể giúp phát hiện sớm những trường hợp suy giảm nhận thức chưa biểu hiện rõ trên lâm sàng, đồng thời hỗ trợ theo dõi tiến triển và đáp ứng điều trị một cách hệ thống. Đây là hướng tiếp cận khả thi và có tính ứng dụng cao trong điều kiện thực tế tại Việt Nam, đặc biệt khi kết hợp với mô hình chăm sóc người già dựa vào cộng đồng.</w:t>
+      </w:r>
+    </w:p>
+    <w:p>
+      <w:pPr>
+        <w:pStyle w:val="BodyText"/>
+      </w:pPr>
+      <w:r>
+        <w:t xml:space="preserve">Tóm lại, nghiên cứu củng cố vai trò của MMSE trong chẩn đoán SSTT và nêu bật giới hạn của nó trong phát hiện MCI. Việc sử dụng bộ trắc nghiệm chuyên biệt VnCA là cần thiết để đánh giá chính xác hơn tình trạng nhận thức ở bệnh nhân người Việt. Bộ công cụ này không chỉ giúp tăng độ nhạy sàng lọc mà còn có giá trị trong việc phân tầng bệnh và theo dõi tiến triển. Đây là cơ sở vững chắc để đề xuất đưa VnCA vào áp dụng rộng rãi trong lâm sàng thần kinh và lão khoa tại Việt Nam.</w:t>
+      </w:r>
+    </w:p>
     <w:bookmarkEnd w:id="127"/>
-    <w:bookmarkStart w:id="128" w:name="section"/>
+    <w:bookmarkEnd w:id="128"/>
+    <w:bookmarkStart w:id="129" w:name="section"/>
     <w:p>
       <w:pPr>
         <w:pStyle w:val="Heading1"/>
@@ -26766,8 +27043,8 @@
         <w:t xml:space="preserve">Nội dung đang cập nhật…</w:t>
       </w:r>
     </w:p>
-    <w:bookmarkEnd w:id="128"/>
-    <w:bookmarkStart w:id="129" w:name="kiến-nghị"/>
+    <w:bookmarkEnd w:id="129"/>
+    <w:bookmarkStart w:id="130" w:name="kiến-nghị"/>
     <w:p>
       <w:pPr>
         <w:pStyle w:val="Heading1"/>
@@ -26796,8 +27073,8 @@
         <w:t xml:space="preserve">Nội dung đang cập nhật…</w:t>
       </w:r>
     </w:p>
-    <w:bookmarkEnd w:id="129"/>
-    <w:bookmarkStart w:id="168" w:name="section-1"/>
+    <w:bookmarkEnd w:id="130"/>
+    <w:bookmarkStart w:id="171" w:name="section-1"/>
     <w:p>
       <w:pPr>
         <w:pStyle w:val="Heading1"/>
@@ -26811,8 +27088,8 @@
         <w:t xml:space="preserve">TÀI LIỆU THAM KHẢO</w:t>
       </w:r>
     </w:p>
-    <w:bookmarkStart w:id="167" w:name="refs"/>
-    <w:bookmarkStart w:id="131" w:name="ref-WHO2021Dementia"/>
+    <w:bookmarkStart w:id="170" w:name="refs"/>
+    <w:bookmarkStart w:id="132" w:name="ref-WHO2021Dementia"/>
     <w:p>
       <w:pPr>
         <w:pStyle w:val="Bibliography"/>
@@ -26842,7 +27119,7 @@
       <w:r>
         <w:t xml:space="preserve">. World Health Organization; 2021. doi:</w:t>
       </w:r>
-      <w:hyperlink r:id="rId130">
+      <w:hyperlink r:id="rId131">
         <w:r>
           <w:rPr>
             <w:rStyle w:val="Hyperlink"/>
@@ -26851,8 +27128,8 @@
         </w:r>
       </w:hyperlink>
     </w:p>
-    <w:bookmarkEnd w:id="131"/>
-    <w:bookmarkStart w:id="133" w:name="ref-GSO2021Ageing"/>
+    <w:bookmarkEnd w:id="132"/>
+    <w:bookmarkStart w:id="134" w:name="ref-GSO2021Ageing"/>
     <w:p>
       <w:pPr>
         <w:pStyle w:val="Bibliography"/>
@@ -26872,7 +27149,7 @@
       <w:r>
         <w:t xml:space="preserve"> </w:t>
       </w:r>
-      <w:hyperlink r:id="rId132">
+      <w:hyperlink r:id="rId133">
         <w:r>
           <w:rPr>
             <w:rStyle w:val="Hyperlink"/>
@@ -26881,8 +27158,8 @@
         </w:r>
       </w:hyperlink>
     </w:p>
-    <w:bookmarkEnd w:id="133"/>
-    <w:bookmarkStart w:id="135" w:name="ref-Petersen2004MCI"/>
+    <w:bookmarkEnd w:id="134"/>
+    <w:bookmarkStart w:id="136" w:name="ref-Petersen2004MCI"/>
     <w:p>
       <w:pPr>
         <w:pStyle w:val="Bibliography"/>
@@ -26912,7 +27189,7 @@
       <w:r>
         <w:t xml:space="preserve">. 2004;256(3):183-194. doi:</w:t>
       </w:r>
-      <w:hyperlink r:id="rId134">
+      <w:hyperlink r:id="rId135">
         <w:r>
           <w:rPr>
             <w:rStyle w:val="Hyperlink"/>
@@ -26921,8 +27198,8 @@
         </w:r>
       </w:hyperlink>
     </w:p>
-    <w:bookmarkEnd w:id="135"/>
-    <w:bookmarkStart w:id="137" w:name="ref-Petersen1999"/>
+    <w:bookmarkEnd w:id="136"/>
+    <w:bookmarkStart w:id="138" w:name="ref-Petersen1999"/>
     <w:p>
       <w:pPr>
         <w:pStyle w:val="Bibliography"/>
@@ -26952,7 +27229,7 @@
       <w:r>
         <w:t xml:space="preserve">. 1999;56(3):303-308. doi:</w:t>
       </w:r>
-      <w:hyperlink r:id="rId136">
+      <w:hyperlink r:id="rId137">
         <w:r>
           <w:rPr>
             <w:rStyle w:val="Hyperlink"/>
@@ -26961,8 +27238,8 @@
         </w:r>
       </w:hyperlink>
     </w:p>
-    <w:bookmarkEnd w:id="137"/>
-    <w:bookmarkStart w:id="139" w:name="ref-Livingston2024"/>
+    <w:bookmarkEnd w:id="138"/>
+    <w:bookmarkStart w:id="140" w:name="ref-Livingston2024"/>
     <w:p>
       <w:pPr>
         <w:pStyle w:val="Bibliography"/>
@@ -26992,7 +27269,7 @@
       <w:r>
         <w:t xml:space="preserve">. 2024;404(10452):572-628. doi:</w:t>
       </w:r>
-      <w:hyperlink r:id="rId138">
+      <w:hyperlink r:id="rId139">
         <w:r>
           <w:rPr>
             <w:rStyle w:val="Hyperlink"/>
@@ -27001,8 +27278,8 @@
         </w:r>
       </w:hyperlink>
     </w:p>
-    <w:bookmarkEnd w:id="139"/>
-    <w:bookmarkStart w:id="141" w:name="ref-WHO2023"/>
+    <w:bookmarkEnd w:id="140"/>
+    <w:bookmarkStart w:id="142" w:name="ref-WHO2023"/>
     <w:p>
       <w:pPr>
         <w:pStyle w:val="Bibliography"/>
@@ -27022,7 +27299,7 @@
       <w:r>
         <w:t xml:space="preserve"> </w:t>
       </w:r>
-      <w:hyperlink r:id="rId140">
+      <w:hyperlink r:id="rId141">
         <w:r>
           <w:rPr>
             <w:rStyle w:val="Hyperlink"/>
@@ -27031,8 +27308,8 @@
         </w:r>
       </w:hyperlink>
     </w:p>
-    <w:bookmarkEnd w:id="141"/>
-    <w:bookmarkStart w:id="142" w:name="ref-Nguyen2020"/>
+    <w:bookmarkEnd w:id="142"/>
+    <w:bookmarkStart w:id="143" w:name="ref-Nguyen2020"/>
     <w:p>
       <w:pPr>
         <w:pStyle w:val="Bibliography"/>
@@ -27063,8 +27340,8 @@
         <w:t xml:space="preserve">. 2020;6:45-52.</w:t>
       </w:r>
     </w:p>
-    <w:bookmarkEnd w:id="142"/>
-    <w:bookmarkStart w:id="143" w:name="ref-Selkoe2012"/>
+    <w:bookmarkEnd w:id="143"/>
+    <w:bookmarkStart w:id="144" w:name="ref-Selkoe2012"/>
     <w:p>
       <w:pPr>
         <w:pStyle w:val="Bibliography"/>
@@ -27095,8 +27372,8 @@
         <w:t xml:space="preserve">. 2012;337(6101):1488-1492.</w:t>
       </w:r>
     </w:p>
-    <w:bookmarkEnd w:id="143"/>
-    <w:bookmarkStart w:id="144" w:name="ref-Cummings2019"/>
+    <w:bookmarkEnd w:id="144"/>
+    <w:bookmarkStart w:id="145" w:name="ref-Cummings2019"/>
     <w:p>
       <w:pPr>
         <w:pStyle w:val="Bibliography"/>
@@ -27127,8 +27404,8 @@
         <w:t xml:space="preserve">. 2019;15(8):1216-1232.</w:t>
       </w:r>
     </w:p>
-    <w:bookmarkEnd w:id="144"/>
-    <w:bookmarkStart w:id="145" w:name="ref-DSM5"/>
+    <w:bookmarkEnd w:id="145"/>
+    <w:bookmarkStart w:id="146" w:name="ref-DSM5"/>
     <w:p>
       <w:pPr>
         <w:pStyle w:val="Bibliography"/>
@@ -27159,8 +27436,8 @@
         <w:t xml:space="preserve">. American Psychiatric Publishing; 2013.</w:t>
       </w:r>
     </w:p>
-    <w:bookmarkEnd w:id="145"/>
-    <w:bookmarkStart w:id="146" w:name="ref-nguyen2020mmse"/>
+    <w:bookmarkEnd w:id="146"/>
+    <w:bookmarkStart w:id="147" w:name="ref-nguyen2020mmse"/>
     <w:p>
       <w:pPr>
         <w:pStyle w:val="Bibliography"/>
@@ -27191,8 +27468,8 @@
         <w:t xml:space="preserve">. 2020;6(2):45-52.</w:t>
       </w:r>
     </w:p>
-    <w:bookmarkEnd w:id="146"/>
-    <w:bookmarkStart w:id="147" w:name="ref-tran2021tri_nho"/>
+    <w:bookmarkEnd w:id="147"/>
+    <w:bookmarkStart w:id="148" w:name="ref-tran2021tri_nho"/>
     <w:p>
       <w:pPr>
         <w:pStyle w:val="Bibliography"/>
@@ -27223,8 +27500,8 @@
         <w:t xml:space="preserve">. 2021;509(2):58-63.</w:t>
       </w:r>
     </w:p>
-    <w:bookmarkEnd w:id="147"/>
-    <w:bookmarkStart w:id="149" w:name="ref-ivnik1990avlt"/>
+    <w:bookmarkEnd w:id="148"/>
+    <w:bookmarkStart w:id="150" w:name="ref-ivnik1990avlt"/>
     <w:p>
       <w:pPr>
         <w:pStyle w:val="Bibliography"/>
@@ -27254,7 +27531,7 @@
       <w:r>
         <w:t xml:space="preserve">. 1990;4(1):29-41. doi:</w:t>
       </w:r>
-      <w:hyperlink r:id="rId148">
+      <w:hyperlink r:id="rId149">
         <w:r>
           <w:rPr>
             <w:rStyle w:val="Hyperlink"/>
@@ -27263,8 +27540,8 @@
         </w:r>
       </w:hyperlink>
     </w:p>
-    <w:bookmarkEnd w:id="149"/>
-    <w:bookmarkStart w:id="151" w:name="ref-welsh1994cerad"/>
+    <w:bookmarkEnd w:id="150"/>
+    <w:bookmarkStart w:id="152" w:name="ref-welsh1994cerad"/>
     <w:p>
       <w:pPr>
         <w:pStyle w:val="Bibliography"/>
@@ -27294,7 +27571,7 @@
       <w:r>
         <w:t xml:space="preserve">. 1994;51(3):288-292. doi:</w:t>
       </w:r>
-      <w:hyperlink r:id="rId150">
+      <w:hyperlink r:id="rId151">
         <w:r>
           <w:rPr>
             <w:rStyle w:val="Hyperlink"/>
@@ -27303,8 +27580,8 @@
         </w:r>
       </w:hyperlink>
     </w:p>
-    <w:bookmarkEnd w:id="151"/>
-    <w:bookmarkStart w:id="153" w:name="ref-sarazin2007amnestic"/>
+    <w:bookmarkEnd w:id="152"/>
+    <w:bookmarkStart w:id="154" w:name="ref-sarazin2007amnestic"/>
     <w:p>
       <w:pPr>
         <w:pStyle w:val="Bibliography"/>
@@ -27334,7 +27611,7 @@
       <w:r>
         <w:t xml:space="preserve">. 2007;69(19):1859-1867. doi:</w:t>
       </w:r>
-      <w:hyperlink r:id="rId152">
+      <w:hyperlink r:id="rId153">
         <w:r>
           <w:rPr>
             <w:rStyle w:val="Hyperlink"/>
@@ -27343,8 +27620,8 @@
         </w:r>
       </w:hyperlink>
     </w:p>
-    <w:bookmarkEnd w:id="153"/>
-    <w:bookmarkStart w:id="154" w:name="ref-who2021dementia"/>
+    <w:bookmarkEnd w:id="154"/>
+    <w:bookmarkStart w:id="155" w:name="ref-who2021dementia"/>
     <w:p>
       <w:pPr>
         <w:pStyle w:val="Bibliography"/>
@@ -27364,7 +27641,7 @@
       <w:r>
         <w:t xml:space="preserve"> </w:t>
       </w:r>
-      <w:hyperlink r:id="rId140">
+      <w:hyperlink r:id="rId141">
         <w:r>
           <w:rPr>
             <w:rStyle w:val="Hyperlink"/>
@@ -27373,8 +27650,8 @@
         </w:r>
       </w:hyperlink>
     </w:p>
-    <w:bookmarkEnd w:id="154"/>
-    <w:bookmarkStart w:id="155" w:name="ref-prince2015world"/>
+    <w:bookmarkEnd w:id="155"/>
+    <w:bookmarkStart w:id="156" w:name="ref-prince2015world"/>
     <w:p>
       <w:pPr>
         <w:pStyle w:val="Bibliography"/>
@@ -27405,8 +27682,8 @@
         <w:t xml:space="preserve">.; 2015.</w:t>
       </w:r>
     </w:p>
-    <w:bookmarkEnd w:id="155"/>
-    <w:bookmarkStart w:id="157" w:name="ref-petersen2018mci"/>
+    <w:bookmarkEnd w:id="156"/>
+    <w:bookmarkStart w:id="158" w:name="ref-petersen2018mci"/>
     <w:p>
       <w:pPr>
         <w:pStyle w:val="Bibliography"/>
@@ -27436,7 +27713,7 @@
       <w:r>
         <w:t xml:space="preserve">. 2018;90(3):126-135. doi:</w:t>
       </w:r>
-      <w:hyperlink r:id="rId156">
+      <w:hyperlink r:id="rId157">
         <w:r>
           <w:rPr>
             <w:rStyle w:val="Hyperlink"/>
@@ -27445,8 +27722,8 @@
         </w:r>
       </w:hyperlink>
     </w:p>
-    <w:bookmarkEnd w:id="157"/>
-    <w:bookmarkStart w:id="159" w:name="ref-livingston2020lancet"/>
+    <w:bookmarkEnd w:id="158"/>
+    <w:bookmarkStart w:id="160" w:name="ref-livingston2020lancet"/>
     <w:p>
       <w:pPr>
         <w:pStyle w:val="Bibliography"/>
@@ -27476,7 +27753,7 @@
       <w:r>
         <w:t xml:space="preserve">. 2020;396(10248):413-446. doi:</w:t>
       </w:r>
-      <w:hyperlink r:id="rId158">
+      <w:hyperlink r:id="rId159">
         <w:r>
           <w:rPr>
             <w:rStyle w:val="Hyperlink"/>
@@ -27485,8 +27762,8 @@
         </w:r>
       </w:hyperlink>
     </w:p>
-    <w:bookmarkEnd w:id="159"/>
-    <w:bookmarkStart w:id="160" w:name="ref-le2019travinhsstt"/>
+    <w:bookmarkEnd w:id="160"/>
+    <w:bookmarkStart w:id="161" w:name="ref-le2019travinhsstt"/>
     <w:p>
       <w:pPr>
         <w:pStyle w:val="Bibliography"/>
@@ -27517,8 +27794,8 @@
         <w:t xml:space="preserve">. 2019;29(4):111-118.</w:t>
       </w:r>
     </w:p>
-    <w:bookmarkEnd w:id="160"/>
-    <w:bookmarkStart w:id="161" w:name="ref-nhung2014"/>
+    <w:bookmarkEnd w:id="161"/>
+    <w:bookmarkStart w:id="162" w:name="ref-nhung2014"/>
     <w:p>
       <w:pPr>
         <w:pStyle w:val="Bibliography"/>
@@ -27549,8 +27826,8 @@
         <w:t xml:space="preserve">. 2014;940:58-62.</w:t>
       </w:r>
     </w:p>
-    <w:bookmarkEnd w:id="161"/>
-    <w:bookmarkStart w:id="162" w:name="ref-hao2020"/>
+    <w:bookmarkEnd w:id="162"/>
+    <w:bookmarkStart w:id="163" w:name="ref-hao2020"/>
     <w:p>
       <w:pPr>
         <w:pStyle w:val="Bibliography"/>
@@ -27581,8 +27858,8 @@
         <w:t xml:space="preserve">. 2020;60(4):45-50.</w:t>
       </w:r>
     </w:p>
-    <w:bookmarkEnd w:id="162"/>
-    <w:bookmarkStart w:id="164" w:name="ref-stern2012cognitive"/>
+    <w:bookmarkEnd w:id="163"/>
+    <w:bookmarkStart w:id="165" w:name="ref-stern2012cognitive"/>
     <w:p>
       <w:pPr>
         <w:pStyle w:val="Bibliography"/>
@@ -27612,7 +27889,7 @@
       <w:r>
         <w:t xml:space="preserve">. 2012;11(11):1006-1012. doi:</w:t>
       </w:r>
-      <w:hyperlink r:id="rId163">
+      <w:hyperlink r:id="rId164">
         <w:r>
           <w:rPr>
             <w:rStyle w:val="Hyperlink"/>
@@ -27621,8 +27898,8 @@
         </w:r>
       </w:hyperlink>
     </w:p>
-    <w:bookmarkEnd w:id="164"/>
-    <w:bookmarkStart w:id="165" w:name="ref-tran2020vinhlonghocvan"/>
+    <w:bookmarkEnd w:id="165"/>
+    <w:bookmarkStart w:id="166" w:name="ref-tran2020vinhlonghocvan"/>
     <w:p>
       <w:pPr>
         <w:pStyle w:val="Bibliography"/>
@@ -27653,8 +27930,8 @@
         <w:t xml:space="preserve">. 2020;1080:110-118.</w:t>
       </w:r>
     </w:p>
-    <w:bookmarkEnd w:id="165"/>
-    <w:bookmarkStart w:id="166" w:name="ref-tran2016mmse"/>
+    <w:bookmarkEnd w:id="166"/>
+    <w:bookmarkStart w:id="167" w:name="ref-tran2016mmse"/>
     <w:p>
       <w:pPr>
         <w:pStyle w:val="Bibliography"/>
@@ -27685,9 +27962,49 @@
         <w:t xml:space="preserve">. 2016;436:23-29.</w:t>
       </w:r>
     </w:p>
-    <w:bookmarkEnd w:id="166"/>
     <w:bookmarkEnd w:id="167"/>
-    <w:bookmarkEnd w:id="168"/>
+    <w:bookmarkStart w:id="169" w:name="ref-mccauley2023developing"/>
+    <w:p>
+      <w:pPr>
+        <w:pStyle w:val="Bibliography"/>
+      </w:pPr>
+      <w:r>
+        <w:t xml:space="preserve">26.</w:t>
+      </w:r>
+      <w:r>
+        <w:t xml:space="preserve"> </w:t>
+      </w:r>
+      <w:r>
+        <w:t xml:space="preserve">	</w:t>
+      </w:r>
+      <w:r>
+        <w:t xml:space="preserve">McCauley SR, Nguyen T, Nguyen CM, et al. Developing a culturally competent neuropsychological assessment battery for vietnamese-speaking patients with suspected dementia.</w:t>
+      </w:r>
+      <w:r>
+        <w:t xml:space="preserve"> </w:t>
+      </w:r>
+      <w:r>
+        <w:rPr>
+          <w:i/>
+          <w:iCs/>
+        </w:rPr>
+        <w:t xml:space="preserve">Archives of Clinical Neuropsychology</w:t>
+      </w:r>
+      <w:r>
+        <w:t xml:space="preserve">. 2023;38(3):485-500. doi:</w:t>
+      </w:r>
+      <w:hyperlink r:id="rId168">
+        <w:r>
+          <w:rPr>
+            <w:rStyle w:val="Hyperlink"/>
+          </w:rPr>
+          <w:t xml:space="preserve">10.1093/arclin/acac035</w:t>
+        </w:r>
+      </w:hyperlink>
+    </w:p>
+    <w:bookmarkEnd w:id="169"/>
+    <w:bookmarkEnd w:id="170"/>
+    <w:bookmarkEnd w:id="171"/>
     <w:sectPr>
       <w:pgSz w:code="9" w:h="16838" w:w="11906"/>
       <w:pgMar w:bottom="1701" w:footer="720" w:gutter="0" w:header="720" w:left="1985" w:right="1134" w:top="1985"/>
@@ -29212,6 +29529,91 @@
       </w:rPr>
     </w:lvl>
   </w:abstractNum>
+  <w:abstractNum w:abstractNumId="99414">
+    <w:nsid w:val="00A99414"/>
+    <w:multiLevelType w:val="multilevel"/>
+    <w:lvl w:ilvl="0">
+      <w:start w:val="4"/>
+      <w:numFmt w:val="decimal"/>
+      <w:lvlText w:val="%1."/>
+      <w:lvlJc w:val="left"/>
+      <w:pPr>
+        <w:ind w:left="720" w:hanging="360"/>
+      </w:pPr>
+    </w:lvl>
+    <w:lvl w:ilvl="1">
+      <w:start w:val="4"/>
+      <w:numFmt w:val="decimal"/>
+      <w:lvlText w:val="%2."/>
+      <w:lvlJc w:val="left"/>
+      <w:pPr>
+        <w:ind w:left="1440" w:hanging="360"/>
+      </w:pPr>
+    </w:lvl>
+    <w:lvl w:ilvl="2">
+      <w:start w:val="4"/>
+      <w:numFmt w:val="decimal"/>
+      <w:lvlText w:val="%3."/>
+      <w:lvlJc w:val="left"/>
+      <w:pPr>
+        <w:ind w:left="2160" w:hanging="360"/>
+      </w:pPr>
+    </w:lvl>
+    <w:lvl w:ilvl="3">
+      <w:start w:val="4"/>
+      <w:numFmt w:val="decimal"/>
+      <w:lvlText w:val="%4."/>
+      <w:lvlJc w:val="left"/>
+      <w:pPr>
+        <w:ind w:left="2880" w:hanging="360"/>
+      </w:pPr>
+    </w:lvl>
+    <w:lvl w:ilvl="4">
+      <w:start w:val="4"/>
+      <w:numFmt w:val="decimal"/>
+      <w:lvlText w:val="%5."/>
+      <w:lvlJc w:val="left"/>
+      <w:pPr>
+        <w:ind w:left="3600" w:hanging="360"/>
+      </w:pPr>
+    </w:lvl>
+    <w:lvl w:ilvl="5">
+      <w:start w:val="4"/>
+      <w:numFmt w:val="decimal"/>
+      <w:lvlText w:val="%6."/>
+      <w:lvlJc w:val="left"/>
+      <w:pPr>
+        <w:ind w:left="4320" w:hanging="360"/>
+      </w:pPr>
+    </w:lvl>
+    <w:lvl w:ilvl="6">
+      <w:start w:val="4"/>
+      <w:numFmt w:val="decimal"/>
+      <w:lvlText w:val="%7."/>
+      <w:lvlJc w:val="left"/>
+      <w:pPr>
+        <w:ind w:left="5040" w:hanging="360"/>
+      </w:pPr>
+    </w:lvl>
+    <w:lvl w:ilvl="7">
+      <w:start w:val="4"/>
+      <w:numFmt w:val="decimal"/>
+      <w:lvlText w:val="%8."/>
+      <w:lvlJc w:val="left"/>
+      <w:pPr>
+        <w:ind w:left="5760" w:hanging="360"/>
+      </w:pPr>
+    </w:lvl>
+    <w:lvl w:ilvl="8">
+      <w:start w:val="4"/>
+      <w:numFmt w:val="decimal"/>
+      <w:lvlText w:val="%9."/>
+      <w:lvlJc w:val="left"/>
+      <w:pPr>
+        <w:ind w:left="6480" w:hanging="360"/>
+      </w:pPr>
+    </w:lvl>
+  </w:abstractNum>
   <w:num w16cid:durableId="1285696187" w:numId="1">
     <w:abstractNumId w:val="9"/>
   </w:num>
@@ -29304,6 +29706,36 @@
   </w:num>
   <w:num w:numId="1019">
     <w:abstractNumId w:val="991"/>
+  </w:num>
+  <w:num w:numId="1020">
+    <w:abstractNumId w:val="99414"/>
+    <w:lvlOverride w:ilvl="0">
+      <w:startOverride w:val="4"/>
+    </w:lvlOverride>
+    <w:lvlOverride w:ilvl="1">
+      <w:startOverride w:val="4"/>
+    </w:lvlOverride>
+    <w:lvlOverride w:ilvl="2">
+      <w:startOverride w:val="4"/>
+    </w:lvlOverride>
+    <w:lvlOverride w:ilvl="3">
+      <w:startOverride w:val="4"/>
+    </w:lvlOverride>
+    <w:lvlOverride w:ilvl="4">
+      <w:startOverride w:val="4"/>
+    </w:lvlOverride>
+    <w:lvlOverride w:ilvl="5">
+      <w:startOverride w:val="4"/>
+    </w:lvlOverride>
+    <w:lvlOverride w:ilvl="6">
+      <w:startOverride w:val="4"/>
+    </w:lvlOverride>
+    <w:lvlOverride w:ilvl="7">
+      <w:startOverride w:val="4"/>
+    </w:lvlOverride>
+    <w:lvlOverride w:ilvl="8">
+      <w:startOverride w:val="4"/>
+    </w:lvlOverride>
   </w:num>
 </w:numbering>
 </file>

</xml_diff>

<commit_message>
đã chỉnh 1 chút trên windows
sau khi tinh chỉnh windows sẽ push
</commit_message>
<xml_diff>
--- a/_book/dtcs_sstt.docx
+++ b/_book/dtcs_sstt.docx
@@ -1814,18 +1814,18 @@
               <w:spacing w:after="100" w:before="100" w:line="240"/>
               <w:ind w:left="100" w:right="100" w:firstLine="0" w:firstLineChars="0"/>
               <w:rPr>
-                <w:rFonts w:ascii="Helvetica" w:hAnsi="Helvetica" w:eastAsia="Helvetica" w:cs="Helvetica"/>
-                <w:i w:val="false"/>
-                <w:b w:val="false"/>
-                <w:u w:val="none"/>
-                <w:sz w:val="22"/>
-                <w:szCs w:val="22"/>
-                <w:color w:val="000000"/>
-              </w:rPr>
-            </w:pPr>
-            <w:r xmlns:w="http://schemas.openxmlformats.org/wordprocessingml/2006/main" xmlns:wp="http://schemas.openxmlformats.org/drawingml/2006/wordprocessingDrawing" xmlns:r="http://schemas.openxmlformats.org/officeDocument/2006/relationships" xmlns:w14="http://schemas.microsoft.com/office/word/2010/wordml">
-              <w:rPr>
-                <w:rFonts w:ascii="Helvetica" w:hAnsi="Helvetica" w:eastAsia="Helvetica" w:cs="Helvetica"/>
+                <w:rFonts w:ascii="Arial" w:hAnsi="Arial" w:eastAsia="Arial" w:cs="Arial"/>
+                <w:i w:val="false"/>
+                <w:b w:val="false"/>
+                <w:u w:val="none"/>
+                <w:sz w:val="22"/>
+                <w:szCs w:val="22"/>
+                <w:color w:val="000000"/>
+              </w:rPr>
+            </w:pPr>
+            <w:r xmlns:w="http://schemas.openxmlformats.org/wordprocessingml/2006/main" xmlns:wp="http://schemas.openxmlformats.org/drawingml/2006/wordprocessingDrawing" xmlns:r="http://schemas.openxmlformats.org/officeDocument/2006/relationships" xmlns:w14="http://schemas.microsoft.com/office/word/2010/wordml">
+              <w:rPr>
+                <w:rFonts w:ascii="Arial" w:hAnsi="Arial" w:eastAsia="Arial" w:cs="Arial"/>
                 <w:i w:val="false"/>
                 <w:b w:val="false"/>
                 <w:u w:val="none"/>
@@ -1867,18 +1867,18 @@
               <w:spacing w:after="100" w:before="100" w:line="240"/>
               <w:ind w:left="100" w:right="100" w:firstLine="0" w:firstLineChars="0"/>
               <w:rPr>
-                <w:rFonts w:ascii="Helvetica" w:hAnsi="Helvetica" w:eastAsia="Helvetica" w:cs="Helvetica"/>
-                <w:i w:val="false"/>
-                <w:b w:val="false"/>
-                <w:u w:val="none"/>
-                <w:sz w:val="22"/>
-                <w:szCs w:val="22"/>
-                <w:color w:val="000000"/>
-              </w:rPr>
-            </w:pPr>
-            <w:r xmlns:w="http://schemas.openxmlformats.org/wordprocessingml/2006/main" xmlns:wp="http://schemas.openxmlformats.org/drawingml/2006/wordprocessingDrawing" xmlns:r="http://schemas.openxmlformats.org/officeDocument/2006/relationships" xmlns:w14="http://schemas.microsoft.com/office/word/2010/wordml">
-              <w:rPr>
-                <w:rFonts w:ascii="Helvetica" w:hAnsi="Helvetica" w:eastAsia="Helvetica" w:cs="Helvetica"/>
+                <w:rFonts w:ascii="Arial" w:hAnsi="Arial" w:eastAsia="Arial" w:cs="Arial"/>
+                <w:i w:val="false"/>
+                <w:b w:val="false"/>
+                <w:u w:val="none"/>
+                <w:sz w:val="22"/>
+                <w:szCs w:val="22"/>
+                <w:color w:val="000000"/>
+              </w:rPr>
+            </w:pPr>
+            <w:r xmlns:w="http://schemas.openxmlformats.org/wordprocessingml/2006/main" xmlns:wp="http://schemas.openxmlformats.org/drawingml/2006/wordprocessingDrawing" xmlns:r="http://schemas.openxmlformats.org/officeDocument/2006/relationships" xmlns:w14="http://schemas.microsoft.com/office/word/2010/wordml">
+              <w:rPr>
+                <w:rFonts w:ascii="Arial" w:hAnsi="Arial" w:eastAsia="Arial" w:cs="Arial"/>
                 <w:i w:val="false"/>
                 <w:b w:val="false"/>
                 <w:u w:val="none"/>
@@ -1920,18 +1920,18 @@
               <w:spacing w:after="100" w:before="100" w:line="240"/>
               <w:ind w:left="100" w:right="100" w:firstLine="0" w:firstLineChars="0"/>
               <w:rPr>
-                <w:rFonts w:ascii="Helvetica" w:hAnsi="Helvetica" w:eastAsia="Helvetica" w:cs="Helvetica"/>
-                <w:i w:val="false"/>
-                <w:b w:val="false"/>
-                <w:u w:val="none"/>
-                <w:sz w:val="22"/>
-                <w:szCs w:val="22"/>
-                <w:color w:val="000000"/>
-              </w:rPr>
-            </w:pPr>
-            <w:r xmlns:w="http://schemas.openxmlformats.org/wordprocessingml/2006/main" xmlns:wp="http://schemas.openxmlformats.org/drawingml/2006/wordprocessingDrawing" xmlns:r="http://schemas.openxmlformats.org/officeDocument/2006/relationships" xmlns:w14="http://schemas.microsoft.com/office/word/2010/wordml">
-              <w:rPr>
-                <w:rFonts w:ascii="Helvetica" w:hAnsi="Helvetica" w:eastAsia="Helvetica" w:cs="Helvetica"/>
+                <w:rFonts w:ascii="Arial" w:hAnsi="Arial" w:eastAsia="Arial" w:cs="Arial"/>
+                <w:i w:val="false"/>
+                <w:b w:val="false"/>
+                <w:u w:val="none"/>
+                <w:sz w:val="22"/>
+                <w:szCs w:val="22"/>
+                <w:color w:val="000000"/>
+              </w:rPr>
+            </w:pPr>
+            <w:r xmlns:w="http://schemas.openxmlformats.org/wordprocessingml/2006/main" xmlns:wp="http://schemas.openxmlformats.org/drawingml/2006/wordprocessingDrawing" xmlns:r="http://schemas.openxmlformats.org/officeDocument/2006/relationships" xmlns:w14="http://schemas.microsoft.com/office/word/2010/wordml">
+              <w:rPr>
+                <w:rFonts w:ascii="Arial" w:hAnsi="Arial" w:eastAsia="Arial" w:cs="Arial"/>
                 <w:i w:val="false"/>
                 <w:b w:val="false"/>
                 <w:u w:val="none"/>
@@ -1973,18 +1973,18 @@
               <w:spacing w:after="100" w:before="100" w:line="240"/>
               <w:ind w:left="100" w:right="100" w:firstLine="0" w:firstLineChars="0"/>
               <w:rPr>
-                <w:rFonts w:ascii="Helvetica" w:hAnsi="Helvetica" w:eastAsia="Helvetica" w:cs="Helvetica"/>
-                <w:i w:val="false"/>
-                <w:b w:val="false"/>
-                <w:u w:val="none"/>
-                <w:sz w:val="22"/>
-                <w:szCs w:val="22"/>
-                <w:color w:val="000000"/>
-              </w:rPr>
-            </w:pPr>
-            <w:r xmlns:w="http://schemas.openxmlformats.org/wordprocessingml/2006/main" xmlns:wp="http://schemas.openxmlformats.org/drawingml/2006/wordprocessingDrawing" xmlns:r="http://schemas.openxmlformats.org/officeDocument/2006/relationships" xmlns:w14="http://schemas.microsoft.com/office/word/2010/wordml">
-              <w:rPr>
-                <w:rFonts w:ascii="Helvetica" w:hAnsi="Helvetica" w:eastAsia="Helvetica" w:cs="Helvetica"/>
+                <w:rFonts w:ascii="Arial" w:hAnsi="Arial" w:eastAsia="Arial" w:cs="Arial"/>
+                <w:i w:val="false"/>
+                <w:b w:val="false"/>
+                <w:u w:val="none"/>
+                <w:sz w:val="22"/>
+                <w:szCs w:val="22"/>
+                <w:color w:val="000000"/>
+              </w:rPr>
+            </w:pPr>
+            <w:r xmlns:w="http://schemas.openxmlformats.org/wordprocessingml/2006/main" xmlns:wp="http://schemas.openxmlformats.org/drawingml/2006/wordprocessingDrawing" xmlns:r="http://schemas.openxmlformats.org/officeDocument/2006/relationships" xmlns:w14="http://schemas.microsoft.com/office/word/2010/wordml">
+              <w:rPr>
+                <w:rFonts w:ascii="Arial" w:hAnsi="Arial" w:eastAsia="Arial" w:cs="Arial"/>
                 <w:i w:val="false"/>
                 <w:b w:val="false"/>
                 <w:u w:val="none"/>
@@ -2032,18 +2032,18 @@
               <w:spacing w:after="100" w:before="100" w:line="240"/>
               <w:ind w:left="100" w:right="100" w:firstLine="0" w:firstLineChars="0"/>
               <w:rPr>
-                <w:rFonts w:ascii="Helvetica" w:hAnsi="Helvetica" w:eastAsia="Helvetica" w:cs="Helvetica"/>
-                <w:i w:val="false"/>
-                <w:b w:val="false"/>
-                <w:u w:val="none"/>
-                <w:sz w:val="22"/>
-                <w:szCs w:val="22"/>
-                <w:color w:val="000000"/>
-              </w:rPr>
-            </w:pPr>
-            <w:r xmlns:w="http://schemas.openxmlformats.org/wordprocessingml/2006/main" xmlns:wp="http://schemas.openxmlformats.org/drawingml/2006/wordprocessingDrawing" xmlns:r="http://schemas.openxmlformats.org/officeDocument/2006/relationships" xmlns:w14="http://schemas.microsoft.com/office/word/2010/wordml">
-              <w:rPr>
-                <w:rFonts w:ascii="Helvetica" w:hAnsi="Helvetica" w:eastAsia="Helvetica" w:cs="Helvetica"/>
+                <w:rFonts w:ascii="Arial" w:hAnsi="Arial" w:eastAsia="Arial" w:cs="Arial"/>
+                <w:i w:val="false"/>
+                <w:b w:val="false"/>
+                <w:u w:val="none"/>
+                <w:sz w:val="22"/>
+                <w:szCs w:val="22"/>
+                <w:color w:val="000000"/>
+              </w:rPr>
+            </w:pPr>
+            <w:r xmlns:w="http://schemas.openxmlformats.org/wordprocessingml/2006/main" xmlns:wp="http://schemas.openxmlformats.org/drawingml/2006/wordprocessingDrawing" xmlns:r="http://schemas.openxmlformats.org/officeDocument/2006/relationships" xmlns:w14="http://schemas.microsoft.com/office/word/2010/wordml">
+              <w:rPr>
+                <w:rFonts w:ascii="Arial" w:hAnsi="Arial" w:eastAsia="Arial" w:cs="Arial"/>
                 <w:i w:val="false"/>
                 <w:b w:val="false"/>
                 <w:u w:val="none"/>
@@ -2085,18 +2085,18 @@
               <w:spacing w:after="100" w:before="100" w:line="240"/>
               <w:ind w:left="100" w:right="100" w:firstLine="0" w:firstLineChars="0"/>
               <w:rPr>
-                <w:rFonts w:ascii="Helvetica" w:hAnsi="Helvetica" w:eastAsia="Helvetica" w:cs="Helvetica"/>
-                <w:i w:val="false"/>
-                <w:b w:val="false"/>
-                <w:u w:val="none"/>
-                <w:sz w:val="22"/>
-                <w:szCs w:val="22"/>
-                <w:color w:val="000000"/>
-              </w:rPr>
-            </w:pPr>
-            <w:r xmlns:w="http://schemas.openxmlformats.org/wordprocessingml/2006/main" xmlns:wp="http://schemas.openxmlformats.org/drawingml/2006/wordprocessingDrawing" xmlns:r="http://schemas.openxmlformats.org/officeDocument/2006/relationships" xmlns:w14="http://schemas.microsoft.com/office/word/2010/wordml">
-              <w:rPr>
-                <w:rFonts w:ascii="Helvetica" w:hAnsi="Helvetica" w:eastAsia="Helvetica" w:cs="Helvetica"/>
+                <w:rFonts w:ascii="Arial" w:hAnsi="Arial" w:eastAsia="Arial" w:cs="Arial"/>
+                <w:i w:val="false"/>
+                <w:b w:val="false"/>
+                <w:u w:val="none"/>
+                <w:sz w:val="22"/>
+                <w:szCs w:val="22"/>
+                <w:color w:val="000000"/>
+              </w:rPr>
+            </w:pPr>
+            <w:r xmlns:w="http://schemas.openxmlformats.org/wordprocessingml/2006/main" xmlns:wp="http://schemas.openxmlformats.org/drawingml/2006/wordprocessingDrawing" xmlns:r="http://schemas.openxmlformats.org/officeDocument/2006/relationships" xmlns:w14="http://schemas.microsoft.com/office/word/2010/wordml">
+              <w:rPr>
+                <w:rFonts w:ascii="Arial" w:hAnsi="Arial" w:eastAsia="Arial" w:cs="Arial"/>
                 <w:i w:val="false"/>
                 <w:b w:val="false"/>
                 <w:u w:val="none"/>
@@ -2138,18 +2138,18 @@
               <w:spacing w:after="100" w:before="100" w:line="240"/>
               <w:ind w:left="100" w:right="100" w:firstLine="0" w:firstLineChars="0"/>
               <w:rPr>
-                <w:rFonts w:ascii="Helvetica" w:hAnsi="Helvetica" w:eastAsia="Helvetica" w:cs="Helvetica"/>
-                <w:i w:val="false"/>
-                <w:b w:val="false"/>
-                <w:u w:val="none"/>
-                <w:sz w:val="22"/>
-                <w:szCs w:val="22"/>
-                <w:color w:val="000000"/>
-              </w:rPr>
-            </w:pPr>
-            <w:r xmlns:w="http://schemas.openxmlformats.org/wordprocessingml/2006/main" xmlns:wp="http://schemas.openxmlformats.org/drawingml/2006/wordprocessingDrawing" xmlns:r="http://schemas.openxmlformats.org/officeDocument/2006/relationships" xmlns:w14="http://schemas.microsoft.com/office/word/2010/wordml">
-              <w:rPr>
-                <w:rFonts w:ascii="Helvetica" w:hAnsi="Helvetica" w:eastAsia="Helvetica" w:cs="Helvetica"/>
+                <w:rFonts w:ascii="Arial" w:hAnsi="Arial" w:eastAsia="Arial" w:cs="Arial"/>
+                <w:i w:val="false"/>
+                <w:b w:val="false"/>
+                <w:u w:val="none"/>
+                <w:sz w:val="22"/>
+                <w:szCs w:val="22"/>
+                <w:color w:val="000000"/>
+              </w:rPr>
+            </w:pPr>
+            <w:r xmlns:w="http://schemas.openxmlformats.org/wordprocessingml/2006/main" xmlns:wp="http://schemas.openxmlformats.org/drawingml/2006/wordprocessingDrawing" xmlns:r="http://schemas.openxmlformats.org/officeDocument/2006/relationships" xmlns:w14="http://schemas.microsoft.com/office/word/2010/wordml">
+              <w:rPr>
+                <w:rFonts w:ascii="Arial" w:hAnsi="Arial" w:eastAsia="Arial" w:cs="Arial"/>
                 <w:i w:val="false"/>
                 <w:b w:val="false"/>
                 <w:u w:val="none"/>
@@ -2191,18 +2191,18 @@
               <w:spacing w:after="100" w:before="100" w:line="240"/>
               <w:ind w:left="100" w:right="100" w:firstLine="0" w:firstLineChars="0"/>
               <w:rPr>
-                <w:rFonts w:ascii="Helvetica" w:hAnsi="Helvetica" w:eastAsia="Helvetica" w:cs="Helvetica"/>
-                <w:i w:val="false"/>
-                <w:b w:val="false"/>
-                <w:u w:val="none"/>
-                <w:sz w:val="22"/>
-                <w:szCs w:val="22"/>
-                <w:color w:val="000000"/>
-              </w:rPr>
-            </w:pPr>
-            <w:r xmlns:w="http://schemas.openxmlformats.org/wordprocessingml/2006/main" xmlns:wp="http://schemas.openxmlformats.org/drawingml/2006/wordprocessingDrawing" xmlns:r="http://schemas.openxmlformats.org/officeDocument/2006/relationships" xmlns:w14="http://schemas.microsoft.com/office/word/2010/wordml">
-              <w:rPr>
-                <w:rFonts w:ascii="Helvetica" w:hAnsi="Helvetica" w:eastAsia="Helvetica" w:cs="Helvetica"/>
+                <w:rFonts w:ascii="Arial" w:hAnsi="Arial" w:eastAsia="Arial" w:cs="Arial"/>
+                <w:i w:val="false"/>
+                <w:b w:val="false"/>
+                <w:u w:val="none"/>
+                <w:sz w:val="22"/>
+                <w:szCs w:val="22"/>
+                <w:color w:val="000000"/>
+              </w:rPr>
+            </w:pPr>
+            <w:r xmlns:w="http://schemas.openxmlformats.org/wordprocessingml/2006/main" xmlns:wp="http://schemas.openxmlformats.org/drawingml/2006/wordprocessingDrawing" xmlns:r="http://schemas.openxmlformats.org/officeDocument/2006/relationships" xmlns:w14="http://schemas.microsoft.com/office/word/2010/wordml">
+              <w:rPr>
+                <w:rFonts w:ascii="Arial" w:hAnsi="Arial" w:eastAsia="Arial" w:cs="Arial"/>
                 <w:i w:val="false"/>
                 <w:b w:val="false"/>
                 <w:u w:val="none"/>
@@ -2250,18 +2250,18 @@
               <w:spacing w:after="100" w:before="100" w:line="240"/>
               <w:ind w:left="100" w:right="100" w:firstLine="0" w:firstLineChars="0"/>
               <w:rPr>
-                <w:rFonts w:ascii="Helvetica" w:hAnsi="Helvetica" w:eastAsia="Helvetica" w:cs="Helvetica"/>
-                <w:i w:val="false"/>
-                <w:b w:val="false"/>
-                <w:u w:val="none"/>
-                <w:sz w:val="22"/>
-                <w:szCs w:val="22"/>
-                <w:color w:val="000000"/>
-              </w:rPr>
-            </w:pPr>
-            <w:r xmlns:w="http://schemas.openxmlformats.org/wordprocessingml/2006/main" xmlns:wp="http://schemas.openxmlformats.org/drawingml/2006/wordprocessingDrawing" xmlns:r="http://schemas.openxmlformats.org/officeDocument/2006/relationships" xmlns:w14="http://schemas.microsoft.com/office/word/2010/wordml">
-              <w:rPr>
-                <w:rFonts w:ascii="Helvetica" w:hAnsi="Helvetica" w:eastAsia="Helvetica" w:cs="Helvetica"/>
+                <w:rFonts w:ascii="Arial" w:hAnsi="Arial" w:eastAsia="Arial" w:cs="Arial"/>
+                <w:i w:val="false"/>
+                <w:b w:val="false"/>
+                <w:u w:val="none"/>
+                <w:sz w:val="22"/>
+                <w:szCs w:val="22"/>
+                <w:color w:val="000000"/>
+              </w:rPr>
+            </w:pPr>
+            <w:r xmlns:w="http://schemas.openxmlformats.org/wordprocessingml/2006/main" xmlns:wp="http://schemas.openxmlformats.org/drawingml/2006/wordprocessingDrawing" xmlns:r="http://schemas.openxmlformats.org/officeDocument/2006/relationships" xmlns:w14="http://schemas.microsoft.com/office/word/2010/wordml">
+              <w:rPr>
+                <w:rFonts w:ascii="Arial" w:hAnsi="Arial" w:eastAsia="Arial" w:cs="Arial"/>
                 <w:i w:val="false"/>
                 <w:b w:val="false"/>
                 <w:u w:val="none"/>
@@ -2303,18 +2303,18 @@
               <w:spacing w:after="100" w:before="100" w:line="240"/>
               <w:ind w:left="100" w:right="100" w:firstLine="0" w:firstLineChars="0"/>
               <w:rPr>
-                <w:rFonts w:ascii="Helvetica" w:hAnsi="Helvetica" w:eastAsia="Helvetica" w:cs="Helvetica"/>
-                <w:i w:val="false"/>
-                <w:b w:val="false"/>
-                <w:u w:val="none"/>
-                <w:sz w:val="22"/>
-                <w:szCs w:val="22"/>
-                <w:color w:val="000000"/>
-              </w:rPr>
-            </w:pPr>
-            <w:r xmlns:w="http://schemas.openxmlformats.org/wordprocessingml/2006/main" xmlns:wp="http://schemas.openxmlformats.org/drawingml/2006/wordprocessingDrawing" xmlns:r="http://schemas.openxmlformats.org/officeDocument/2006/relationships" xmlns:w14="http://schemas.microsoft.com/office/word/2010/wordml">
-              <w:rPr>
-                <w:rFonts w:ascii="Helvetica" w:hAnsi="Helvetica" w:eastAsia="Helvetica" w:cs="Helvetica"/>
+                <w:rFonts w:ascii="Arial" w:hAnsi="Arial" w:eastAsia="Arial" w:cs="Arial"/>
+                <w:i w:val="false"/>
+                <w:b w:val="false"/>
+                <w:u w:val="none"/>
+                <w:sz w:val="22"/>
+                <w:szCs w:val="22"/>
+                <w:color w:val="000000"/>
+              </w:rPr>
+            </w:pPr>
+            <w:r xmlns:w="http://schemas.openxmlformats.org/wordprocessingml/2006/main" xmlns:wp="http://schemas.openxmlformats.org/drawingml/2006/wordprocessingDrawing" xmlns:r="http://schemas.openxmlformats.org/officeDocument/2006/relationships" xmlns:w14="http://schemas.microsoft.com/office/word/2010/wordml">
+              <w:rPr>
+                <w:rFonts w:ascii="Arial" w:hAnsi="Arial" w:eastAsia="Arial" w:cs="Arial"/>
                 <w:i w:val="false"/>
                 <w:b w:val="false"/>
                 <w:u w:val="none"/>
@@ -2356,18 +2356,18 @@
               <w:spacing w:after="100" w:before="100" w:line="240"/>
               <w:ind w:left="100" w:right="100" w:firstLine="0" w:firstLineChars="0"/>
               <w:rPr>
-                <w:rFonts w:ascii="Helvetica" w:hAnsi="Helvetica" w:eastAsia="Helvetica" w:cs="Helvetica"/>
-                <w:i w:val="false"/>
-                <w:b w:val="false"/>
-                <w:u w:val="none"/>
-                <w:sz w:val="22"/>
-                <w:szCs w:val="22"/>
-                <w:color w:val="000000"/>
-              </w:rPr>
-            </w:pPr>
-            <w:r xmlns:w="http://schemas.openxmlformats.org/wordprocessingml/2006/main" xmlns:wp="http://schemas.openxmlformats.org/drawingml/2006/wordprocessingDrawing" xmlns:r="http://schemas.openxmlformats.org/officeDocument/2006/relationships" xmlns:w14="http://schemas.microsoft.com/office/word/2010/wordml">
-              <w:rPr>
-                <w:rFonts w:ascii="Helvetica" w:hAnsi="Helvetica" w:eastAsia="Helvetica" w:cs="Helvetica"/>
+                <w:rFonts w:ascii="Arial" w:hAnsi="Arial" w:eastAsia="Arial" w:cs="Arial"/>
+                <w:i w:val="false"/>
+                <w:b w:val="false"/>
+                <w:u w:val="none"/>
+                <w:sz w:val="22"/>
+                <w:szCs w:val="22"/>
+                <w:color w:val="000000"/>
+              </w:rPr>
+            </w:pPr>
+            <w:r xmlns:w="http://schemas.openxmlformats.org/wordprocessingml/2006/main" xmlns:wp="http://schemas.openxmlformats.org/drawingml/2006/wordprocessingDrawing" xmlns:r="http://schemas.openxmlformats.org/officeDocument/2006/relationships" xmlns:w14="http://schemas.microsoft.com/office/word/2010/wordml">
+              <w:rPr>
+                <w:rFonts w:ascii="Arial" w:hAnsi="Arial" w:eastAsia="Arial" w:cs="Arial"/>
                 <w:i w:val="false"/>
                 <w:b w:val="false"/>
                 <w:u w:val="none"/>
@@ -2409,18 +2409,18 @@
               <w:spacing w:after="100" w:before="100" w:line="240"/>
               <w:ind w:left="100" w:right="100" w:firstLine="0" w:firstLineChars="0"/>
               <w:rPr>
-                <w:rFonts w:ascii="Helvetica" w:hAnsi="Helvetica" w:eastAsia="Helvetica" w:cs="Helvetica"/>
-                <w:i w:val="false"/>
-                <w:b w:val="false"/>
-                <w:u w:val="none"/>
-                <w:sz w:val="22"/>
-                <w:szCs w:val="22"/>
-                <w:color w:val="000000"/>
-              </w:rPr>
-            </w:pPr>
-            <w:r xmlns:w="http://schemas.openxmlformats.org/wordprocessingml/2006/main" xmlns:wp="http://schemas.openxmlformats.org/drawingml/2006/wordprocessingDrawing" xmlns:r="http://schemas.openxmlformats.org/officeDocument/2006/relationships" xmlns:w14="http://schemas.microsoft.com/office/word/2010/wordml">
-              <w:rPr>
-                <w:rFonts w:ascii="Helvetica" w:hAnsi="Helvetica" w:eastAsia="Helvetica" w:cs="Helvetica"/>
+                <w:rFonts w:ascii="Arial" w:hAnsi="Arial" w:eastAsia="Arial" w:cs="Arial"/>
+                <w:i w:val="false"/>
+                <w:b w:val="false"/>
+                <w:u w:val="none"/>
+                <w:sz w:val="22"/>
+                <w:szCs w:val="22"/>
+                <w:color w:val="000000"/>
+              </w:rPr>
+            </w:pPr>
+            <w:r xmlns:w="http://schemas.openxmlformats.org/wordprocessingml/2006/main" xmlns:wp="http://schemas.openxmlformats.org/drawingml/2006/wordprocessingDrawing" xmlns:r="http://schemas.openxmlformats.org/officeDocument/2006/relationships" xmlns:w14="http://schemas.microsoft.com/office/word/2010/wordml">
+              <w:rPr>
+                <w:rFonts w:ascii="Arial" w:hAnsi="Arial" w:eastAsia="Arial" w:cs="Arial"/>
                 <w:i w:val="false"/>
                 <w:b w:val="false"/>
                 <w:u w:val="none"/>
@@ -2469,18 +2469,18 @@
               <w:spacing w:after="100" w:before="100" w:line="240"/>
               <w:ind w:left="100" w:right="100" w:firstLine="0" w:firstLineChars="0"/>
               <w:rPr>
-                <w:rFonts w:ascii="Helvetica" w:hAnsi="Helvetica" w:eastAsia="Helvetica" w:cs="Helvetica"/>
-                <w:i w:val="false"/>
-                <w:b w:val="false"/>
-                <w:u w:val="none"/>
-                <w:sz w:val="22"/>
-                <w:szCs w:val="22"/>
-                <w:color w:val="000000"/>
-              </w:rPr>
-            </w:pPr>
-            <w:r xmlns:w="http://schemas.openxmlformats.org/wordprocessingml/2006/main" xmlns:wp="http://schemas.openxmlformats.org/drawingml/2006/wordprocessingDrawing" xmlns:r="http://schemas.openxmlformats.org/officeDocument/2006/relationships" xmlns:w14="http://schemas.microsoft.com/office/word/2010/wordml">
-              <w:rPr>
-                <w:rFonts w:ascii="Helvetica" w:hAnsi="Helvetica" w:eastAsia="Helvetica" w:cs="Helvetica"/>
+                <w:rFonts w:ascii="Arial" w:hAnsi="Arial" w:eastAsia="Arial" w:cs="Arial"/>
+                <w:i w:val="false"/>
+                <w:b w:val="false"/>
+                <w:u w:val="none"/>
+                <w:sz w:val="22"/>
+                <w:szCs w:val="22"/>
+                <w:color w:val="000000"/>
+              </w:rPr>
+            </w:pPr>
+            <w:r xmlns:w="http://schemas.openxmlformats.org/wordprocessingml/2006/main" xmlns:wp="http://schemas.openxmlformats.org/drawingml/2006/wordprocessingDrawing" xmlns:r="http://schemas.openxmlformats.org/officeDocument/2006/relationships" xmlns:w14="http://schemas.microsoft.com/office/word/2010/wordml">
+              <w:rPr>
+                <w:rFonts w:ascii="Arial" w:hAnsi="Arial" w:eastAsia="Arial" w:cs="Arial"/>
                 <w:i w:val="false"/>
                 <w:b w:val="false"/>
                 <w:u w:val="none"/>
@@ -2523,18 +2523,18 @@
               <w:spacing w:after="100" w:before="100" w:line="240"/>
               <w:ind w:left="100" w:right="100" w:firstLine="0" w:firstLineChars="0"/>
               <w:rPr>
-                <w:rFonts w:ascii="Helvetica" w:hAnsi="Helvetica" w:eastAsia="Helvetica" w:cs="Helvetica"/>
-                <w:i w:val="false"/>
-                <w:b w:val="false"/>
-                <w:u w:val="none"/>
-                <w:sz w:val="22"/>
-                <w:szCs w:val="22"/>
-                <w:color w:val="000000"/>
-              </w:rPr>
-            </w:pPr>
-            <w:r xmlns:w="http://schemas.openxmlformats.org/wordprocessingml/2006/main" xmlns:wp="http://schemas.openxmlformats.org/drawingml/2006/wordprocessingDrawing" xmlns:r="http://schemas.openxmlformats.org/officeDocument/2006/relationships" xmlns:w14="http://schemas.microsoft.com/office/word/2010/wordml">
-              <w:rPr>
-                <w:rFonts w:ascii="Helvetica" w:hAnsi="Helvetica" w:eastAsia="Helvetica" w:cs="Helvetica"/>
+                <w:rFonts w:ascii="Arial" w:hAnsi="Arial" w:eastAsia="Arial" w:cs="Arial"/>
+                <w:i w:val="false"/>
+                <w:b w:val="false"/>
+                <w:u w:val="none"/>
+                <w:sz w:val="22"/>
+                <w:szCs w:val="22"/>
+                <w:color w:val="000000"/>
+              </w:rPr>
+            </w:pPr>
+            <w:r xmlns:w="http://schemas.openxmlformats.org/wordprocessingml/2006/main" xmlns:wp="http://schemas.openxmlformats.org/drawingml/2006/wordprocessingDrawing" xmlns:r="http://schemas.openxmlformats.org/officeDocument/2006/relationships" xmlns:w14="http://schemas.microsoft.com/office/word/2010/wordml">
+              <w:rPr>
+                <w:rFonts w:ascii="Arial" w:hAnsi="Arial" w:eastAsia="Arial" w:cs="Arial"/>
                 <w:i w:val="false"/>
                 <w:b w:val="false"/>
                 <w:u w:val="none"/>
@@ -2576,18 +2576,18 @@
               <w:spacing w:after="100" w:before="100" w:line="240"/>
               <w:ind w:left="100" w:right="100" w:firstLine="0" w:firstLineChars="0"/>
               <w:rPr>
-                <w:rFonts w:ascii="Helvetica" w:hAnsi="Helvetica" w:eastAsia="Helvetica" w:cs="Helvetica"/>
-                <w:i w:val="false"/>
-                <w:b w:val="false"/>
-                <w:u w:val="none"/>
-                <w:sz w:val="22"/>
-                <w:szCs w:val="22"/>
-                <w:color w:val="000000"/>
-              </w:rPr>
-            </w:pPr>
-            <w:r xmlns:w="http://schemas.openxmlformats.org/wordprocessingml/2006/main" xmlns:wp="http://schemas.openxmlformats.org/drawingml/2006/wordprocessingDrawing" xmlns:r="http://schemas.openxmlformats.org/officeDocument/2006/relationships" xmlns:w14="http://schemas.microsoft.com/office/word/2010/wordml">
-              <w:rPr>
-                <w:rFonts w:ascii="Helvetica" w:hAnsi="Helvetica" w:eastAsia="Helvetica" w:cs="Helvetica"/>
+                <w:rFonts w:ascii="Arial" w:hAnsi="Arial" w:eastAsia="Arial" w:cs="Arial"/>
+                <w:i w:val="false"/>
+                <w:b w:val="false"/>
+                <w:u w:val="none"/>
+                <w:sz w:val="22"/>
+                <w:szCs w:val="22"/>
+                <w:color w:val="000000"/>
+              </w:rPr>
+            </w:pPr>
+            <w:r xmlns:w="http://schemas.openxmlformats.org/wordprocessingml/2006/main" xmlns:wp="http://schemas.openxmlformats.org/drawingml/2006/wordprocessingDrawing" xmlns:r="http://schemas.openxmlformats.org/officeDocument/2006/relationships" xmlns:w14="http://schemas.microsoft.com/office/word/2010/wordml">
+              <w:rPr>
+                <w:rFonts w:ascii="Arial" w:hAnsi="Arial" w:eastAsia="Arial" w:cs="Arial"/>
                 <w:i w:val="false"/>
                 <w:b w:val="false"/>
                 <w:u w:val="none"/>
@@ -2629,18 +2629,18 @@
               <w:spacing w:after="100" w:before="100" w:line="240"/>
               <w:ind w:left="100" w:right="100" w:firstLine="0" w:firstLineChars="0"/>
               <w:rPr>
-                <w:rFonts w:ascii="Helvetica" w:hAnsi="Helvetica" w:eastAsia="Helvetica" w:cs="Helvetica"/>
-                <w:i w:val="false"/>
-                <w:b w:val="false"/>
-                <w:u w:val="none"/>
-                <w:sz w:val="22"/>
-                <w:szCs w:val="22"/>
-                <w:color w:val="000000"/>
-              </w:rPr>
-            </w:pPr>
-            <w:r xmlns:w="http://schemas.openxmlformats.org/wordprocessingml/2006/main" xmlns:wp="http://schemas.openxmlformats.org/drawingml/2006/wordprocessingDrawing" xmlns:r="http://schemas.openxmlformats.org/officeDocument/2006/relationships" xmlns:w14="http://schemas.microsoft.com/office/word/2010/wordml">
-              <w:rPr>
-                <w:rFonts w:ascii="Helvetica" w:hAnsi="Helvetica" w:eastAsia="Helvetica" w:cs="Helvetica"/>
+                <w:rFonts w:ascii="Arial" w:hAnsi="Arial" w:eastAsia="Arial" w:cs="Arial"/>
+                <w:i w:val="false"/>
+                <w:b w:val="false"/>
+                <w:u w:val="none"/>
+                <w:sz w:val="22"/>
+                <w:szCs w:val="22"/>
+                <w:color w:val="000000"/>
+              </w:rPr>
+            </w:pPr>
+            <w:r xmlns:w="http://schemas.openxmlformats.org/wordprocessingml/2006/main" xmlns:wp="http://schemas.openxmlformats.org/drawingml/2006/wordprocessingDrawing" xmlns:r="http://schemas.openxmlformats.org/officeDocument/2006/relationships" xmlns:w14="http://schemas.microsoft.com/office/word/2010/wordml">
+              <w:rPr>
+                <w:rFonts w:ascii="Arial" w:hAnsi="Arial" w:eastAsia="Arial" w:cs="Arial"/>
                 <w:i w:val="false"/>
                 <w:b w:val="false"/>
                 <w:u w:val="none"/>
@@ -2689,7 +2689,7 @@
               <w:spacing w:after="100" w:before="100" w:line="240"/>
               <w:ind w:left="100" w:right="100" w:firstLine="0" w:firstLineChars="0"/>
               <w:rPr>
-                <w:rFonts w:ascii="Helvetica" w:hAnsi="Helvetica" w:eastAsia="Helvetica" w:cs="Helvetica"/>
+                <w:rFonts w:ascii="Arial" w:hAnsi="Arial" w:eastAsia="Arial" w:cs="Arial"/>
                 <w:i w:val="false"/>
                 <w:b w:val="false"/>
                 <w:u w:val="none"/>
@@ -2731,7 +2731,7 @@
               <w:spacing w:after="100" w:before="100" w:line="240"/>
               <w:ind w:left="100" w:right="100" w:firstLine="0" w:firstLineChars="0"/>
               <w:rPr>
-                <w:rFonts w:ascii="Helvetica" w:hAnsi="Helvetica" w:eastAsia="Helvetica" w:cs="Helvetica"/>
+                <w:rFonts w:ascii="Arial" w:hAnsi="Arial" w:eastAsia="Arial" w:cs="Arial"/>
                 <w:i w:val="false"/>
                 <w:b w:val="false"/>
                 <w:u w:val="none"/>
@@ -2772,18 +2772,18 @@
               <w:spacing w:after="100" w:before="100" w:line="240"/>
               <w:ind w:left="100" w:right="100" w:firstLine="0" w:firstLineChars="0"/>
               <w:rPr>
-                <w:rFonts w:ascii="Helvetica" w:hAnsi="Helvetica" w:eastAsia="Helvetica" w:cs="Helvetica"/>
-                <w:i w:val="false"/>
-                <w:b w:val="false"/>
-                <w:u w:val="none"/>
-                <w:sz w:val="22"/>
-                <w:szCs w:val="22"/>
-                <w:color w:val="000000"/>
-              </w:rPr>
-            </w:pPr>
-            <w:r xmlns:w="http://schemas.openxmlformats.org/wordprocessingml/2006/main" xmlns:wp="http://schemas.openxmlformats.org/drawingml/2006/wordprocessingDrawing" xmlns:r="http://schemas.openxmlformats.org/officeDocument/2006/relationships" xmlns:w14="http://schemas.microsoft.com/office/word/2010/wordml">
-              <w:rPr>
-                <w:rFonts w:ascii="Helvetica" w:hAnsi="Helvetica" w:eastAsia="Helvetica" w:cs="Helvetica"/>
+                <w:rFonts w:ascii="Arial" w:hAnsi="Arial" w:eastAsia="Arial" w:cs="Arial"/>
+                <w:i w:val="false"/>
+                <w:b w:val="false"/>
+                <w:u w:val="none"/>
+                <w:sz w:val="22"/>
+                <w:szCs w:val="22"/>
+                <w:color w:val="000000"/>
+              </w:rPr>
+            </w:pPr>
+            <w:r xmlns:w="http://schemas.openxmlformats.org/wordprocessingml/2006/main" xmlns:wp="http://schemas.openxmlformats.org/drawingml/2006/wordprocessingDrawing" xmlns:r="http://schemas.openxmlformats.org/officeDocument/2006/relationships" xmlns:w14="http://schemas.microsoft.com/office/word/2010/wordml">
+              <w:rPr>
+                <w:rFonts w:ascii="Arial" w:hAnsi="Arial" w:eastAsia="Arial" w:cs="Arial"/>
                 <w:i w:val="false"/>
                 <w:b w:val="false"/>
                 <w:u w:val="none"/>
@@ -2825,18 +2825,18 @@
               <w:spacing w:after="100" w:before="100" w:line="240"/>
               <w:ind w:left="100" w:right="100" w:firstLine="0" w:firstLineChars="0"/>
               <w:rPr>
-                <w:rFonts w:ascii="Helvetica" w:hAnsi="Helvetica" w:eastAsia="Helvetica" w:cs="Helvetica"/>
-                <w:i w:val="false"/>
-                <w:b w:val="false"/>
-                <w:u w:val="none"/>
-                <w:sz w:val="22"/>
-                <w:szCs w:val="22"/>
-                <w:color w:val="000000"/>
-              </w:rPr>
-            </w:pPr>
-            <w:r xmlns:w="http://schemas.openxmlformats.org/wordprocessingml/2006/main" xmlns:wp="http://schemas.openxmlformats.org/drawingml/2006/wordprocessingDrawing" xmlns:r="http://schemas.openxmlformats.org/officeDocument/2006/relationships" xmlns:w14="http://schemas.microsoft.com/office/word/2010/wordml">
-              <w:rPr>
-                <w:rFonts w:ascii="Helvetica" w:hAnsi="Helvetica" w:eastAsia="Helvetica" w:cs="Helvetica"/>
+                <w:rFonts w:ascii="Arial" w:hAnsi="Arial" w:eastAsia="Arial" w:cs="Arial"/>
+                <w:i w:val="false"/>
+                <w:b w:val="false"/>
+                <w:u w:val="none"/>
+                <w:sz w:val="22"/>
+                <w:szCs w:val="22"/>
+                <w:color w:val="000000"/>
+              </w:rPr>
+            </w:pPr>
+            <w:r xmlns:w="http://schemas.openxmlformats.org/wordprocessingml/2006/main" xmlns:wp="http://schemas.openxmlformats.org/drawingml/2006/wordprocessingDrawing" xmlns:r="http://schemas.openxmlformats.org/officeDocument/2006/relationships" xmlns:w14="http://schemas.microsoft.com/office/word/2010/wordml">
+              <w:rPr>
+                <w:rFonts w:ascii="Arial" w:hAnsi="Arial" w:eastAsia="Arial" w:cs="Arial"/>
                 <w:i w:val="false"/>
                 <w:b w:val="false"/>
                 <w:u w:val="none"/>
@@ -2885,18 +2885,18 @@
               <w:spacing w:after="100" w:before="100" w:line="240"/>
               <w:ind w:left="100" w:right="100" w:firstLine="0" w:firstLineChars="0"/>
               <w:rPr>
-                <w:rFonts w:ascii="Helvetica" w:hAnsi="Helvetica" w:eastAsia="Helvetica" w:cs="Helvetica"/>
-                <w:i w:val="false"/>
-                <w:b w:val="false"/>
-                <w:u w:val="none"/>
-                <w:sz w:val="22"/>
-                <w:szCs w:val="22"/>
-                <w:color w:val="000000"/>
-              </w:rPr>
-            </w:pPr>
-            <w:r xmlns:w="http://schemas.openxmlformats.org/wordprocessingml/2006/main" xmlns:wp="http://schemas.openxmlformats.org/drawingml/2006/wordprocessingDrawing" xmlns:r="http://schemas.openxmlformats.org/officeDocument/2006/relationships" xmlns:w14="http://schemas.microsoft.com/office/word/2010/wordml">
-              <w:rPr>
-                <w:rFonts w:ascii="Helvetica" w:hAnsi="Helvetica" w:eastAsia="Helvetica" w:cs="Helvetica"/>
+                <w:rFonts w:ascii="Arial" w:hAnsi="Arial" w:eastAsia="Arial" w:cs="Arial"/>
+                <w:i w:val="false"/>
+                <w:b w:val="false"/>
+                <w:u w:val="none"/>
+                <w:sz w:val="22"/>
+                <w:szCs w:val="22"/>
+                <w:color w:val="000000"/>
+              </w:rPr>
+            </w:pPr>
+            <w:r xmlns:w="http://schemas.openxmlformats.org/wordprocessingml/2006/main" xmlns:wp="http://schemas.openxmlformats.org/drawingml/2006/wordprocessingDrawing" xmlns:r="http://schemas.openxmlformats.org/officeDocument/2006/relationships" xmlns:w14="http://schemas.microsoft.com/office/word/2010/wordml">
+              <w:rPr>
+                <w:rFonts w:ascii="Arial" w:hAnsi="Arial" w:eastAsia="Arial" w:cs="Arial"/>
                 <w:i w:val="false"/>
                 <w:b w:val="false"/>
                 <w:u w:val="none"/>
@@ -2939,18 +2939,18 @@
               <w:spacing w:after="100" w:before="100" w:line="240"/>
               <w:ind w:left="100" w:right="100" w:firstLine="0" w:firstLineChars="0"/>
               <w:rPr>
-                <w:rFonts w:ascii="Helvetica" w:hAnsi="Helvetica" w:eastAsia="Helvetica" w:cs="Helvetica"/>
-                <w:i w:val="false"/>
-                <w:b w:val="false"/>
-                <w:u w:val="none"/>
-                <w:sz w:val="22"/>
-                <w:szCs w:val="22"/>
-                <w:color w:val="000000"/>
-              </w:rPr>
-            </w:pPr>
-            <w:r xmlns:w="http://schemas.openxmlformats.org/wordprocessingml/2006/main" xmlns:wp="http://schemas.openxmlformats.org/drawingml/2006/wordprocessingDrawing" xmlns:r="http://schemas.openxmlformats.org/officeDocument/2006/relationships" xmlns:w14="http://schemas.microsoft.com/office/word/2010/wordml">
-              <w:rPr>
-                <w:rFonts w:ascii="Helvetica" w:hAnsi="Helvetica" w:eastAsia="Helvetica" w:cs="Helvetica"/>
+                <w:rFonts w:ascii="Arial" w:hAnsi="Arial" w:eastAsia="Arial" w:cs="Arial"/>
+                <w:i w:val="false"/>
+                <w:b w:val="false"/>
+                <w:u w:val="none"/>
+                <w:sz w:val="22"/>
+                <w:szCs w:val="22"/>
+                <w:color w:val="000000"/>
+              </w:rPr>
+            </w:pPr>
+            <w:r xmlns:w="http://schemas.openxmlformats.org/wordprocessingml/2006/main" xmlns:wp="http://schemas.openxmlformats.org/drawingml/2006/wordprocessingDrawing" xmlns:r="http://schemas.openxmlformats.org/officeDocument/2006/relationships" xmlns:w14="http://schemas.microsoft.com/office/word/2010/wordml">
+              <w:rPr>
+                <w:rFonts w:ascii="Arial" w:hAnsi="Arial" w:eastAsia="Arial" w:cs="Arial"/>
                 <w:i w:val="false"/>
                 <w:b w:val="false"/>
                 <w:u w:val="none"/>
@@ -2992,18 +2992,18 @@
               <w:spacing w:after="100" w:before="100" w:line="240"/>
               <w:ind w:left="100" w:right="100" w:firstLine="0" w:firstLineChars="0"/>
               <w:rPr>
-                <w:rFonts w:ascii="Helvetica" w:hAnsi="Helvetica" w:eastAsia="Helvetica" w:cs="Helvetica"/>
-                <w:i w:val="false"/>
-                <w:b w:val="false"/>
-                <w:u w:val="none"/>
-                <w:sz w:val="22"/>
-                <w:szCs w:val="22"/>
-                <w:color w:val="000000"/>
-              </w:rPr>
-            </w:pPr>
-            <w:r xmlns:w="http://schemas.openxmlformats.org/wordprocessingml/2006/main" xmlns:wp="http://schemas.openxmlformats.org/drawingml/2006/wordprocessingDrawing" xmlns:r="http://schemas.openxmlformats.org/officeDocument/2006/relationships" xmlns:w14="http://schemas.microsoft.com/office/word/2010/wordml">
-              <w:rPr>
-                <w:rFonts w:ascii="Helvetica" w:hAnsi="Helvetica" w:eastAsia="Helvetica" w:cs="Helvetica"/>
+                <w:rFonts w:ascii="Arial" w:hAnsi="Arial" w:eastAsia="Arial" w:cs="Arial"/>
+                <w:i w:val="false"/>
+                <w:b w:val="false"/>
+                <w:u w:val="none"/>
+                <w:sz w:val="22"/>
+                <w:szCs w:val="22"/>
+                <w:color w:val="000000"/>
+              </w:rPr>
+            </w:pPr>
+            <w:r xmlns:w="http://schemas.openxmlformats.org/wordprocessingml/2006/main" xmlns:wp="http://schemas.openxmlformats.org/drawingml/2006/wordprocessingDrawing" xmlns:r="http://schemas.openxmlformats.org/officeDocument/2006/relationships" xmlns:w14="http://schemas.microsoft.com/office/word/2010/wordml">
+              <w:rPr>
+                <w:rFonts w:ascii="Arial" w:hAnsi="Arial" w:eastAsia="Arial" w:cs="Arial"/>
                 <w:i w:val="false"/>
                 <w:b w:val="false"/>
                 <w:u w:val="none"/>
@@ -3045,18 +3045,18 @@
               <w:spacing w:after="100" w:before="100" w:line="240"/>
               <w:ind w:left="100" w:right="100" w:firstLine="0" w:firstLineChars="0"/>
               <w:rPr>
-                <w:rFonts w:ascii="Helvetica" w:hAnsi="Helvetica" w:eastAsia="Helvetica" w:cs="Helvetica"/>
-                <w:i w:val="false"/>
-                <w:b w:val="false"/>
-                <w:u w:val="none"/>
-                <w:sz w:val="22"/>
-                <w:szCs w:val="22"/>
-                <w:color w:val="000000"/>
-              </w:rPr>
-            </w:pPr>
-            <w:r xmlns:w="http://schemas.openxmlformats.org/wordprocessingml/2006/main" xmlns:wp="http://schemas.openxmlformats.org/drawingml/2006/wordprocessingDrawing" xmlns:r="http://schemas.openxmlformats.org/officeDocument/2006/relationships" xmlns:w14="http://schemas.microsoft.com/office/word/2010/wordml">
-              <w:rPr>
-                <w:rFonts w:ascii="Helvetica" w:hAnsi="Helvetica" w:eastAsia="Helvetica" w:cs="Helvetica"/>
+                <w:rFonts w:ascii="Arial" w:hAnsi="Arial" w:eastAsia="Arial" w:cs="Arial"/>
+                <w:i w:val="false"/>
+                <w:b w:val="false"/>
+                <w:u w:val="none"/>
+                <w:sz w:val="22"/>
+                <w:szCs w:val="22"/>
+                <w:color w:val="000000"/>
+              </w:rPr>
+            </w:pPr>
+            <w:r xmlns:w="http://schemas.openxmlformats.org/wordprocessingml/2006/main" xmlns:wp="http://schemas.openxmlformats.org/drawingml/2006/wordprocessingDrawing" xmlns:r="http://schemas.openxmlformats.org/officeDocument/2006/relationships" xmlns:w14="http://schemas.microsoft.com/office/word/2010/wordml">
+              <w:rPr>
+                <w:rFonts w:ascii="Arial" w:hAnsi="Arial" w:eastAsia="Arial" w:cs="Arial"/>
                 <w:i w:val="false"/>
                 <w:b w:val="false"/>
                 <w:u w:val="none"/>
@@ -3105,7 +3105,7 @@
               <w:spacing w:after="100" w:before="100" w:line="240"/>
               <w:ind w:left="100" w:right="100" w:firstLine="0" w:firstLineChars="0"/>
               <w:rPr>
-                <w:rFonts w:ascii="Helvetica" w:hAnsi="Helvetica" w:eastAsia="Helvetica" w:cs="Helvetica"/>
+                <w:rFonts w:ascii="Arial" w:hAnsi="Arial" w:eastAsia="Arial" w:cs="Arial"/>
                 <w:i w:val="false"/>
                 <w:b w:val="false"/>
                 <w:u w:val="none"/>
@@ -3147,7 +3147,7 @@
               <w:spacing w:after="100" w:before="100" w:line="240"/>
               <w:ind w:left="100" w:right="100" w:firstLine="0" w:firstLineChars="0"/>
               <w:rPr>
-                <w:rFonts w:ascii="Helvetica" w:hAnsi="Helvetica" w:eastAsia="Helvetica" w:cs="Helvetica"/>
+                <w:rFonts w:ascii="Arial" w:hAnsi="Arial" w:eastAsia="Arial" w:cs="Arial"/>
                 <w:i w:val="false"/>
                 <w:b w:val="false"/>
                 <w:u w:val="none"/>
@@ -3188,18 +3188,18 @@
               <w:spacing w:after="100" w:before="100" w:line="240"/>
               <w:ind w:left="100" w:right="100" w:firstLine="0" w:firstLineChars="0"/>
               <w:rPr>
-                <w:rFonts w:ascii="Helvetica" w:hAnsi="Helvetica" w:eastAsia="Helvetica" w:cs="Helvetica"/>
-                <w:i w:val="false"/>
-                <w:b w:val="false"/>
-                <w:u w:val="none"/>
-                <w:sz w:val="22"/>
-                <w:szCs w:val="22"/>
-                <w:color w:val="000000"/>
-              </w:rPr>
-            </w:pPr>
-            <w:r xmlns:w="http://schemas.openxmlformats.org/wordprocessingml/2006/main" xmlns:wp="http://schemas.openxmlformats.org/drawingml/2006/wordprocessingDrawing" xmlns:r="http://schemas.openxmlformats.org/officeDocument/2006/relationships" xmlns:w14="http://schemas.microsoft.com/office/word/2010/wordml">
-              <w:rPr>
-                <w:rFonts w:ascii="Helvetica" w:hAnsi="Helvetica" w:eastAsia="Helvetica" w:cs="Helvetica"/>
+                <w:rFonts w:ascii="Arial" w:hAnsi="Arial" w:eastAsia="Arial" w:cs="Arial"/>
+                <w:i w:val="false"/>
+                <w:b w:val="false"/>
+                <w:u w:val="none"/>
+                <w:sz w:val="22"/>
+                <w:szCs w:val="22"/>
+                <w:color w:val="000000"/>
+              </w:rPr>
+            </w:pPr>
+            <w:r xmlns:w="http://schemas.openxmlformats.org/wordprocessingml/2006/main" xmlns:wp="http://schemas.openxmlformats.org/drawingml/2006/wordprocessingDrawing" xmlns:r="http://schemas.openxmlformats.org/officeDocument/2006/relationships" xmlns:w14="http://schemas.microsoft.com/office/word/2010/wordml">
+              <w:rPr>
+                <w:rFonts w:ascii="Arial" w:hAnsi="Arial" w:eastAsia="Arial" w:cs="Arial"/>
                 <w:i w:val="false"/>
                 <w:b w:val="false"/>
                 <w:u w:val="none"/>
@@ -3241,18 +3241,18 @@
               <w:spacing w:after="100" w:before="100" w:line="240"/>
               <w:ind w:left="100" w:right="100" w:firstLine="0" w:firstLineChars="0"/>
               <w:rPr>
-                <w:rFonts w:ascii="Helvetica" w:hAnsi="Helvetica" w:eastAsia="Helvetica" w:cs="Helvetica"/>
-                <w:i w:val="false"/>
-                <w:b w:val="false"/>
-                <w:u w:val="none"/>
-                <w:sz w:val="22"/>
-                <w:szCs w:val="22"/>
-                <w:color w:val="000000"/>
-              </w:rPr>
-            </w:pPr>
-            <w:r xmlns:w="http://schemas.openxmlformats.org/wordprocessingml/2006/main" xmlns:wp="http://schemas.openxmlformats.org/drawingml/2006/wordprocessingDrawing" xmlns:r="http://schemas.openxmlformats.org/officeDocument/2006/relationships" xmlns:w14="http://schemas.microsoft.com/office/word/2010/wordml">
-              <w:rPr>
-                <w:rFonts w:ascii="Helvetica" w:hAnsi="Helvetica" w:eastAsia="Helvetica" w:cs="Helvetica"/>
+                <w:rFonts w:ascii="Arial" w:hAnsi="Arial" w:eastAsia="Arial" w:cs="Arial"/>
+                <w:i w:val="false"/>
+                <w:b w:val="false"/>
+                <w:u w:val="none"/>
+                <w:sz w:val="22"/>
+                <w:szCs w:val="22"/>
+                <w:color w:val="000000"/>
+              </w:rPr>
+            </w:pPr>
+            <w:r xmlns:w="http://schemas.openxmlformats.org/wordprocessingml/2006/main" xmlns:wp="http://schemas.openxmlformats.org/drawingml/2006/wordprocessingDrawing" xmlns:r="http://schemas.openxmlformats.org/officeDocument/2006/relationships" xmlns:w14="http://schemas.microsoft.com/office/word/2010/wordml">
+              <w:rPr>
+                <w:rFonts w:ascii="Arial" w:hAnsi="Arial" w:eastAsia="Arial" w:cs="Arial"/>
                 <w:i w:val="false"/>
                 <w:b w:val="false"/>
                 <w:u w:val="none"/>
@@ -3301,18 +3301,18 @@
               <w:spacing w:after="100" w:before="100" w:line="240"/>
               <w:ind w:left="100" w:right="100" w:firstLine="0" w:firstLineChars="0"/>
               <w:rPr>
-                <w:rFonts w:ascii="Helvetica" w:hAnsi="Helvetica" w:eastAsia="Helvetica" w:cs="Helvetica"/>
-                <w:i w:val="false"/>
-                <w:b w:val="false"/>
-                <w:u w:val="none"/>
-                <w:sz w:val="22"/>
-                <w:szCs w:val="22"/>
-                <w:color w:val="000000"/>
-              </w:rPr>
-            </w:pPr>
-            <w:r xmlns:w="http://schemas.openxmlformats.org/wordprocessingml/2006/main" xmlns:wp="http://schemas.openxmlformats.org/drawingml/2006/wordprocessingDrawing" xmlns:r="http://schemas.openxmlformats.org/officeDocument/2006/relationships" xmlns:w14="http://schemas.microsoft.com/office/word/2010/wordml">
-              <w:rPr>
-                <w:rFonts w:ascii="Helvetica" w:hAnsi="Helvetica" w:eastAsia="Helvetica" w:cs="Helvetica"/>
+                <w:rFonts w:ascii="Arial" w:hAnsi="Arial" w:eastAsia="Arial" w:cs="Arial"/>
+                <w:i w:val="false"/>
+                <w:b w:val="false"/>
+                <w:u w:val="none"/>
+                <w:sz w:val="22"/>
+                <w:szCs w:val="22"/>
+                <w:color w:val="000000"/>
+              </w:rPr>
+            </w:pPr>
+            <w:r xmlns:w="http://schemas.openxmlformats.org/wordprocessingml/2006/main" xmlns:wp="http://schemas.openxmlformats.org/drawingml/2006/wordprocessingDrawing" xmlns:r="http://schemas.openxmlformats.org/officeDocument/2006/relationships" xmlns:w14="http://schemas.microsoft.com/office/word/2010/wordml">
+              <w:rPr>
+                <w:rFonts w:ascii="Arial" w:hAnsi="Arial" w:eastAsia="Arial" w:cs="Arial"/>
                 <w:i w:val="false"/>
                 <w:b w:val="false"/>
                 <w:u w:val="none"/>
@@ -3355,18 +3355,18 @@
               <w:spacing w:after="100" w:before="100" w:line="240"/>
               <w:ind w:left="100" w:right="100" w:firstLine="0" w:firstLineChars="0"/>
               <w:rPr>
-                <w:rFonts w:ascii="Helvetica" w:hAnsi="Helvetica" w:eastAsia="Helvetica" w:cs="Helvetica"/>
-                <w:i w:val="false"/>
-                <w:b w:val="false"/>
-                <w:u w:val="none"/>
-                <w:sz w:val="22"/>
-                <w:szCs w:val="22"/>
-                <w:color w:val="000000"/>
-              </w:rPr>
-            </w:pPr>
-            <w:r xmlns:w="http://schemas.openxmlformats.org/wordprocessingml/2006/main" xmlns:wp="http://schemas.openxmlformats.org/drawingml/2006/wordprocessingDrawing" xmlns:r="http://schemas.openxmlformats.org/officeDocument/2006/relationships" xmlns:w14="http://schemas.microsoft.com/office/word/2010/wordml">
-              <w:rPr>
-                <w:rFonts w:ascii="Helvetica" w:hAnsi="Helvetica" w:eastAsia="Helvetica" w:cs="Helvetica"/>
+                <w:rFonts w:ascii="Arial" w:hAnsi="Arial" w:eastAsia="Arial" w:cs="Arial"/>
+                <w:i w:val="false"/>
+                <w:b w:val="false"/>
+                <w:u w:val="none"/>
+                <w:sz w:val="22"/>
+                <w:szCs w:val="22"/>
+                <w:color w:val="000000"/>
+              </w:rPr>
+            </w:pPr>
+            <w:r xmlns:w="http://schemas.openxmlformats.org/wordprocessingml/2006/main" xmlns:wp="http://schemas.openxmlformats.org/drawingml/2006/wordprocessingDrawing" xmlns:r="http://schemas.openxmlformats.org/officeDocument/2006/relationships" xmlns:w14="http://schemas.microsoft.com/office/word/2010/wordml">
+              <w:rPr>
+                <w:rFonts w:ascii="Arial" w:hAnsi="Arial" w:eastAsia="Arial" w:cs="Arial"/>
                 <w:i w:val="false"/>
                 <w:b w:val="false"/>
                 <w:u w:val="none"/>
@@ -3408,18 +3408,18 @@
               <w:spacing w:after="100" w:before="100" w:line="240"/>
               <w:ind w:left="100" w:right="100" w:firstLine="0" w:firstLineChars="0"/>
               <w:rPr>
-                <w:rFonts w:ascii="Helvetica" w:hAnsi="Helvetica" w:eastAsia="Helvetica" w:cs="Helvetica"/>
-                <w:i w:val="false"/>
-                <w:b w:val="false"/>
-                <w:u w:val="none"/>
-                <w:sz w:val="22"/>
-                <w:szCs w:val="22"/>
-                <w:color w:val="000000"/>
-              </w:rPr>
-            </w:pPr>
-            <w:r xmlns:w="http://schemas.openxmlformats.org/wordprocessingml/2006/main" xmlns:wp="http://schemas.openxmlformats.org/drawingml/2006/wordprocessingDrawing" xmlns:r="http://schemas.openxmlformats.org/officeDocument/2006/relationships" xmlns:w14="http://schemas.microsoft.com/office/word/2010/wordml">
-              <w:rPr>
-                <w:rFonts w:ascii="Helvetica" w:hAnsi="Helvetica" w:eastAsia="Helvetica" w:cs="Helvetica"/>
+                <w:rFonts w:ascii="Arial" w:hAnsi="Arial" w:eastAsia="Arial" w:cs="Arial"/>
+                <w:i w:val="false"/>
+                <w:b w:val="false"/>
+                <w:u w:val="none"/>
+                <w:sz w:val="22"/>
+                <w:szCs w:val="22"/>
+                <w:color w:val="000000"/>
+              </w:rPr>
+            </w:pPr>
+            <w:r xmlns:w="http://schemas.openxmlformats.org/wordprocessingml/2006/main" xmlns:wp="http://schemas.openxmlformats.org/drawingml/2006/wordprocessingDrawing" xmlns:r="http://schemas.openxmlformats.org/officeDocument/2006/relationships" xmlns:w14="http://schemas.microsoft.com/office/word/2010/wordml">
+              <w:rPr>
+                <w:rFonts w:ascii="Arial" w:hAnsi="Arial" w:eastAsia="Arial" w:cs="Arial"/>
                 <w:i w:val="false"/>
                 <w:b w:val="false"/>
                 <w:u w:val="none"/>
@@ -3461,18 +3461,18 @@
               <w:spacing w:after="100" w:before="100" w:line="240"/>
               <w:ind w:left="100" w:right="100" w:firstLine="0" w:firstLineChars="0"/>
               <w:rPr>
-                <w:rFonts w:ascii="Helvetica" w:hAnsi="Helvetica" w:eastAsia="Helvetica" w:cs="Helvetica"/>
-                <w:i w:val="false"/>
-                <w:b w:val="false"/>
-                <w:u w:val="none"/>
-                <w:sz w:val="22"/>
-                <w:szCs w:val="22"/>
-                <w:color w:val="000000"/>
-              </w:rPr>
-            </w:pPr>
-            <w:r xmlns:w="http://schemas.openxmlformats.org/wordprocessingml/2006/main" xmlns:wp="http://schemas.openxmlformats.org/drawingml/2006/wordprocessingDrawing" xmlns:r="http://schemas.openxmlformats.org/officeDocument/2006/relationships" xmlns:w14="http://schemas.microsoft.com/office/word/2010/wordml">
-              <w:rPr>
-                <w:rFonts w:ascii="Helvetica" w:hAnsi="Helvetica" w:eastAsia="Helvetica" w:cs="Helvetica"/>
+                <w:rFonts w:ascii="Arial" w:hAnsi="Arial" w:eastAsia="Arial" w:cs="Arial"/>
+                <w:i w:val="false"/>
+                <w:b w:val="false"/>
+                <w:u w:val="none"/>
+                <w:sz w:val="22"/>
+                <w:szCs w:val="22"/>
+                <w:color w:val="000000"/>
+              </w:rPr>
+            </w:pPr>
+            <w:r xmlns:w="http://schemas.openxmlformats.org/wordprocessingml/2006/main" xmlns:wp="http://schemas.openxmlformats.org/drawingml/2006/wordprocessingDrawing" xmlns:r="http://schemas.openxmlformats.org/officeDocument/2006/relationships" xmlns:w14="http://schemas.microsoft.com/office/word/2010/wordml">
+              <w:rPr>
+                <w:rFonts w:ascii="Arial" w:hAnsi="Arial" w:eastAsia="Arial" w:cs="Arial"/>
                 <w:i w:val="false"/>
                 <w:b w:val="false"/>
                 <w:u w:val="none"/>
@@ -3521,7 +3521,7 @@
               <w:spacing w:after="100" w:before="100" w:line="240"/>
               <w:ind w:left="100" w:right="100" w:firstLine="0" w:firstLineChars="0"/>
               <w:rPr>
-                <w:rFonts w:ascii="Helvetica" w:hAnsi="Helvetica" w:eastAsia="Helvetica" w:cs="Helvetica"/>
+                <w:rFonts w:ascii="Arial" w:hAnsi="Arial" w:eastAsia="Arial" w:cs="Arial"/>
                 <w:i w:val="false"/>
                 <w:b w:val="false"/>
                 <w:u w:val="none"/>
@@ -3563,7 +3563,7 @@
               <w:spacing w:after="100" w:before="100" w:line="240"/>
               <w:ind w:left="100" w:right="100" w:firstLine="0" w:firstLineChars="0"/>
               <w:rPr>
-                <w:rFonts w:ascii="Helvetica" w:hAnsi="Helvetica" w:eastAsia="Helvetica" w:cs="Helvetica"/>
+                <w:rFonts w:ascii="Arial" w:hAnsi="Arial" w:eastAsia="Arial" w:cs="Arial"/>
                 <w:i w:val="false"/>
                 <w:b w:val="false"/>
                 <w:u w:val="none"/>
@@ -3604,18 +3604,18 @@
               <w:spacing w:after="100" w:before="100" w:line="240"/>
               <w:ind w:left="100" w:right="100" w:firstLine="0" w:firstLineChars="0"/>
               <w:rPr>
-                <w:rFonts w:ascii="Helvetica" w:hAnsi="Helvetica" w:eastAsia="Helvetica" w:cs="Helvetica"/>
-                <w:i w:val="false"/>
-                <w:b w:val="false"/>
-                <w:u w:val="none"/>
-                <w:sz w:val="22"/>
-                <w:szCs w:val="22"/>
-                <w:color w:val="000000"/>
-              </w:rPr>
-            </w:pPr>
-            <w:r xmlns:w="http://schemas.openxmlformats.org/wordprocessingml/2006/main" xmlns:wp="http://schemas.openxmlformats.org/drawingml/2006/wordprocessingDrawing" xmlns:r="http://schemas.openxmlformats.org/officeDocument/2006/relationships" xmlns:w14="http://schemas.microsoft.com/office/word/2010/wordml">
-              <w:rPr>
-                <w:rFonts w:ascii="Helvetica" w:hAnsi="Helvetica" w:eastAsia="Helvetica" w:cs="Helvetica"/>
+                <w:rFonts w:ascii="Arial" w:hAnsi="Arial" w:eastAsia="Arial" w:cs="Arial"/>
+                <w:i w:val="false"/>
+                <w:b w:val="false"/>
+                <w:u w:val="none"/>
+                <w:sz w:val="22"/>
+                <w:szCs w:val="22"/>
+                <w:color w:val="000000"/>
+              </w:rPr>
+            </w:pPr>
+            <w:r xmlns:w="http://schemas.openxmlformats.org/wordprocessingml/2006/main" xmlns:wp="http://schemas.openxmlformats.org/drawingml/2006/wordprocessingDrawing" xmlns:r="http://schemas.openxmlformats.org/officeDocument/2006/relationships" xmlns:w14="http://schemas.microsoft.com/office/word/2010/wordml">
+              <w:rPr>
+                <w:rFonts w:ascii="Arial" w:hAnsi="Arial" w:eastAsia="Arial" w:cs="Arial"/>
                 <w:i w:val="false"/>
                 <w:b w:val="false"/>
                 <w:u w:val="none"/>
@@ -3657,18 +3657,18 @@
               <w:spacing w:after="100" w:before="100" w:line="240"/>
               <w:ind w:left="100" w:right="100" w:firstLine="0" w:firstLineChars="0"/>
               <w:rPr>
-                <w:rFonts w:ascii="Helvetica" w:hAnsi="Helvetica" w:eastAsia="Helvetica" w:cs="Helvetica"/>
-                <w:i w:val="false"/>
-                <w:b w:val="false"/>
-                <w:u w:val="none"/>
-                <w:sz w:val="22"/>
-                <w:szCs w:val="22"/>
-                <w:color w:val="000000"/>
-              </w:rPr>
-            </w:pPr>
-            <w:r xmlns:w="http://schemas.openxmlformats.org/wordprocessingml/2006/main" xmlns:wp="http://schemas.openxmlformats.org/drawingml/2006/wordprocessingDrawing" xmlns:r="http://schemas.openxmlformats.org/officeDocument/2006/relationships" xmlns:w14="http://schemas.microsoft.com/office/word/2010/wordml">
-              <w:rPr>
-                <w:rFonts w:ascii="Helvetica" w:hAnsi="Helvetica" w:eastAsia="Helvetica" w:cs="Helvetica"/>
+                <w:rFonts w:ascii="Arial" w:hAnsi="Arial" w:eastAsia="Arial" w:cs="Arial"/>
+                <w:i w:val="false"/>
+                <w:b w:val="false"/>
+                <w:u w:val="none"/>
+                <w:sz w:val="22"/>
+                <w:szCs w:val="22"/>
+                <w:color w:val="000000"/>
+              </w:rPr>
+            </w:pPr>
+            <w:r xmlns:w="http://schemas.openxmlformats.org/wordprocessingml/2006/main" xmlns:wp="http://schemas.openxmlformats.org/drawingml/2006/wordprocessingDrawing" xmlns:r="http://schemas.openxmlformats.org/officeDocument/2006/relationships" xmlns:w14="http://schemas.microsoft.com/office/word/2010/wordml">
+              <w:rPr>
+                <w:rFonts w:ascii="Arial" w:hAnsi="Arial" w:eastAsia="Arial" w:cs="Arial"/>
                 <w:i w:val="false"/>
                 <w:b w:val="false"/>
                 <w:u w:val="none"/>
@@ -3716,18 +3716,18 @@
               <w:spacing w:after="100" w:before="100" w:line="240"/>
               <w:ind w:left="100" w:right="100" w:firstLine="0" w:firstLineChars="0"/>
               <w:rPr>
-                <w:rFonts w:ascii="Helvetica" w:hAnsi="Helvetica" w:eastAsia="Helvetica" w:cs="Helvetica"/>
-                <w:i w:val="false"/>
-                <w:b w:val="false"/>
-                <w:u w:val="none"/>
-                <w:sz w:val="22"/>
-                <w:szCs w:val="22"/>
-                <w:color w:val="000000"/>
-              </w:rPr>
-            </w:pPr>
-            <w:r xmlns:w="http://schemas.openxmlformats.org/wordprocessingml/2006/main" xmlns:wp="http://schemas.openxmlformats.org/drawingml/2006/wordprocessingDrawing" xmlns:r="http://schemas.openxmlformats.org/officeDocument/2006/relationships" xmlns:w14="http://schemas.microsoft.com/office/word/2010/wordml">
-              <w:rPr>
-                <w:rFonts w:ascii="Helvetica" w:hAnsi="Helvetica" w:eastAsia="Helvetica" w:cs="Helvetica"/>
+                <w:rFonts w:ascii="Arial" w:hAnsi="Arial" w:eastAsia="Arial" w:cs="Arial"/>
+                <w:i w:val="false"/>
+                <w:b w:val="false"/>
+                <w:u w:val="none"/>
+                <w:sz w:val="22"/>
+                <w:szCs w:val="22"/>
+                <w:color w:val="000000"/>
+              </w:rPr>
+            </w:pPr>
+            <w:r xmlns:w="http://schemas.openxmlformats.org/wordprocessingml/2006/main" xmlns:wp="http://schemas.openxmlformats.org/drawingml/2006/wordprocessingDrawing" xmlns:r="http://schemas.openxmlformats.org/officeDocument/2006/relationships" xmlns:w14="http://schemas.microsoft.com/office/word/2010/wordml">
+              <w:rPr>
+                <w:rFonts w:ascii="Arial" w:hAnsi="Arial" w:eastAsia="Arial" w:cs="Arial"/>
                 <w:i w:val="false"/>
                 <w:b w:val="false"/>
                 <w:u w:val="none"/>
@@ -3769,18 +3769,18 @@
               <w:spacing w:after="100" w:before="100" w:line="240"/>
               <w:ind w:left="100" w:right="100" w:firstLine="0" w:firstLineChars="0"/>
               <w:rPr>
-                <w:rFonts w:ascii="Helvetica" w:hAnsi="Helvetica" w:eastAsia="Helvetica" w:cs="Helvetica"/>
-                <w:i w:val="false"/>
-                <w:b w:val="false"/>
-                <w:u w:val="none"/>
-                <w:sz w:val="22"/>
-                <w:szCs w:val="22"/>
-                <w:color w:val="000000"/>
-              </w:rPr>
-            </w:pPr>
-            <w:r xmlns:w="http://schemas.openxmlformats.org/wordprocessingml/2006/main" xmlns:wp="http://schemas.openxmlformats.org/drawingml/2006/wordprocessingDrawing" xmlns:r="http://schemas.openxmlformats.org/officeDocument/2006/relationships" xmlns:w14="http://schemas.microsoft.com/office/word/2010/wordml">
-              <w:rPr>
-                <w:rFonts w:ascii="Helvetica" w:hAnsi="Helvetica" w:eastAsia="Helvetica" w:cs="Helvetica"/>
+                <w:rFonts w:ascii="Arial" w:hAnsi="Arial" w:eastAsia="Arial" w:cs="Arial"/>
+                <w:i w:val="false"/>
+                <w:b w:val="false"/>
+                <w:u w:val="none"/>
+                <w:sz w:val="22"/>
+                <w:szCs w:val="22"/>
+                <w:color w:val="000000"/>
+              </w:rPr>
+            </w:pPr>
+            <w:r xmlns:w="http://schemas.openxmlformats.org/wordprocessingml/2006/main" xmlns:wp="http://schemas.openxmlformats.org/drawingml/2006/wordprocessingDrawing" xmlns:r="http://schemas.openxmlformats.org/officeDocument/2006/relationships" xmlns:w14="http://schemas.microsoft.com/office/word/2010/wordml">
+              <w:rPr>
+                <w:rFonts w:ascii="Arial" w:hAnsi="Arial" w:eastAsia="Arial" w:cs="Arial"/>
                 <w:i w:val="false"/>
                 <w:b w:val="false"/>
                 <w:u w:val="none"/>
@@ -3822,18 +3822,18 @@
               <w:spacing w:after="100" w:before="100" w:line="240"/>
               <w:ind w:left="100" w:right="100" w:firstLine="0" w:firstLineChars="0"/>
               <w:rPr>
-                <w:rFonts w:ascii="Helvetica" w:hAnsi="Helvetica" w:eastAsia="Helvetica" w:cs="Helvetica"/>
-                <w:i w:val="false"/>
-                <w:b w:val="false"/>
-                <w:u w:val="none"/>
-                <w:sz w:val="22"/>
-                <w:szCs w:val="22"/>
-                <w:color w:val="000000"/>
-              </w:rPr>
-            </w:pPr>
-            <w:r xmlns:w="http://schemas.openxmlformats.org/wordprocessingml/2006/main" xmlns:wp="http://schemas.openxmlformats.org/drawingml/2006/wordprocessingDrawing" xmlns:r="http://schemas.openxmlformats.org/officeDocument/2006/relationships" xmlns:w14="http://schemas.microsoft.com/office/word/2010/wordml">
-              <w:rPr>
-                <w:rFonts w:ascii="Helvetica" w:hAnsi="Helvetica" w:eastAsia="Helvetica" w:cs="Helvetica"/>
+                <w:rFonts w:ascii="Arial" w:hAnsi="Arial" w:eastAsia="Arial" w:cs="Arial"/>
+                <w:i w:val="false"/>
+                <w:b w:val="false"/>
+                <w:u w:val="none"/>
+                <w:sz w:val="22"/>
+                <w:szCs w:val="22"/>
+                <w:color w:val="000000"/>
+              </w:rPr>
+            </w:pPr>
+            <w:r xmlns:w="http://schemas.openxmlformats.org/wordprocessingml/2006/main" xmlns:wp="http://schemas.openxmlformats.org/drawingml/2006/wordprocessingDrawing" xmlns:r="http://schemas.openxmlformats.org/officeDocument/2006/relationships" xmlns:w14="http://schemas.microsoft.com/office/word/2010/wordml">
+              <w:rPr>
+                <w:rFonts w:ascii="Arial" w:hAnsi="Arial" w:eastAsia="Arial" w:cs="Arial"/>
                 <w:i w:val="false"/>
                 <w:b w:val="false"/>
                 <w:u w:val="none"/>
@@ -3875,18 +3875,18 @@
               <w:spacing w:after="100" w:before="100" w:line="240"/>
               <w:ind w:left="100" w:right="100" w:firstLine="0" w:firstLineChars="0"/>
               <w:rPr>
-                <w:rFonts w:ascii="Helvetica" w:hAnsi="Helvetica" w:eastAsia="Helvetica" w:cs="Helvetica"/>
-                <w:i w:val="false"/>
-                <w:b w:val="false"/>
-                <w:u w:val="none"/>
-                <w:sz w:val="22"/>
-                <w:szCs w:val="22"/>
-                <w:color w:val="000000"/>
-              </w:rPr>
-            </w:pPr>
-            <w:r xmlns:w="http://schemas.openxmlformats.org/wordprocessingml/2006/main" xmlns:wp="http://schemas.openxmlformats.org/drawingml/2006/wordprocessingDrawing" xmlns:r="http://schemas.openxmlformats.org/officeDocument/2006/relationships" xmlns:w14="http://schemas.microsoft.com/office/word/2010/wordml">
-              <w:rPr>
-                <w:rFonts w:ascii="Helvetica" w:hAnsi="Helvetica" w:eastAsia="Helvetica" w:cs="Helvetica"/>
+                <w:rFonts w:ascii="Arial" w:hAnsi="Arial" w:eastAsia="Arial" w:cs="Arial"/>
+                <w:i w:val="false"/>
+                <w:b w:val="false"/>
+                <w:u w:val="none"/>
+                <w:sz w:val="22"/>
+                <w:szCs w:val="22"/>
+                <w:color w:val="000000"/>
+              </w:rPr>
+            </w:pPr>
+            <w:r xmlns:w="http://schemas.openxmlformats.org/wordprocessingml/2006/main" xmlns:wp="http://schemas.openxmlformats.org/drawingml/2006/wordprocessingDrawing" xmlns:r="http://schemas.openxmlformats.org/officeDocument/2006/relationships" xmlns:w14="http://schemas.microsoft.com/office/word/2010/wordml">
+              <w:rPr>
+                <w:rFonts w:ascii="Arial" w:hAnsi="Arial" w:eastAsia="Arial" w:cs="Arial"/>
                 <w:i w:val="false"/>
                 <w:b w:val="false"/>
                 <w:u w:val="none"/>
@@ -3934,18 +3934,18 @@
               <w:spacing w:after="100" w:before="100" w:line="240"/>
               <w:ind w:left="100" w:right="100" w:firstLine="0" w:firstLineChars="0"/>
               <w:rPr>
-                <w:rFonts w:ascii="Helvetica" w:hAnsi="Helvetica" w:eastAsia="Helvetica" w:cs="Helvetica"/>
-                <w:i w:val="false"/>
-                <w:b w:val="false"/>
-                <w:u w:val="none"/>
-                <w:sz w:val="22"/>
-                <w:szCs w:val="22"/>
-                <w:color w:val="000000"/>
-              </w:rPr>
-            </w:pPr>
-            <w:r xmlns:w="http://schemas.openxmlformats.org/wordprocessingml/2006/main" xmlns:wp="http://schemas.openxmlformats.org/drawingml/2006/wordprocessingDrawing" xmlns:r="http://schemas.openxmlformats.org/officeDocument/2006/relationships" xmlns:w14="http://schemas.microsoft.com/office/word/2010/wordml">
-              <w:rPr>
-                <w:rFonts w:ascii="Helvetica" w:hAnsi="Helvetica" w:eastAsia="Helvetica" w:cs="Helvetica"/>
+                <w:rFonts w:ascii="Arial" w:hAnsi="Arial" w:eastAsia="Arial" w:cs="Arial"/>
+                <w:i w:val="false"/>
+                <w:b w:val="false"/>
+                <w:u w:val="none"/>
+                <w:sz w:val="22"/>
+                <w:szCs w:val="22"/>
+                <w:color w:val="000000"/>
+              </w:rPr>
+            </w:pPr>
+            <w:r xmlns:w="http://schemas.openxmlformats.org/wordprocessingml/2006/main" xmlns:wp="http://schemas.openxmlformats.org/drawingml/2006/wordprocessingDrawing" xmlns:r="http://schemas.openxmlformats.org/officeDocument/2006/relationships" xmlns:w14="http://schemas.microsoft.com/office/word/2010/wordml">
+              <w:rPr>
+                <w:rFonts w:ascii="Arial" w:hAnsi="Arial" w:eastAsia="Arial" w:cs="Arial"/>
                 <w:i w:val="false"/>
                 <w:b w:val="false"/>
                 <w:u w:val="none"/>
@@ -3987,18 +3987,18 @@
               <w:spacing w:after="100" w:before="100" w:line="240"/>
               <w:ind w:left="100" w:right="100" w:firstLine="0" w:firstLineChars="0"/>
               <w:rPr>
-                <w:rFonts w:ascii="Helvetica" w:hAnsi="Helvetica" w:eastAsia="Helvetica" w:cs="Helvetica"/>
-                <w:i w:val="false"/>
-                <w:b w:val="false"/>
-                <w:u w:val="none"/>
-                <w:sz w:val="22"/>
-                <w:szCs w:val="22"/>
-                <w:color w:val="000000"/>
-              </w:rPr>
-            </w:pPr>
-            <w:r xmlns:w="http://schemas.openxmlformats.org/wordprocessingml/2006/main" xmlns:wp="http://schemas.openxmlformats.org/drawingml/2006/wordprocessingDrawing" xmlns:r="http://schemas.openxmlformats.org/officeDocument/2006/relationships" xmlns:w14="http://schemas.microsoft.com/office/word/2010/wordml">
-              <w:rPr>
-                <w:rFonts w:ascii="Helvetica" w:hAnsi="Helvetica" w:eastAsia="Helvetica" w:cs="Helvetica"/>
+                <w:rFonts w:ascii="Arial" w:hAnsi="Arial" w:eastAsia="Arial" w:cs="Arial"/>
+                <w:i w:val="false"/>
+                <w:b w:val="false"/>
+                <w:u w:val="none"/>
+                <w:sz w:val="22"/>
+                <w:szCs w:val="22"/>
+                <w:color w:val="000000"/>
+              </w:rPr>
+            </w:pPr>
+            <w:r xmlns:w="http://schemas.openxmlformats.org/wordprocessingml/2006/main" xmlns:wp="http://schemas.openxmlformats.org/drawingml/2006/wordprocessingDrawing" xmlns:r="http://schemas.openxmlformats.org/officeDocument/2006/relationships" xmlns:w14="http://schemas.microsoft.com/office/word/2010/wordml">
+              <w:rPr>
+                <w:rFonts w:ascii="Arial" w:hAnsi="Arial" w:eastAsia="Arial" w:cs="Arial"/>
                 <w:i w:val="false"/>
                 <w:b w:val="false"/>
                 <w:u w:val="none"/>
@@ -4040,18 +4040,18 @@
               <w:spacing w:after="100" w:before="100" w:line="240"/>
               <w:ind w:left="100" w:right="100" w:firstLine="0" w:firstLineChars="0"/>
               <w:rPr>
-                <w:rFonts w:ascii="Helvetica" w:hAnsi="Helvetica" w:eastAsia="Helvetica" w:cs="Helvetica"/>
-                <w:i w:val="false"/>
-                <w:b w:val="false"/>
-                <w:u w:val="none"/>
-                <w:sz w:val="22"/>
-                <w:szCs w:val="22"/>
-                <w:color w:val="000000"/>
-              </w:rPr>
-            </w:pPr>
-            <w:r xmlns:w="http://schemas.openxmlformats.org/wordprocessingml/2006/main" xmlns:wp="http://schemas.openxmlformats.org/drawingml/2006/wordprocessingDrawing" xmlns:r="http://schemas.openxmlformats.org/officeDocument/2006/relationships" xmlns:w14="http://schemas.microsoft.com/office/word/2010/wordml">
-              <w:rPr>
-                <w:rFonts w:ascii="Helvetica" w:hAnsi="Helvetica" w:eastAsia="Helvetica" w:cs="Helvetica"/>
+                <w:rFonts w:ascii="Arial" w:hAnsi="Arial" w:eastAsia="Arial" w:cs="Arial"/>
+                <w:i w:val="false"/>
+                <w:b w:val="false"/>
+                <w:u w:val="none"/>
+                <w:sz w:val="22"/>
+                <w:szCs w:val="22"/>
+                <w:color w:val="000000"/>
+              </w:rPr>
+            </w:pPr>
+            <w:r xmlns:w="http://schemas.openxmlformats.org/wordprocessingml/2006/main" xmlns:wp="http://schemas.openxmlformats.org/drawingml/2006/wordprocessingDrawing" xmlns:r="http://schemas.openxmlformats.org/officeDocument/2006/relationships" xmlns:w14="http://schemas.microsoft.com/office/word/2010/wordml">
+              <w:rPr>
+                <w:rFonts w:ascii="Arial" w:hAnsi="Arial" w:eastAsia="Arial" w:cs="Arial"/>
                 <w:i w:val="false"/>
                 <w:b w:val="false"/>
                 <w:u w:val="none"/>
@@ -4093,18 +4093,18 @@
               <w:spacing w:after="100" w:before="100" w:line="240"/>
               <w:ind w:left="100" w:right="100" w:firstLine="0" w:firstLineChars="0"/>
               <w:rPr>
-                <w:rFonts w:ascii="Helvetica" w:hAnsi="Helvetica" w:eastAsia="Helvetica" w:cs="Helvetica"/>
-                <w:i w:val="false"/>
-                <w:b w:val="false"/>
-                <w:u w:val="none"/>
-                <w:sz w:val="22"/>
-                <w:szCs w:val="22"/>
-                <w:color w:val="000000"/>
-              </w:rPr>
-            </w:pPr>
-            <w:r xmlns:w="http://schemas.openxmlformats.org/wordprocessingml/2006/main" xmlns:wp="http://schemas.openxmlformats.org/drawingml/2006/wordprocessingDrawing" xmlns:r="http://schemas.openxmlformats.org/officeDocument/2006/relationships" xmlns:w14="http://schemas.microsoft.com/office/word/2010/wordml">
-              <w:rPr>
-                <w:rFonts w:ascii="Helvetica" w:hAnsi="Helvetica" w:eastAsia="Helvetica" w:cs="Helvetica"/>
+                <w:rFonts w:ascii="Arial" w:hAnsi="Arial" w:eastAsia="Arial" w:cs="Arial"/>
+                <w:i w:val="false"/>
+                <w:b w:val="false"/>
+                <w:u w:val="none"/>
+                <w:sz w:val="22"/>
+                <w:szCs w:val="22"/>
+                <w:color w:val="000000"/>
+              </w:rPr>
+            </w:pPr>
+            <w:r xmlns:w="http://schemas.openxmlformats.org/wordprocessingml/2006/main" xmlns:wp="http://schemas.openxmlformats.org/drawingml/2006/wordprocessingDrawing" xmlns:r="http://schemas.openxmlformats.org/officeDocument/2006/relationships" xmlns:w14="http://schemas.microsoft.com/office/word/2010/wordml">
+              <w:rPr>
+                <w:rFonts w:ascii="Arial" w:hAnsi="Arial" w:eastAsia="Arial" w:cs="Arial"/>
                 <w:i w:val="false"/>
                 <w:b w:val="false"/>
                 <w:u w:val="none"/>
@@ -4577,6 +4577,47 @@
       </w:pPr>
       <w:r>
         <w:t xml:space="preserve">ĐỐI TƯỢNG VÀ PHƯƠNG PHÁP NGHIÊN CỨU</w:t>
+      </w:r>
+    </w:p>
+    <w:p>
+      <w:pPr>
+        <w:pStyle w:val="SourceCode"/>
+      </w:pPr>
+      <w:r>
+        <w:rPr>
+          <w:rStyle w:val="VerbatimChar"/>
+        </w:rPr>
+        <w:t xml:space="preserve">package 'snakecase' successfully unpacked and MD5 sums checked</w:t>
+      </w:r>
+      <w:r>
+        <w:br/>
+      </w:r>
+      <w:r>
+        <w:rPr>
+          <w:rStyle w:val="VerbatimChar"/>
+        </w:rPr>
+        <w:t xml:space="preserve">package 'janitor' successfully unpacked and MD5 sums checked</w:t>
+      </w:r>
+      <w:r>
+        <w:br/>
+      </w:r>
+      <w:r>
+        <w:br/>
+      </w:r>
+      <w:r>
+        <w:rPr>
+          <w:rStyle w:val="VerbatimChar"/>
+        </w:rPr>
+        <w:t xml:space="preserve">The downloaded binary packages are in</w:t>
+      </w:r>
+      <w:r>
+        <w:br/>
+      </w:r>
+      <w:r>
+        <w:rPr>
+          <w:rStyle w:val="VerbatimChar"/>
+        </w:rPr>
+        <w:t xml:space="preserve">    C:\Users\liem2\AppData\Local\Temp\RtmpMNBHfK\downloaded_packages</w:t>
       </w:r>
     </w:p>
     <w:bookmarkStart w:id="40" w:name="dân-số-mục-tiêu"/>
@@ -4664,8 +4705,8 @@
                   <m:d>
                     <m:dPr>
                       <m:begChr m:val="("/>
+                      <m:endChr m:val=")"/>
                       <m:sepChr m:val=""/>
-                      <m:endChr m:val=")"/>
                       <m:grow/>
                     </m:dPr>
                     <m:e>
@@ -4711,8 +4752,8 @@
               <m:d>
                 <m:dPr>
                   <m:begChr m:val="("/>
+                  <m:endChr m:val=")"/>
                   <m:sepChr m:val=""/>
-                  <m:endChr m:val=")"/>
                   <m:grow/>
                 </m:dPr>
                 <m:e>
@@ -4827,8 +4868,8 @@
             <m:d>
               <m:dPr>
                 <m:begChr m:val="("/>
+                <m:endChr m:val=")"/>
                 <m:sepChr m:val=""/>
-                <m:endChr m:val=")"/>
                 <m:grow/>
               </m:dPr>
               <m:e>
@@ -4980,8 +5021,8 @@
                   <m:d>
                     <m:dPr>
                       <m:begChr m:val="("/>
+                      <m:endChr m:val=")"/>
                       <m:sepChr m:val=""/>
-                      <m:endChr m:val=")"/>
                       <m:grow/>
                     </m:dPr>
                     <m:e>
@@ -5015,8 +5056,8 @@
               <m:d>
                 <m:dPr>
                   <m:begChr m:val="("/>
+                  <m:endChr m:val=")"/>
                   <m:sepChr m:val=""/>
-                  <m:endChr m:val=")"/>
                   <m:grow/>
                 </m:dPr>
                 <m:e>
@@ -5041,8 +5082,8 @@
                   <m:d>
                     <m:dPr>
                       <m:begChr m:val="("/>
+                      <m:endChr m:val=")"/>
                       <m:sepChr m:val=""/>
-                      <m:endChr m:val=")"/>
                       <m:grow/>
                     </m:dPr>
                     <m:e>
@@ -8932,7 +8973,7 @@
               <w:spacing w:after="60" w:before="60" w:line="240"/>
               <w:ind w:left="60" w:right="60" w:firstLine="0" w:firstLineChars="0"/>
               <w:rPr>
-                <w:rFonts w:ascii="Times New Roman" w:hAnsi="Helvetica" w:eastAsia="Helvetica" w:cs="Helvetica"/>
+                <w:rFonts w:ascii="Times New Roman" w:hAnsi="Arial" w:eastAsia="Arial" w:cs="Arial"/>
                 <w:i w:val="false"/>
                 <w:b w:val="true"/>
                 <w:u w:val="none"/>
@@ -8943,7 +8984,7 @@
             </w:pPr>
             <w:r xmlns:w="http://schemas.openxmlformats.org/wordprocessingml/2006/main" xmlns:wp="http://schemas.openxmlformats.org/drawingml/2006/wordprocessingDrawing" xmlns:r="http://schemas.openxmlformats.org/officeDocument/2006/relationships" xmlns:w14="http://schemas.microsoft.com/office/word/2010/wordml">
               <w:rPr>
-                <w:rFonts w:ascii="Times New Roman" w:hAnsi="Helvetica" w:eastAsia="Helvetica" w:cs="Helvetica"/>
+                <w:rFonts w:ascii="Times New Roman" w:hAnsi="Arial" w:eastAsia="Arial" w:cs="Arial"/>
                 <w:i w:val="false"/>
                 <w:b w:val="true"/>
                 <w:u w:val="none"/>
@@ -8985,7 +9026,7 @@
               <w:spacing w:after="60" w:before="60" w:line="240"/>
               <w:ind w:left="60" w:right="60" w:firstLine="0" w:firstLineChars="0"/>
               <w:rPr>
-                <w:rFonts w:ascii="Times New Roman" w:hAnsi="Helvetica" w:eastAsia="Helvetica" w:cs="Helvetica"/>
+                <w:rFonts w:ascii="Times New Roman" w:hAnsi="Arial" w:eastAsia="Arial" w:cs="Arial"/>
                 <w:i w:val="false"/>
                 <w:b w:val="true"/>
                 <w:u w:val="none"/>
@@ -8996,7 +9037,7 @@
             </w:pPr>
             <w:r xmlns:w="http://schemas.openxmlformats.org/wordprocessingml/2006/main" xmlns:wp="http://schemas.openxmlformats.org/drawingml/2006/wordprocessingDrawing" xmlns:r="http://schemas.openxmlformats.org/officeDocument/2006/relationships" xmlns:w14="http://schemas.microsoft.com/office/word/2010/wordml">
               <w:rPr>
-                <w:rFonts w:ascii="Times New Roman" w:hAnsi="Helvetica" w:eastAsia="Helvetica" w:cs="Helvetica"/>
+                <w:rFonts w:ascii="Times New Roman" w:hAnsi="Arial" w:eastAsia="Arial" w:cs="Arial"/>
                 <w:i w:val="false"/>
                 <w:b w:val="true"/>
                 <w:u w:val="none"/>
@@ -9038,7 +9079,7 @@
               <w:spacing w:after="60" w:before="60" w:line="240"/>
               <w:ind w:left="60" w:right="60" w:firstLine="0" w:firstLineChars="0"/>
               <w:rPr>
-                <w:rFonts w:ascii="Times New Roman" w:hAnsi="Helvetica" w:eastAsia="Helvetica" w:cs="Helvetica"/>
+                <w:rFonts w:ascii="Times New Roman" w:hAnsi="Arial" w:eastAsia="Arial" w:cs="Arial"/>
                 <w:i w:val="false"/>
                 <w:b w:val="true"/>
                 <w:u w:val="none"/>
@@ -9049,7 +9090,7 @@
             </w:pPr>
             <w:r xmlns:w="http://schemas.openxmlformats.org/wordprocessingml/2006/main" xmlns:wp="http://schemas.openxmlformats.org/drawingml/2006/wordprocessingDrawing" xmlns:r="http://schemas.openxmlformats.org/officeDocument/2006/relationships" xmlns:w14="http://schemas.microsoft.com/office/word/2010/wordml">
               <w:rPr>
-                <w:rFonts w:ascii="Times New Roman" w:hAnsi="Helvetica" w:eastAsia="Helvetica" w:cs="Helvetica"/>
+                <w:rFonts w:ascii="Times New Roman" w:hAnsi="Arial" w:eastAsia="Arial" w:cs="Arial"/>
                 <w:i w:val="false"/>
                 <w:b w:val="true"/>
                 <w:u w:val="none"/>
@@ -9091,7 +9132,7 @@
               <w:spacing w:after="60" w:before="60" w:line="240"/>
               <w:ind w:left="60" w:right="60" w:firstLine="0" w:firstLineChars="0"/>
               <w:rPr>
-                <w:rFonts w:ascii="Times New Roman" w:hAnsi="Helvetica" w:eastAsia="Helvetica" w:cs="Helvetica"/>
+                <w:rFonts w:ascii="Times New Roman" w:hAnsi="Arial" w:eastAsia="Arial" w:cs="Arial"/>
                 <w:i w:val="false"/>
                 <w:b w:val="true"/>
                 <w:u w:val="none"/>
@@ -9102,7 +9143,7 @@
             </w:pPr>
             <w:r xmlns:w="http://schemas.openxmlformats.org/wordprocessingml/2006/main" xmlns:wp="http://schemas.openxmlformats.org/drawingml/2006/wordprocessingDrawing" xmlns:r="http://schemas.openxmlformats.org/officeDocument/2006/relationships" xmlns:w14="http://schemas.microsoft.com/office/word/2010/wordml">
               <w:rPr>
-                <w:rFonts w:ascii="Times New Roman" w:hAnsi="Helvetica" w:eastAsia="Helvetica" w:cs="Helvetica"/>
+                <w:rFonts w:ascii="Times New Roman" w:hAnsi="Arial" w:eastAsia="Arial" w:cs="Arial"/>
                 <w:i w:val="false"/>
                 <w:b w:val="true"/>
                 <w:u w:val="none"/>
@@ -9150,18 +9191,18 @@
               <w:spacing w:after="60" w:before="60" w:line="240"/>
               <w:ind w:left="60" w:right="60" w:firstLine="0" w:firstLineChars="0"/>
               <w:rPr>
-                <w:rFonts w:ascii="Times New Roman" w:hAnsi="Helvetica" w:eastAsia="Helvetica" w:cs="Helvetica"/>
-                <w:i w:val="false"/>
-                <w:b w:val="false"/>
-                <w:u w:val="none"/>
-                <w:sz w:val="22"/>
-                <w:szCs w:val="22"/>
-                <w:color w:val="000000"/>
-              </w:rPr>
-            </w:pPr>
-            <w:r xmlns:w="http://schemas.openxmlformats.org/wordprocessingml/2006/main" xmlns:wp="http://schemas.openxmlformats.org/drawingml/2006/wordprocessingDrawing" xmlns:r="http://schemas.openxmlformats.org/officeDocument/2006/relationships" xmlns:w14="http://schemas.microsoft.com/office/word/2010/wordml">
-              <w:rPr>
-                <w:rFonts w:ascii="Times New Roman" w:hAnsi="Helvetica" w:eastAsia="Helvetica" w:cs="Helvetica"/>
+                <w:rFonts w:ascii="Times New Roman" w:hAnsi="Arial" w:eastAsia="Arial" w:cs="Arial"/>
+                <w:i w:val="false"/>
+                <w:b w:val="false"/>
+                <w:u w:val="none"/>
+                <w:sz w:val="22"/>
+                <w:szCs w:val="22"/>
+                <w:color w:val="000000"/>
+              </w:rPr>
+            </w:pPr>
+            <w:r xmlns:w="http://schemas.openxmlformats.org/wordprocessingml/2006/main" xmlns:wp="http://schemas.openxmlformats.org/drawingml/2006/wordprocessingDrawing" xmlns:r="http://schemas.openxmlformats.org/officeDocument/2006/relationships" xmlns:w14="http://schemas.microsoft.com/office/word/2010/wordml">
+              <w:rPr>
+                <w:rFonts w:ascii="Times New Roman" w:hAnsi="Arial" w:eastAsia="Arial" w:cs="Arial"/>
                 <w:i w:val="false"/>
                 <w:b w:val="false"/>
                 <w:u w:val="none"/>
@@ -9203,18 +9244,18 @@
               <w:spacing w:after="60" w:before="60" w:line="240"/>
               <w:ind w:left="60" w:right="60" w:firstLine="0" w:firstLineChars="0"/>
               <w:rPr>
-                <w:rFonts w:ascii="Times New Roman" w:hAnsi="Helvetica" w:eastAsia="Helvetica" w:cs="Helvetica"/>
-                <w:i w:val="false"/>
-                <w:b w:val="false"/>
-                <w:u w:val="none"/>
-                <w:sz w:val="22"/>
-                <w:szCs w:val="22"/>
-                <w:color w:val="000000"/>
-              </w:rPr>
-            </w:pPr>
-            <w:r xmlns:w="http://schemas.openxmlformats.org/wordprocessingml/2006/main" xmlns:wp="http://schemas.openxmlformats.org/drawingml/2006/wordprocessingDrawing" xmlns:r="http://schemas.openxmlformats.org/officeDocument/2006/relationships" xmlns:w14="http://schemas.microsoft.com/office/word/2010/wordml">
-              <w:rPr>
-                <w:rFonts w:ascii="Times New Roman" w:hAnsi="Helvetica" w:eastAsia="Helvetica" w:cs="Helvetica"/>
+                <w:rFonts w:ascii="Times New Roman" w:hAnsi="Arial" w:eastAsia="Arial" w:cs="Arial"/>
+                <w:i w:val="false"/>
+                <w:b w:val="false"/>
+                <w:u w:val="none"/>
+                <w:sz w:val="22"/>
+                <w:szCs w:val="22"/>
+                <w:color w:val="000000"/>
+              </w:rPr>
+            </w:pPr>
+            <w:r xmlns:w="http://schemas.openxmlformats.org/wordprocessingml/2006/main" xmlns:wp="http://schemas.openxmlformats.org/drawingml/2006/wordprocessingDrawing" xmlns:r="http://schemas.openxmlformats.org/officeDocument/2006/relationships" xmlns:w14="http://schemas.microsoft.com/office/word/2010/wordml">
+              <w:rPr>
+                <w:rFonts w:ascii="Times New Roman" w:hAnsi="Arial" w:eastAsia="Arial" w:cs="Arial"/>
                 <w:i w:val="false"/>
                 <w:b w:val="false"/>
                 <w:u w:val="none"/>
@@ -9256,18 +9297,18 @@
               <w:spacing w:after="60" w:before="60" w:line="240"/>
               <w:ind w:left="60" w:right="60" w:firstLine="0" w:firstLineChars="0"/>
               <w:rPr>
-                <w:rFonts w:ascii="Times New Roman" w:hAnsi="Helvetica" w:eastAsia="Helvetica" w:cs="Helvetica"/>
-                <w:i w:val="false"/>
-                <w:b w:val="false"/>
-                <w:u w:val="none"/>
-                <w:sz w:val="22"/>
-                <w:szCs w:val="22"/>
-                <w:color w:val="000000"/>
-              </w:rPr>
-            </w:pPr>
-            <w:r xmlns:w="http://schemas.openxmlformats.org/wordprocessingml/2006/main" xmlns:wp="http://schemas.openxmlformats.org/drawingml/2006/wordprocessingDrawing" xmlns:r="http://schemas.openxmlformats.org/officeDocument/2006/relationships" xmlns:w14="http://schemas.microsoft.com/office/word/2010/wordml">
-              <w:rPr>
-                <w:rFonts w:ascii="Times New Roman" w:hAnsi="Helvetica" w:eastAsia="Helvetica" w:cs="Helvetica"/>
+                <w:rFonts w:ascii="Times New Roman" w:hAnsi="Arial" w:eastAsia="Arial" w:cs="Arial"/>
+                <w:i w:val="false"/>
+                <w:b w:val="false"/>
+                <w:u w:val="none"/>
+                <w:sz w:val="22"/>
+                <w:szCs w:val="22"/>
+                <w:color w:val="000000"/>
+              </w:rPr>
+            </w:pPr>
+            <w:r xmlns:w="http://schemas.openxmlformats.org/wordprocessingml/2006/main" xmlns:wp="http://schemas.openxmlformats.org/drawingml/2006/wordprocessingDrawing" xmlns:r="http://schemas.openxmlformats.org/officeDocument/2006/relationships" xmlns:w14="http://schemas.microsoft.com/office/word/2010/wordml">
+              <w:rPr>
+                <w:rFonts w:ascii="Times New Roman" w:hAnsi="Arial" w:eastAsia="Arial" w:cs="Arial"/>
                 <w:i w:val="false"/>
                 <w:b w:val="false"/>
                 <w:u w:val="none"/>
@@ -9309,18 +9350,18 @@
               <w:spacing w:after="60" w:before="60" w:line="240"/>
               <w:ind w:left="60" w:right="60" w:firstLine="0" w:firstLineChars="0"/>
               <w:rPr>
-                <w:rFonts w:ascii="Times New Roman" w:hAnsi="Helvetica" w:eastAsia="Helvetica" w:cs="Helvetica"/>
-                <w:i w:val="false"/>
-                <w:b w:val="false"/>
-                <w:u w:val="none"/>
-                <w:sz w:val="22"/>
-                <w:szCs w:val="22"/>
-                <w:color w:val="000000"/>
-              </w:rPr>
-            </w:pPr>
-            <w:r xmlns:w="http://schemas.openxmlformats.org/wordprocessingml/2006/main" xmlns:wp="http://schemas.openxmlformats.org/drawingml/2006/wordprocessingDrawing" xmlns:r="http://schemas.openxmlformats.org/officeDocument/2006/relationships" xmlns:w14="http://schemas.microsoft.com/office/word/2010/wordml">
-              <w:rPr>
-                <w:rFonts w:ascii="Times New Roman" w:hAnsi="Helvetica" w:eastAsia="Helvetica" w:cs="Helvetica"/>
+                <w:rFonts w:ascii="Times New Roman" w:hAnsi="Arial" w:eastAsia="Arial" w:cs="Arial"/>
+                <w:i w:val="false"/>
+                <w:b w:val="false"/>
+                <w:u w:val="none"/>
+                <w:sz w:val="22"/>
+                <w:szCs w:val="22"/>
+                <w:color w:val="000000"/>
+              </w:rPr>
+            </w:pPr>
+            <w:r xmlns:w="http://schemas.openxmlformats.org/wordprocessingml/2006/main" xmlns:wp="http://schemas.openxmlformats.org/drawingml/2006/wordprocessingDrawing" xmlns:r="http://schemas.openxmlformats.org/officeDocument/2006/relationships" xmlns:w14="http://schemas.microsoft.com/office/word/2010/wordml">
+              <w:rPr>
+                <w:rFonts w:ascii="Times New Roman" w:hAnsi="Arial" w:eastAsia="Arial" w:cs="Arial"/>
                 <w:i w:val="false"/>
                 <w:b w:val="false"/>
                 <w:u w:val="none"/>
@@ -9368,18 +9409,18 @@
               <w:spacing w:after="60" w:before="60" w:line="240"/>
               <w:ind w:left="60" w:right="60" w:firstLine="0" w:firstLineChars="0"/>
               <w:rPr>
-                <w:rFonts w:ascii="Times New Roman" w:hAnsi="Helvetica" w:eastAsia="Helvetica" w:cs="Helvetica"/>
-                <w:i w:val="false"/>
-                <w:b w:val="false"/>
-                <w:u w:val="none"/>
-                <w:sz w:val="22"/>
-                <w:szCs w:val="22"/>
-                <w:color w:val="000000"/>
-              </w:rPr>
-            </w:pPr>
-            <w:r xmlns:w="http://schemas.openxmlformats.org/wordprocessingml/2006/main" xmlns:wp="http://schemas.openxmlformats.org/drawingml/2006/wordprocessingDrawing" xmlns:r="http://schemas.openxmlformats.org/officeDocument/2006/relationships" xmlns:w14="http://schemas.microsoft.com/office/word/2010/wordml">
-              <w:rPr>
-                <w:rFonts w:ascii="Times New Roman" w:hAnsi="Helvetica" w:eastAsia="Helvetica" w:cs="Helvetica"/>
+                <w:rFonts w:ascii="Times New Roman" w:hAnsi="Arial" w:eastAsia="Arial" w:cs="Arial"/>
+                <w:i w:val="false"/>
+                <w:b w:val="false"/>
+                <w:u w:val="none"/>
+                <w:sz w:val="22"/>
+                <w:szCs w:val="22"/>
+                <w:color w:val="000000"/>
+              </w:rPr>
+            </w:pPr>
+            <w:r xmlns:w="http://schemas.openxmlformats.org/wordprocessingml/2006/main" xmlns:wp="http://schemas.openxmlformats.org/drawingml/2006/wordprocessingDrawing" xmlns:r="http://schemas.openxmlformats.org/officeDocument/2006/relationships" xmlns:w14="http://schemas.microsoft.com/office/word/2010/wordml">
+              <w:rPr>
+                <w:rFonts w:ascii="Times New Roman" w:hAnsi="Arial" w:eastAsia="Arial" w:cs="Arial"/>
                 <w:i w:val="false"/>
                 <w:b w:val="false"/>
                 <w:u w:val="none"/>
@@ -9421,18 +9462,18 @@
               <w:spacing w:after="60" w:before="60" w:line="240"/>
               <w:ind w:left="60" w:right="60" w:firstLine="0" w:firstLineChars="0"/>
               <w:rPr>
-                <w:rFonts w:ascii="Times New Roman" w:hAnsi="Helvetica" w:eastAsia="Helvetica" w:cs="Helvetica"/>
-                <w:i w:val="false"/>
-                <w:b w:val="false"/>
-                <w:u w:val="none"/>
-                <w:sz w:val="22"/>
-                <w:szCs w:val="22"/>
-                <w:color w:val="000000"/>
-              </w:rPr>
-            </w:pPr>
-            <w:r xmlns:w="http://schemas.openxmlformats.org/wordprocessingml/2006/main" xmlns:wp="http://schemas.openxmlformats.org/drawingml/2006/wordprocessingDrawing" xmlns:r="http://schemas.openxmlformats.org/officeDocument/2006/relationships" xmlns:w14="http://schemas.microsoft.com/office/word/2010/wordml">
-              <w:rPr>
-                <w:rFonts w:ascii="Times New Roman" w:hAnsi="Helvetica" w:eastAsia="Helvetica" w:cs="Helvetica"/>
+                <w:rFonts w:ascii="Times New Roman" w:hAnsi="Arial" w:eastAsia="Arial" w:cs="Arial"/>
+                <w:i w:val="false"/>
+                <w:b w:val="false"/>
+                <w:u w:val="none"/>
+                <w:sz w:val="22"/>
+                <w:szCs w:val="22"/>
+                <w:color w:val="000000"/>
+              </w:rPr>
+            </w:pPr>
+            <w:r xmlns:w="http://schemas.openxmlformats.org/wordprocessingml/2006/main" xmlns:wp="http://schemas.openxmlformats.org/drawingml/2006/wordprocessingDrawing" xmlns:r="http://schemas.openxmlformats.org/officeDocument/2006/relationships" xmlns:w14="http://schemas.microsoft.com/office/word/2010/wordml">
+              <w:rPr>
+                <w:rFonts w:ascii="Times New Roman" w:hAnsi="Arial" w:eastAsia="Arial" w:cs="Arial"/>
                 <w:i w:val="false"/>
                 <w:b w:val="false"/>
                 <w:u w:val="none"/>
@@ -9474,18 +9515,18 @@
               <w:spacing w:after="60" w:before="60" w:line="240"/>
               <w:ind w:left="60" w:right="60" w:firstLine="0" w:firstLineChars="0"/>
               <w:rPr>
-                <w:rFonts w:ascii="Times New Roman" w:hAnsi="Helvetica" w:eastAsia="Helvetica" w:cs="Helvetica"/>
-                <w:i w:val="false"/>
-                <w:b w:val="false"/>
-                <w:u w:val="none"/>
-                <w:sz w:val="22"/>
-                <w:szCs w:val="22"/>
-                <w:color w:val="000000"/>
-              </w:rPr>
-            </w:pPr>
-            <w:r xmlns:w="http://schemas.openxmlformats.org/wordprocessingml/2006/main" xmlns:wp="http://schemas.openxmlformats.org/drawingml/2006/wordprocessingDrawing" xmlns:r="http://schemas.openxmlformats.org/officeDocument/2006/relationships" xmlns:w14="http://schemas.microsoft.com/office/word/2010/wordml">
-              <w:rPr>
-                <w:rFonts w:ascii="Times New Roman" w:hAnsi="Helvetica" w:eastAsia="Helvetica" w:cs="Helvetica"/>
+                <w:rFonts w:ascii="Times New Roman" w:hAnsi="Arial" w:eastAsia="Arial" w:cs="Arial"/>
+                <w:i w:val="false"/>
+                <w:b w:val="false"/>
+                <w:u w:val="none"/>
+                <w:sz w:val="22"/>
+                <w:szCs w:val="22"/>
+                <w:color w:val="000000"/>
+              </w:rPr>
+            </w:pPr>
+            <w:r xmlns:w="http://schemas.openxmlformats.org/wordprocessingml/2006/main" xmlns:wp="http://schemas.openxmlformats.org/drawingml/2006/wordprocessingDrawing" xmlns:r="http://schemas.openxmlformats.org/officeDocument/2006/relationships" xmlns:w14="http://schemas.microsoft.com/office/word/2010/wordml">
+              <w:rPr>
+                <w:rFonts w:ascii="Times New Roman" w:hAnsi="Arial" w:eastAsia="Arial" w:cs="Arial"/>
                 <w:i w:val="false"/>
                 <w:b w:val="false"/>
                 <w:u w:val="none"/>
@@ -9527,18 +9568,18 @@
               <w:spacing w:after="60" w:before="60" w:line="240"/>
               <w:ind w:left="60" w:right="60" w:firstLine="0" w:firstLineChars="0"/>
               <w:rPr>
-                <w:rFonts w:ascii="Times New Roman" w:hAnsi="Helvetica" w:eastAsia="Helvetica" w:cs="Helvetica"/>
-                <w:i w:val="false"/>
-                <w:b w:val="false"/>
-                <w:u w:val="none"/>
-                <w:sz w:val="22"/>
-                <w:szCs w:val="22"/>
-                <w:color w:val="000000"/>
-              </w:rPr>
-            </w:pPr>
-            <w:r xmlns:w="http://schemas.openxmlformats.org/wordprocessingml/2006/main" xmlns:wp="http://schemas.openxmlformats.org/drawingml/2006/wordprocessingDrawing" xmlns:r="http://schemas.openxmlformats.org/officeDocument/2006/relationships" xmlns:w14="http://schemas.microsoft.com/office/word/2010/wordml">
-              <w:rPr>
-                <w:rFonts w:ascii="Times New Roman" w:hAnsi="Helvetica" w:eastAsia="Helvetica" w:cs="Helvetica"/>
+                <w:rFonts w:ascii="Times New Roman" w:hAnsi="Arial" w:eastAsia="Arial" w:cs="Arial"/>
+                <w:i w:val="false"/>
+                <w:b w:val="false"/>
+                <w:u w:val="none"/>
+                <w:sz w:val="22"/>
+                <w:szCs w:val="22"/>
+                <w:color w:val="000000"/>
+              </w:rPr>
+            </w:pPr>
+            <w:r xmlns:w="http://schemas.openxmlformats.org/wordprocessingml/2006/main" xmlns:wp="http://schemas.openxmlformats.org/drawingml/2006/wordprocessingDrawing" xmlns:r="http://schemas.openxmlformats.org/officeDocument/2006/relationships" xmlns:w14="http://schemas.microsoft.com/office/word/2010/wordml">
+              <w:rPr>
+                <w:rFonts w:ascii="Times New Roman" w:hAnsi="Arial" w:eastAsia="Arial" w:cs="Arial"/>
                 <w:i w:val="false"/>
                 <w:b w:val="false"/>
                 <w:u w:val="none"/>
@@ -9586,18 +9627,18 @@
               <w:spacing w:after="60" w:before="60" w:line="240"/>
               <w:ind w:left="60" w:right="60" w:firstLine="0" w:firstLineChars="0"/>
               <w:rPr>
-                <w:rFonts w:ascii="Times New Roman" w:hAnsi="Helvetica" w:eastAsia="Helvetica" w:cs="Helvetica"/>
-                <w:i w:val="false"/>
-                <w:b w:val="false"/>
-                <w:u w:val="none"/>
-                <w:sz w:val="22"/>
-                <w:szCs w:val="22"/>
-                <w:color w:val="000000"/>
-              </w:rPr>
-            </w:pPr>
-            <w:r xmlns:w="http://schemas.openxmlformats.org/wordprocessingml/2006/main" xmlns:wp="http://schemas.openxmlformats.org/drawingml/2006/wordprocessingDrawing" xmlns:r="http://schemas.openxmlformats.org/officeDocument/2006/relationships" xmlns:w14="http://schemas.microsoft.com/office/word/2010/wordml">
-              <w:rPr>
-                <w:rFonts w:ascii="Times New Roman" w:hAnsi="Helvetica" w:eastAsia="Helvetica" w:cs="Helvetica"/>
+                <w:rFonts w:ascii="Times New Roman" w:hAnsi="Arial" w:eastAsia="Arial" w:cs="Arial"/>
+                <w:i w:val="false"/>
+                <w:b w:val="false"/>
+                <w:u w:val="none"/>
+                <w:sz w:val="22"/>
+                <w:szCs w:val="22"/>
+                <w:color w:val="000000"/>
+              </w:rPr>
+            </w:pPr>
+            <w:r xmlns:w="http://schemas.openxmlformats.org/wordprocessingml/2006/main" xmlns:wp="http://schemas.openxmlformats.org/drawingml/2006/wordprocessingDrawing" xmlns:r="http://schemas.openxmlformats.org/officeDocument/2006/relationships" xmlns:w14="http://schemas.microsoft.com/office/word/2010/wordml">
+              <w:rPr>
+                <w:rFonts w:ascii="Times New Roman" w:hAnsi="Arial" w:eastAsia="Arial" w:cs="Arial"/>
                 <w:i w:val="false"/>
                 <w:b w:val="false"/>
                 <w:u w:val="none"/>
@@ -9639,18 +9680,18 @@
               <w:spacing w:after="60" w:before="60" w:line="240"/>
               <w:ind w:left="60" w:right="60" w:firstLine="0" w:firstLineChars="0"/>
               <w:rPr>
-                <w:rFonts w:ascii="Times New Roman" w:hAnsi="Helvetica" w:eastAsia="Helvetica" w:cs="Helvetica"/>
-                <w:i w:val="false"/>
-                <w:b w:val="false"/>
-                <w:u w:val="none"/>
-                <w:sz w:val="22"/>
-                <w:szCs w:val="22"/>
-                <w:color w:val="000000"/>
-              </w:rPr>
-            </w:pPr>
-            <w:r xmlns:w="http://schemas.openxmlformats.org/wordprocessingml/2006/main" xmlns:wp="http://schemas.openxmlformats.org/drawingml/2006/wordprocessingDrawing" xmlns:r="http://schemas.openxmlformats.org/officeDocument/2006/relationships" xmlns:w14="http://schemas.microsoft.com/office/word/2010/wordml">
-              <w:rPr>
-                <w:rFonts w:ascii="Times New Roman" w:hAnsi="Helvetica" w:eastAsia="Helvetica" w:cs="Helvetica"/>
+                <w:rFonts w:ascii="Times New Roman" w:hAnsi="Arial" w:eastAsia="Arial" w:cs="Arial"/>
+                <w:i w:val="false"/>
+                <w:b w:val="false"/>
+                <w:u w:val="none"/>
+                <w:sz w:val="22"/>
+                <w:szCs w:val="22"/>
+                <w:color w:val="000000"/>
+              </w:rPr>
+            </w:pPr>
+            <w:r xmlns:w="http://schemas.openxmlformats.org/wordprocessingml/2006/main" xmlns:wp="http://schemas.openxmlformats.org/drawingml/2006/wordprocessingDrawing" xmlns:r="http://schemas.openxmlformats.org/officeDocument/2006/relationships" xmlns:w14="http://schemas.microsoft.com/office/word/2010/wordml">
+              <w:rPr>
+                <w:rFonts w:ascii="Times New Roman" w:hAnsi="Arial" w:eastAsia="Arial" w:cs="Arial"/>
                 <w:i w:val="false"/>
                 <w:b w:val="false"/>
                 <w:u w:val="none"/>
@@ -9692,18 +9733,18 @@
               <w:spacing w:after="60" w:before="60" w:line="240"/>
               <w:ind w:left="60" w:right="60" w:firstLine="0" w:firstLineChars="0"/>
               <w:rPr>
-                <w:rFonts w:ascii="Times New Roman" w:hAnsi="Helvetica" w:eastAsia="Helvetica" w:cs="Helvetica"/>
-                <w:i w:val="false"/>
-                <w:b w:val="false"/>
-                <w:u w:val="none"/>
-                <w:sz w:val="22"/>
-                <w:szCs w:val="22"/>
-                <w:color w:val="000000"/>
-              </w:rPr>
-            </w:pPr>
-            <w:r xmlns:w="http://schemas.openxmlformats.org/wordprocessingml/2006/main" xmlns:wp="http://schemas.openxmlformats.org/drawingml/2006/wordprocessingDrawing" xmlns:r="http://schemas.openxmlformats.org/officeDocument/2006/relationships" xmlns:w14="http://schemas.microsoft.com/office/word/2010/wordml">
-              <w:rPr>
-                <w:rFonts w:ascii="Times New Roman" w:hAnsi="Helvetica" w:eastAsia="Helvetica" w:cs="Helvetica"/>
+                <w:rFonts w:ascii="Times New Roman" w:hAnsi="Arial" w:eastAsia="Arial" w:cs="Arial"/>
+                <w:i w:val="false"/>
+                <w:b w:val="false"/>
+                <w:u w:val="none"/>
+                <w:sz w:val="22"/>
+                <w:szCs w:val="22"/>
+                <w:color w:val="000000"/>
+              </w:rPr>
+            </w:pPr>
+            <w:r xmlns:w="http://schemas.openxmlformats.org/wordprocessingml/2006/main" xmlns:wp="http://schemas.openxmlformats.org/drawingml/2006/wordprocessingDrawing" xmlns:r="http://schemas.openxmlformats.org/officeDocument/2006/relationships" xmlns:w14="http://schemas.microsoft.com/office/word/2010/wordml">
+              <w:rPr>
+                <w:rFonts w:ascii="Times New Roman" w:hAnsi="Arial" w:eastAsia="Arial" w:cs="Arial"/>
                 <w:i w:val="false"/>
                 <w:b w:val="false"/>
                 <w:u w:val="none"/>
@@ -9745,18 +9786,18 @@
               <w:spacing w:after="60" w:before="60" w:line="240"/>
               <w:ind w:left="60" w:right="60" w:firstLine="0" w:firstLineChars="0"/>
               <w:rPr>
-                <w:rFonts w:ascii="Times New Roman" w:hAnsi="Helvetica" w:eastAsia="Helvetica" w:cs="Helvetica"/>
-                <w:i w:val="false"/>
-                <w:b w:val="false"/>
-                <w:u w:val="none"/>
-                <w:sz w:val="22"/>
-                <w:szCs w:val="22"/>
-                <w:color w:val="000000"/>
-              </w:rPr>
-            </w:pPr>
-            <w:r xmlns:w="http://schemas.openxmlformats.org/wordprocessingml/2006/main" xmlns:wp="http://schemas.openxmlformats.org/drawingml/2006/wordprocessingDrawing" xmlns:r="http://schemas.openxmlformats.org/officeDocument/2006/relationships" xmlns:w14="http://schemas.microsoft.com/office/word/2010/wordml">
-              <w:rPr>
-                <w:rFonts w:ascii="Times New Roman" w:hAnsi="Helvetica" w:eastAsia="Helvetica" w:cs="Helvetica"/>
+                <w:rFonts w:ascii="Times New Roman" w:hAnsi="Arial" w:eastAsia="Arial" w:cs="Arial"/>
+                <w:i w:val="false"/>
+                <w:b w:val="false"/>
+                <w:u w:val="none"/>
+                <w:sz w:val="22"/>
+                <w:szCs w:val="22"/>
+                <w:color w:val="000000"/>
+              </w:rPr>
+            </w:pPr>
+            <w:r xmlns:w="http://schemas.openxmlformats.org/wordprocessingml/2006/main" xmlns:wp="http://schemas.openxmlformats.org/drawingml/2006/wordprocessingDrawing" xmlns:r="http://schemas.openxmlformats.org/officeDocument/2006/relationships" xmlns:w14="http://schemas.microsoft.com/office/word/2010/wordml">
+              <w:rPr>
+                <w:rFonts w:ascii="Times New Roman" w:hAnsi="Arial" w:eastAsia="Arial" w:cs="Arial"/>
                 <w:i w:val="false"/>
                 <w:b w:val="false"/>
                 <w:u w:val="none"/>
@@ -9798,7 +9839,7 @@
       <w:r>
         <w:drawing>
           <wp:inline>
-            <wp:extent cx="5575300" cy="3445535"/>
+            <wp:extent cx="4587290" cy="2834945"/>
             <wp:effectExtent b="0" l="0" r="0" t="0"/>
             <wp:docPr descr="" title="" id="50" name="Picture"/>
             <a:graphic>
@@ -9819,7 +9860,7 @@
                   <pic:spPr bwMode="auto">
                     <a:xfrm>
                       <a:off x="0" y="0"/>
-                      <a:ext cx="5575300" cy="3445535"/>
+                      <a:ext cx="4587290" cy="2834945"/>
                     </a:xfrm>
                     <a:prstGeom prst="rect">
                       <a:avLst/>
@@ -11247,7 +11288,7 @@
       <w:r>
         <w:drawing>
           <wp:inline>
-            <wp:extent cx="5575300" cy="3445535"/>
+            <wp:extent cx="4587290" cy="2834945"/>
             <wp:effectExtent b="0" l="0" r="0" t="0"/>
             <wp:docPr descr="" title="" id="57" name="Picture"/>
             <a:graphic>
@@ -11268,7 +11309,7 @@
                   <pic:spPr bwMode="auto">
                     <a:xfrm>
                       <a:off x="0" y="0"/>
-                      <a:ext cx="5575300" cy="3445535"/>
+                      <a:ext cx="4587290" cy="2834945"/>
                     </a:xfrm>
                     <a:prstGeom prst="rect">
                       <a:avLst/>
@@ -12043,7 +12084,7 @@
       <w:r>
         <w:drawing>
           <wp:inline>
-            <wp:extent cx="5575300" cy="3445535"/>
+            <wp:extent cx="4587290" cy="2834945"/>
             <wp:effectExtent b="0" l="0" r="0" t="0"/>
             <wp:docPr descr="" title="" id="65" name="Picture"/>
             <a:graphic>
@@ -12064,7 +12105,7 @@
                   <pic:spPr bwMode="auto">
                     <a:xfrm>
                       <a:off x="0" y="0"/>
-                      <a:ext cx="5575300" cy="3445535"/>
+                      <a:ext cx="4587290" cy="2834945"/>
                     </a:xfrm>
                     <a:prstGeom prst="rect">
                       <a:avLst/>
@@ -13243,7 +13284,7 @@
       <w:r>
         <w:drawing>
           <wp:inline>
-            <wp:extent cx="5575300" cy="3445535"/>
+            <wp:extent cx="4587290" cy="2834945"/>
             <wp:effectExtent b="0" l="0" r="0" t="0"/>
             <wp:docPr descr="" title="" id="71" name="Picture"/>
             <a:graphic>
@@ -13264,7 +13305,7 @@
                   <pic:spPr bwMode="auto">
                     <a:xfrm>
                       <a:off x="0" y="0"/>
-                      <a:ext cx="5575300" cy="3445535"/>
+                      <a:ext cx="4587290" cy="2834945"/>
                     </a:xfrm>
                     <a:prstGeom prst="rect">
                       <a:avLst/>
@@ -13922,7 +13963,7 @@
       <w:r>
         <w:drawing>
           <wp:inline>
-            <wp:extent cx="5575300" cy="3445535"/>
+            <wp:extent cx="4587290" cy="2834945"/>
             <wp:effectExtent b="0" l="0" r="0" t="0"/>
             <wp:docPr descr="" title="" id="79" name="Picture"/>
             <a:graphic>
@@ -13943,7 +13984,7 @@
                   <pic:spPr bwMode="auto">
                     <a:xfrm>
                       <a:off x="0" y="0"/>
-                      <a:ext cx="5575300" cy="3445535"/>
+                      <a:ext cx="4587290" cy="2834945"/>
                     </a:xfrm>
                     <a:prstGeom prst="rect">
                       <a:avLst/>
@@ -22136,14 +22177,14 @@
       <w:r>
         <w:drawing>
           <wp:inline>
-            <wp:extent cx="5575300" cy="3445535"/>
+            <wp:extent cx="4587290" cy="2834945"/>
             <wp:effectExtent b="0" l="0" r="0" t="0"/>
             <wp:docPr descr="" title="" id="88" name="Picture"/>
             <a:graphic>
               <a:graphicData uri="http://schemas.openxmlformats.org/drawingml/2006/picture">
                 <pic:pic>
                   <pic:nvPicPr>
-                    <pic:cNvPr descr="03-ket-qua_files/figure-docx/unnamed-chunk-10-1.png" id="89" name="Picture"/>
+                    <pic:cNvPr descr="03-ket-qua_files/figure-docx/unnamed-chunk-11-1.png" id="89" name="Picture"/>
                     <pic:cNvPicPr>
                       <a:picLocks noChangeArrowheads="1" noChangeAspect="1"/>
                     </pic:cNvPicPr>
@@ -22157,7 +22198,7 @@
                   <pic:spPr bwMode="auto">
                     <a:xfrm>
                       <a:off x="0" y="0"/>
-                      <a:ext cx="5575300" cy="3445535"/>
+                      <a:ext cx="4587290" cy="2834945"/>
                     </a:xfrm>
                     <a:prstGeom prst="rect">
                       <a:avLst/>
@@ -24121,14 +24162,14 @@
       <w:r>
         <w:drawing>
           <wp:inline>
-            <wp:extent cx="5575300" cy="3445535"/>
+            <wp:extent cx="4587290" cy="2834945"/>
             <wp:effectExtent b="0" l="0" r="0" t="0"/>
             <wp:docPr descr="" title="" id="96" name="Picture"/>
             <a:graphic>
               <a:graphicData uri="http://schemas.openxmlformats.org/drawingml/2006/picture">
                 <pic:pic>
                   <pic:nvPicPr>
-                    <pic:cNvPr descr="03-ket-qua_files/figure-docx/unnamed-chunk-12-1.png" id="97" name="Picture"/>
+                    <pic:cNvPr descr="03-ket-qua_files/figure-docx/unnamed-chunk-13-1.png" id="97" name="Picture"/>
                     <pic:cNvPicPr>
                       <a:picLocks noChangeArrowheads="1" noChangeAspect="1"/>
                     </pic:cNvPicPr>
@@ -24142,7 +24183,7 @@
                   <pic:spPr bwMode="auto">
                     <a:xfrm>
                       <a:off x="0" y="0"/>
-                      <a:ext cx="5575300" cy="3445535"/>
+                      <a:ext cx="4587290" cy="2834945"/>
                     </a:xfrm>
                     <a:prstGeom prst="rect">
                       <a:avLst/>
@@ -25875,7 +25916,7 @@
       <w:r>
         <w:drawing>
           <wp:inline>
-            <wp:extent cx="5575300" cy="3445535"/>
+            <wp:extent cx="4587290" cy="2834945"/>
             <wp:effectExtent b="0" l="0" r="0" t="0"/>
             <wp:docPr descr="" title="" id="102" name="Picture"/>
             <a:graphic>
@@ -25896,7 +25937,7 @@
                   <pic:spPr bwMode="auto">
                     <a:xfrm>
                       <a:off x="0" y="0"/>
-                      <a:ext cx="5575300" cy="3445535"/>
+                      <a:ext cx="4587290" cy="2834945"/>
                     </a:xfrm>
                     <a:prstGeom prst="rect">
                       <a:avLst/>
@@ -25971,7 +26012,7 @@
       <w:r>
         <w:drawing>
           <wp:inline>
-            <wp:extent cx="5575300" cy="3445535"/>
+            <wp:extent cx="4587290" cy="2834945"/>
             <wp:effectExtent b="0" l="0" r="0" t="0"/>
             <wp:docPr descr="" title="" id="110" name="Picture"/>
             <a:graphic>
@@ -25992,7 +26033,7 @@
                   <pic:spPr bwMode="auto">
                     <a:xfrm>
                       <a:off x="0" y="0"/>
-                      <a:ext cx="5575300" cy="3445535"/>
+                      <a:ext cx="4587290" cy="2834945"/>
                     </a:xfrm>
                     <a:prstGeom prst="rect">
                       <a:avLst/>
@@ -26038,7 +26079,7 @@
       <w:r>
         <w:drawing>
           <wp:inline>
-            <wp:extent cx="5575300" cy="3445535"/>
+            <wp:extent cx="4587290" cy="2834945"/>
             <wp:effectExtent b="0" l="0" r="0" t="0"/>
             <wp:docPr descr="" title="" id="115" name="Picture"/>
             <a:graphic>
@@ -26059,7 +26100,7 @@
                   <pic:spPr bwMode="auto">
                     <a:xfrm>
                       <a:off x="0" y="0"/>
-                      <a:ext cx="5575300" cy="3445535"/>
+                      <a:ext cx="4587290" cy="2834945"/>
                     </a:xfrm>
                     <a:prstGeom prst="rect">
                       <a:avLst/>

</xml_diff>